<commit_message>
updated some tcc docs according miss josyane
</commit_message>
<xml_diff>
--- a/1 - Capa.docx
+++ b/1 - Capa.docx
@@ -1,10 +1,10 @@
 
 <file path=word/document.xml><?xml version="1.0" encoding="utf-8"?>
-<w:document xmlns:wpc="http://schemas.microsoft.com/office/word/2010/wordprocessingCanvas" xmlns:cx="http://schemas.microsoft.com/office/drawing/2014/chartex" xmlns:mc="http://schemas.openxmlformats.org/markup-compatibility/2006" xmlns:o="urn:schemas-microsoft-com:office:office" xmlns:r="http://schemas.openxmlformats.org/officeDocument/2006/relationships" xmlns:m="http://schemas.openxmlformats.org/officeDocument/2006/math" xmlns:v="urn:schemas-microsoft-com:vml" xmlns:wp14="http://schemas.microsoft.com/office/word/2010/wordprocessingDrawing" xmlns:wp="http://schemas.openxmlformats.org/drawingml/2006/wordprocessingDrawing" xmlns:w10="urn:schemas-microsoft-com:office:word" xmlns:w="http://schemas.openxmlformats.org/wordprocessingml/2006/main" xmlns:w14="http://schemas.microsoft.com/office/word/2010/wordml" xmlns:w15="http://schemas.microsoft.com/office/word/2012/wordml" xmlns:w16se="http://schemas.microsoft.com/office/word/2015/wordml/symex" xmlns:wpg="http://schemas.microsoft.com/office/word/2010/wordprocessingGroup" xmlns:wpi="http://schemas.microsoft.com/office/word/2010/wordprocessingInk" xmlns:wne="http://schemas.microsoft.com/office/word/2006/wordml" xmlns:wps="http://schemas.microsoft.com/office/word/2010/wordprocessingShape" mc:Ignorable="w14 w15 w16se wp14">
+<w:document xmlns:ve="http://schemas.openxmlformats.org/markup-compatibility/2006" xmlns:o="urn:schemas-microsoft-com:office:office" xmlns:r="http://schemas.openxmlformats.org/officeDocument/2006/relationships" xmlns:m="http://schemas.openxmlformats.org/officeDocument/2006/math" xmlns:v="urn:schemas-microsoft-com:vml" xmlns:wp="http://schemas.openxmlformats.org/drawingml/2006/wordprocessingDrawing" xmlns:w10="urn:schemas-microsoft-com:office:word" xmlns:w="http://schemas.openxmlformats.org/wordprocessingml/2006/main" xmlns:wne="http://schemas.microsoft.com/office/word/2006/wordml">
   <w:body>
     <w:p>
       <w:pPr>
-        <w:pStyle w:val="SemEspaamento"/>
+        <w:pStyle w:val="NoSpacing"/>
       </w:pPr>
       <w:r>
         <w:t>UNIVERSIDADE PAULISTA</w:t>
@@ -29,10 +29,17 @@
         </w:rPr>
         <w:t>INSTITUTO DE CIÊNCIAS EXATAS E TECNOLOGIA</w:t>
       </w:r>
+      <w:r>
+        <w:rPr>
+          <w:b/>
+          <w:lang w:eastAsia="ar-SA"/>
+        </w:rPr>
+        <w:t xml:space="preserve"> - IET</w:t>
+      </w:r>
     </w:p>
     <w:p>
       <w:pPr>
-        <w:pStyle w:val="SemEspaamento"/>
+        <w:pStyle w:val="NoSpacing"/>
       </w:pPr>
       <w:r>
         <w:t>Ciência da Computação</w:t>
@@ -40,7 +47,7 @@
     </w:p>
     <w:p>
       <w:pPr>
-        <w:pStyle w:val="SemEspaamento"/>
+        <w:pStyle w:val="NoSpacing"/>
         <w:rPr>
           <w:rFonts w:cs="Arial"/>
           <w:szCs w:val="28"/>
@@ -49,7 +56,7 @@
     </w:p>
     <w:p>
       <w:pPr>
-        <w:pStyle w:val="SemEspaamento"/>
+        <w:pStyle w:val="NoSpacing"/>
         <w:rPr>
           <w:rFonts w:cs="Arial"/>
           <w:szCs w:val="28"/>
@@ -58,7 +65,7 @@
     </w:p>
     <w:p>
       <w:pPr>
-        <w:pStyle w:val="SemEspaamento"/>
+        <w:pStyle w:val="NoSpacing"/>
       </w:pPr>
       <w:r>
         <w:t>DANIEL GADS MELO SOUSA</w:t>
@@ -66,7 +73,7 @@
     </w:p>
     <w:p>
       <w:pPr>
-        <w:pStyle w:val="SemEspaamento"/>
+        <w:pStyle w:val="NoSpacing"/>
       </w:pPr>
       <w:r>
         <w:t>Gabriel de brito silva</w:t>
@@ -74,7 +81,7 @@
     </w:p>
     <w:p>
       <w:pPr>
-        <w:pStyle w:val="SemEspaamento"/>
+        <w:pStyle w:val="NoSpacing"/>
       </w:pPr>
       <w:r>
         <w:t>marcelo antônio da silva júnior</w:t>
@@ -82,7 +89,7 @@
     </w:p>
     <w:p>
       <w:pPr>
-        <w:pStyle w:val="SemEspaamento"/>
+        <w:pStyle w:val="NoSpacing"/>
       </w:pPr>
       <w:r>
         <w:t>pedro henrique pereira de oliveira</w:t>
@@ -90,7 +97,7 @@
     </w:p>
     <w:p>
       <w:pPr>
-        <w:pStyle w:val="SemEspaamento"/>
+        <w:pStyle w:val="NoSpacing"/>
       </w:pPr>
       <w:r>
         <w:t>willian de sousa rodrigues</w:t>
@@ -106,7 +113,7 @@
     </w:p>
     <w:p>
       <w:pPr>
-        <w:pStyle w:val="SemEspaamento"/>
+        <w:pStyle w:val="NoSpacing"/>
       </w:pPr>
     </w:p>
     <w:p>
@@ -135,17 +142,20 @@
     </w:p>
     <w:p>
       <w:pPr>
-        <w:pStyle w:val="SemEspaamento"/>
+        <w:pStyle w:val="NoSpacing"/>
       </w:pPr>
     </w:p>
     <w:p>
       <w:pPr>
-        <w:pStyle w:val="SemEspaamento"/>
+        <w:pStyle w:val="NoSpacing"/>
         <w:rPr>
           <w:rFonts w:cs="Arial"/>
           <w:szCs w:val="28"/>
         </w:rPr>
       </w:pPr>
+      <w:r>
+        <w:t xml:space="preserve">ESTUDO DE CASO: </w:t>
+      </w:r>
       <w:r>
         <w:t>Análise do Panorama da Atuação do</w:t>
       </w:r>
@@ -156,12 +166,23 @@
         <w:t xml:space="preserve"> Negro na Educação Básica </w:t>
       </w:r>
       <w:r>
-        <w:t>Brasileira de 2015 a 2018 utilizando BUSINESS INTELLIGENCE</w:t>
+        <w:t xml:space="preserve">Brasileira de </w:t>
+      </w:r>
+      <w:smartTag w:uri="urn:schemas-microsoft-com:office:smarttags" w:element="metricconverter">
+        <w:smartTagPr>
+          <w:attr w:name="ProductID" w:val="2015 A"/>
+        </w:smartTagPr>
+        <w:r>
+          <w:t>2015 a</w:t>
+        </w:r>
+      </w:smartTag>
+      <w:r>
+        <w:t xml:space="preserve"> 2018 utilizando BUSINESS INTELLIGENCE</w:t>
       </w:r>
     </w:p>
     <w:p>
       <w:pPr>
-        <w:pStyle w:val="SemEspaamento"/>
+        <w:pStyle w:val="NoSpacing"/>
         <w:rPr>
           <w:rFonts w:cs="Arial"/>
           <w:szCs w:val="28"/>
@@ -170,7 +191,7 @@
     </w:p>
     <w:p>
       <w:pPr>
-        <w:pStyle w:val="SemEspaamento"/>
+        <w:pStyle w:val="NoSpacing"/>
         <w:rPr>
           <w:rFonts w:cs="Arial"/>
           <w:szCs w:val="28"/>
@@ -203,7 +224,7 @@
     </w:p>
     <w:p>
       <w:pPr>
-        <w:pStyle w:val="SemEspaamento"/>
+        <w:pStyle w:val="NoSpacing"/>
         <w:rPr>
           <w:rFonts w:cs="Arial"/>
           <w:szCs w:val="28"/>
@@ -212,7 +233,7 @@
     </w:p>
     <w:p>
       <w:pPr>
-        <w:pStyle w:val="SemEspaamento"/>
+        <w:pStyle w:val="NoSpacing"/>
         <w:rPr>
           <w:rFonts w:cs="Arial"/>
           <w:szCs w:val="28"/>
@@ -237,7 +258,7 @@
     </w:p>
     <w:p>
       <w:pPr>
-        <w:pStyle w:val="SemEspaamento"/>
+        <w:pStyle w:val="NoSpacing"/>
       </w:pPr>
       <w:r>
         <w:t>bRASÍLIA - DF</w:t>
@@ -245,7 +266,7 @@
     </w:p>
     <w:p>
       <w:pPr>
-        <w:pStyle w:val="SemEspaamento"/>
+        <w:pStyle w:val="NoSpacing"/>
       </w:pPr>
       <w:r>
         <w:t>2019</w:t>
@@ -254,7 +275,7 @@
       <w:bookmarkEnd w:id="0"/>
     </w:p>
     <w:sectPr>
-      <w:headerReference w:type="default" r:id="rId8"/>
+      <w:headerReference w:type="default" r:id="rId7"/>
       <w:pgSz w:w="11906" w:h="16838"/>
       <w:pgMar w:top="1701" w:right="1134" w:bottom="1134" w:left="1701" w:header="1134" w:footer="709" w:gutter="0"/>
       <w:pgNumType w:start="12"/>
@@ -266,7 +287,7 @@
 </file>
 
 <file path=word/endnotes.xml><?xml version="1.0" encoding="utf-8"?>
-<w:endnotes xmlns:wpc="http://schemas.microsoft.com/office/word/2010/wordprocessingCanvas" xmlns:cx="http://schemas.microsoft.com/office/drawing/2014/chartex" xmlns:mc="http://schemas.openxmlformats.org/markup-compatibility/2006" xmlns:o="urn:schemas-microsoft-com:office:office" xmlns:r="http://schemas.openxmlformats.org/officeDocument/2006/relationships" xmlns:m="http://schemas.openxmlformats.org/officeDocument/2006/math" xmlns:v="urn:schemas-microsoft-com:vml" xmlns:wp14="http://schemas.microsoft.com/office/word/2010/wordprocessingDrawing" xmlns:wp="http://schemas.openxmlformats.org/drawingml/2006/wordprocessingDrawing" xmlns:w10="urn:schemas-microsoft-com:office:word" xmlns:w="http://schemas.openxmlformats.org/wordprocessingml/2006/main" xmlns:w14="http://schemas.microsoft.com/office/word/2010/wordml" xmlns:w15="http://schemas.microsoft.com/office/word/2012/wordml" xmlns:w16se="http://schemas.microsoft.com/office/word/2015/wordml/symex" xmlns:wpg="http://schemas.microsoft.com/office/word/2010/wordprocessingGroup" xmlns:wpi="http://schemas.microsoft.com/office/word/2010/wordprocessingInk" xmlns:wne="http://schemas.microsoft.com/office/word/2006/wordml" xmlns:wps="http://schemas.microsoft.com/office/word/2010/wordprocessingShape" mc:Ignorable="w14 w15 w16se wp14">
+<w:endnotes xmlns:ve="http://schemas.openxmlformats.org/markup-compatibility/2006" xmlns:o="urn:schemas-microsoft-com:office:office" xmlns:r="http://schemas.openxmlformats.org/officeDocument/2006/relationships" xmlns:m="http://schemas.openxmlformats.org/officeDocument/2006/math" xmlns:v="urn:schemas-microsoft-com:vml" xmlns:wp="http://schemas.openxmlformats.org/drawingml/2006/wordprocessingDrawing" xmlns:w10="urn:schemas-microsoft-com:office:word" xmlns:w="http://schemas.openxmlformats.org/wordprocessingml/2006/main" xmlns:wne="http://schemas.microsoft.com/office/word/2006/wordml">
   <w:endnote w:type="separator" w:id="-1">
     <w:p>
       <w:pPr>
@@ -291,7 +312,7 @@
 </file>
 
 <file path=word/footnotes.xml><?xml version="1.0" encoding="utf-8"?>
-<w:footnotes xmlns:wpc="http://schemas.microsoft.com/office/word/2010/wordprocessingCanvas" xmlns:cx="http://schemas.microsoft.com/office/drawing/2014/chartex" xmlns:mc="http://schemas.openxmlformats.org/markup-compatibility/2006" xmlns:o="urn:schemas-microsoft-com:office:office" xmlns:r="http://schemas.openxmlformats.org/officeDocument/2006/relationships" xmlns:m="http://schemas.openxmlformats.org/officeDocument/2006/math" xmlns:v="urn:schemas-microsoft-com:vml" xmlns:wp14="http://schemas.microsoft.com/office/word/2010/wordprocessingDrawing" xmlns:wp="http://schemas.openxmlformats.org/drawingml/2006/wordprocessingDrawing" xmlns:w10="urn:schemas-microsoft-com:office:word" xmlns:w="http://schemas.openxmlformats.org/wordprocessingml/2006/main" xmlns:w14="http://schemas.microsoft.com/office/word/2010/wordml" xmlns:w15="http://schemas.microsoft.com/office/word/2012/wordml" xmlns:w16se="http://schemas.microsoft.com/office/word/2015/wordml/symex" xmlns:wpg="http://schemas.microsoft.com/office/word/2010/wordprocessingGroup" xmlns:wpi="http://schemas.microsoft.com/office/word/2010/wordprocessingInk" xmlns:wne="http://schemas.microsoft.com/office/word/2006/wordml" xmlns:wps="http://schemas.microsoft.com/office/word/2010/wordprocessingShape" mc:Ignorable="w14 w15 w16se wp14">
+<w:footnotes xmlns:ve="http://schemas.openxmlformats.org/markup-compatibility/2006" xmlns:o="urn:schemas-microsoft-com:office:office" xmlns:r="http://schemas.openxmlformats.org/officeDocument/2006/relationships" xmlns:m="http://schemas.openxmlformats.org/officeDocument/2006/math" xmlns:v="urn:schemas-microsoft-com:vml" xmlns:wp="http://schemas.openxmlformats.org/drawingml/2006/wordprocessingDrawing" xmlns:w10="urn:schemas-microsoft-com:office:word" xmlns:w="http://schemas.openxmlformats.org/wordprocessingml/2006/main" xmlns:wne="http://schemas.microsoft.com/office/word/2006/wordml">
   <w:footnote w:type="separator" w:id="-1">
     <w:p>
       <w:pPr>
@@ -316,10 +337,10 @@
 </file>
 
 <file path=word/header1.xml><?xml version="1.0" encoding="utf-8"?>
-<w:hdr xmlns:wpc="http://schemas.microsoft.com/office/word/2010/wordprocessingCanvas" xmlns:cx="http://schemas.microsoft.com/office/drawing/2014/chartex" xmlns:mc="http://schemas.openxmlformats.org/markup-compatibility/2006" xmlns:o="urn:schemas-microsoft-com:office:office" xmlns:r="http://schemas.openxmlformats.org/officeDocument/2006/relationships" xmlns:m="http://schemas.openxmlformats.org/officeDocument/2006/math" xmlns:v="urn:schemas-microsoft-com:vml" xmlns:wp14="http://schemas.microsoft.com/office/word/2010/wordprocessingDrawing" xmlns:wp="http://schemas.openxmlformats.org/drawingml/2006/wordprocessingDrawing" xmlns:w10="urn:schemas-microsoft-com:office:word" xmlns:w="http://schemas.openxmlformats.org/wordprocessingml/2006/main" xmlns:w14="http://schemas.microsoft.com/office/word/2010/wordml" xmlns:w15="http://schemas.microsoft.com/office/word/2012/wordml" xmlns:w16se="http://schemas.microsoft.com/office/word/2015/wordml/symex" xmlns:wpg="http://schemas.microsoft.com/office/word/2010/wordprocessingGroup" xmlns:wpi="http://schemas.microsoft.com/office/word/2010/wordprocessingInk" xmlns:wne="http://schemas.microsoft.com/office/word/2006/wordml" xmlns:wps="http://schemas.microsoft.com/office/word/2010/wordprocessingShape" mc:Ignorable="w14 w15 w16se wp14">
+<w:hdr xmlns:ve="http://schemas.openxmlformats.org/markup-compatibility/2006" xmlns:o="urn:schemas-microsoft-com:office:office" xmlns:r="http://schemas.openxmlformats.org/officeDocument/2006/relationships" xmlns:m="http://schemas.openxmlformats.org/officeDocument/2006/math" xmlns:v="urn:schemas-microsoft-com:vml" xmlns:wp="http://schemas.openxmlformats.org/drawingml/2006/wordprocessingDrawing" xmlns:w10="urn:schemas-microsoft-com:office:word" xmlns:w="http://schemas.openxmlformats.org/wordprocessingml/2006/main" xmlns:wne="http://schemas.microsoft.com/office/word/2006/wordml">
   <w:p>
     <w:pPr>
-      <w:pStyle w:val="Cabealho"/>
+      <w:pStyle w:val="Header"/>
       <w:spacing w:after="168"/>
     </w:pPr>
   </w:p>
@@ -327,8 +348,8 @@
 </file>
 
 <file path=word/numbering.xml><?xml version="1.0" encoding="utf-8"?>
-<w:numbering xmlns:wpc="http://schemas.microsoft.com/office/word/2010/wordprocessingCanvas" xmlns:cx="http://schemas.microsoft.com/office/drawing/2014/chartex" xmlns:mc="http://schemas.openxmlformats.org/markup-compatibility/2006" xmlns:o="urn:schemas-microsoft-com:office:office" xmlns:r="http://schemas.openxmlformats.org/officeDocument/2006/relationships" xmlns:m="http://schemas.openxmlformats.org/officeDocument/2006/math" xmlns:v="urn:schemas-microsoft-com:vml" xmlns:wp14="http://schemas.microsoft.com/office/word/2010/wordprocessingDrawing" xmlns:wp="http://schemas.openxmlformats.org/drawingml/2006/wordprocessingDrawing" xmlns:w10="urn:schemas-microsoft-com:office:word" xmlns:w="http://schemas.openxmlformats.org/wordprocessingml/2006/main" xmlns:w14="http://schemas.microsoft.com/office/word/2010/wordml" xmlns:w15="http://schemas.microsoft.com/office/word/2012/wordml" xmlns:w16se="http://schemas.microsoft.com/office/word/2015/wordml/symex" xmlns:wpg="http://schemas.microsoft.com/office/word/2010/wordprocessingGroup" xmlns:wpi="http://schemas.microsoft.com/office/word/2010/wordprocessingInk" xmlns:wne="http://schemas.microsoft.com/office/word/2006/wordml" xmlns:wps="http://schemas.microsoft.com/office/word/2010/wordprocessingShape" mc:Ignorable="w14 w15 w16se wp14">
-  <w:abstractNum w:abstractNumId="0" w15:restartNumberingAfterBreak="0">
+<w:numbering xmlns:ve="http://schemas.openxmlformats.org/markup-compatibility/2006" xmlns:o="urn:schemas-microsoft-com:office:office" xmlns:r="http://schemas.openxmlformats.org/officeDocument/2006/relationships" xmlns:m="http://schemas.openxmlformats.org/officeDocument/2006/math" xmlns:v="urn:schemas-microsoft-com:vml" xmlns:wp="http://schemas.openxmlformats.org/drawingml/2006/wordprocessingDrawing" xmlns:w10="urn:schemas-microsoft-com:office:word" xmlns:w="http://schemas.openxmlformats.org/wordprocessingml/2006/main" xmlns:wne="http://schemas.microsoft.com/office/word/2006/wordml">
+  <w:abstractNum w:abstractNumId="0">
     <w:nsid w:val="00000001"/>
     <w:multiLevelType w:val="multilevel"/>
     <w:tmpl w:val="DF7417E6"/>
@@ -341,10 +362,10 @@
         <w:tabs>
           <w:tab w:val="num" w:pos="3403"/>
         </w:tabs>
-        <w:ind w:left="3403" w:firstLine="0"/>
-      </w:pPr>
-      <w:rPr>
-        <w:rFonts w:hint="default"/>
+        <w:ind w:left="3403"/>
+      </w:pPr>
+      <w:rPr>
+        <w:rFonts w:cs="Times New Roman" w:hint="default"/>
       </w:rPr>
     </w:lvl>
     <w:lvl w:ilvl="1">
@@ -356,10 +377,10 @@
         <w:tabs>
           <w:tab w:val="num" w:pos="3403"/>
         </w:tabs>
-        <w:ind w:left="3403" w:firstLine="0"/>
-      </w:pPr>
-      <w:rPr>
-        <w:rFonts w:hint="default"/>
+        <w:ind w:left="3403"/>
+      </w:pPr>
+      <w:rPr>
+        <w:rFonts w:cs="Times New Roman" w:hint="default"/>
       </w:rPr>
     </w:lvl>
     <w:lvl w:ilvl="2">
@@ -371,10 +392,10 @@
         <w:tabs>
           <w:tab w:val="num" w:pos="3403"/>
         </w:tabs>
-        <w:ind w:left="3403" w:firstLine="0"/>
-      </w:pPr>
-      <w:rPr>
-        <w:rFonts w:hint="default"/>
+        <w:ind w:left="3403"/>
+      </w:pPr>
+      <w:rPr>
+        <w:rFonts w:cs="Times New Roman" w:hint="default"/>
       </w:rPr>
     </w:lvl>
     <w:lvl w:ilvl="3">
@@ -386,10 +407,10 @@
         <w:tabs>
           <w:tab w:val="num" w:pos="3403"/>
         </w:tabs>
-        <w:ind w:left="3403" w:firstLine="0"/>
-      </w:pPr>
-      <w:rPr>
-        <w:rFonts w:hint="default"/>
+        <w:ind w:left="3403"/>
+      </w:pPr>
+      <w:rPr>
+        <w:rFonts w:cs="Times New Roman" w:hint="default"/>
       </w:rPr>
     </w:lvl>
     <w:lvl w:ilvl="4">
@@ -401,10 +422,10 @@
         <w:tabs>
           <w:tab w:val="num" w:pos="3403"/>
         </w:tabs>
-        <w:ind w:left="3403" w:firstLine="0"/>
-      </w:pPr>
-      <w:rPr>
-        <w:rFonts w:hint="default"/>
+        <w:ind w:left="3403"/>
+      </w:pPr>
+      <w:rPr>
+        <w:rFonts w:cs="Times New Roman" w:hint="default"/>
       </w:rPr>
     </w:lvl>
     <w:lvl w:ilvl="5">
@@ -416,10 +437,10 @@
         <w:tabs>
           <w:tab w:val="num" w:pos="3403"/>
         </w:tabs>
-        <w:ind w:left="3403" w:firstLine="0"/>
-      </w:pPr>
-      <w:rPr>
-        <w:rFonts w:hint="default"/>
+        <w:ind w:left="3403"/>
+      </w:pPr>
+      <w:rPr>
+        <w:rFonts w:cs="Times New Roman" w:hint="default"/>
       </w:rPr>
     </w:lvl>
     <w:lvl w:ilvl="6">
@@ -431,10 +452,10 @@
         <w:tabs>
           <w:tab w:val="num" w:pos="3403"/>
         </w:tabs>
-        <w:ind w:left="3403" w:firstLine="0"/>
-      </w:pPr>
-      <w:rPr>
-        <w:rFonts w:hint="default"/>
+        <w:ind w:left="3403"/>
+      </w:pPr>
+      <w:rPr>
+        <w:rFonts w:cs="Times New Roman" w:hint="default"/>
       </w:rPr>
     </w:lvl>
     <w:lvl w:ilvl="7">
@@ -446,10 +467,10 @@
         <w:tabs>
           <w:tab w:val="num" w:pos="3403"/>
         </w:tabs>
-        <w:ind w:left="3403" w:firstLine="0"/>
-      </w:pPr>
-      <w:rPr>
-        <w:rFonts w:hint="default"/>
+        <w:ind w:left="3403"/>
+      </w:pPr>
+      <w:rPr>
+        <w:rFonts w:cs="Times New Roman" w:hint="default"/>
       </w:rPr>
     </w:lvl>
     <w:lvl w:ilvl="8">
@@ -461,14 +482,14 @@
         <w:tabs>
           <w:tab w:val="num" w:pos="3403"/>
         </w:tabs>
-        <w:ind w:left="3403" w:firstLine="0"/>
-      </w:pPr>
-      <w:rPr>
-        <w:rFonts w:hint="default"/>
+        <w:ind w:left="3403"/>
+      </w:pPr>
+      <w:rPr>
+        <w:rFonts w:cs="Times New Roman" w:hint="default"/>
       </w:rPr>
     </w:lvl>
   </w:abstractNum>
-  <w:abstractNum w:abstractNumId="1" w15:restartNumberingAfterBreak="0">
+  <w:abstractNum w:abstractNumId="1">
     <w:nsid w:val="041B36EB"/>
     <w:multiLevelType w:val="multilevel"/>
     <w:tmpl w:val="C060C53C"/>
@@ -481,10 +502,9 @@
         <w:tabs>
           <w:tab w:val="num" w:pos="0"/>
         </w:tabs>
-        <w:ind w:left="0" w:firstLine="0"/>
-      </w:pPr>
-      <w:rPr>
-        <w:rFonts w:hint="default"/>
+      </w:pPr>
+      <w:rPr>
+        <w:rFonts w:cs="Times New Roman" w:hint="default"/>
       </w:rPr>
     </w:lvl>
     <w:lvl w:ilvl="1">
@@ -496,10 +516,10 @@
         <w:tabs>
           <w:tab w:val="num" w:pos="426"/>
         </w:tabs>
-        <w:ind w:left="426" w:firstLine="0"/>
-      </w:pPr>
-      <w:rPr>
-        <w:rFonts w:hint="default"/>
+        <w:ind w:left="426"/>
+      </w:pPr>
+      <w:rPr>
+        <w:rFonts w:cs="Times New Roman" w:hint="default"/>
       </w:rPr>
     </w:lvl>
     <w:lvl w:ilvl="2">
@@ -511,10 +531,9 @@
         <w:tabs>
           <w:tab w:val="num" w:pos="0"/>
         </w:tabs>
-        <w:ind w:left="0" w:firstLine="0"/>
-      </w:pPr>
-      <w:rPr>
-        <w:rFonts w:hint="default"/>
+      </w:pPr>
+      <w:rPr>
+        <w:rFonts w:cs="Times New Roman" w:hint="default"/>
       </w:rPr>
     </w:lvl>
     <w:lvl w:ilvl="3">
@@ -526,10 +545,9 @@
         <w:tabs>
           <w:tab w:val="num" w:pos="0"/>
         </w:tabs>
-        <w:ind w:left="0" w:firstLine="0"/>
-      </w:pPr>
-      <w:rPr>
-        <w:rFonts w:hint="default"/>
+      </w:pPr>
+      <w:rPr>
+        <w:rFonts w:cs="Times New Roman" w:hint="default"/>
       </w:rPr>
     </w:lvl>
     <w:lvl w:ilvl="4">
@@ -541,10 +559,9 @@
         <w:tabs>
           <w:tab w:val="num" w:pos="0"/>
         </w:tabs>
-        <w:ind w:left="0" w:firstLine="0"/>
-      </w:pPr>
-      <w:rPr>
-        <w:rFonts w:hint="default"/>
+      </w:pPr>
+      <w:rPr>
+        <w:rFonts w:cs="Times New Roman" w:hint="default"/>
       </w:rPr>
     </w:lvl>
     <w:lvl w:ilvl="5">
@@ -556,10 +573,9 @@
         <w:tabs>
           <w:tab w:val="num" w:pos="0"/>
         </w:tabs>
-        <w:ind w:left="0" w:firstLine="0"/>
-      </w:pPr>
-      <w:rPr>
-        <w:rFonts w:hint="default"/>
+      </w:pPr>
+      <w:rPr>
+        <w:rFonts w:cs="Times New Roman" w:hint="default"/>
       </w:rPr>
     </w:lvl>
     <w:lvl w:ilvl="6">
@@ -571,10 +587,9 @@
         <w:tabs>
           <w:tab w:val="num" w:pos="0"/>
         </w:tabs>
-        <w:ind w:left="0" w:firstLine="0"/>
-      </w:pPr>
-      <w:rPr>
-        <w:rFonts w:hint="default"/>
+      </w:pPr>
+      <w:rPr>
+        <w:rFonts w:cs="Times New Roman" w:hint="default"/>
       </w:rPr>
     </w:lvl>
     <w:lvl w:ilvl="7">
@@ -586,10 +601,9 @@
         <w:tabs>
           <w:tab w:val="num" w:pos="0"/>
         </w:tabs>
-        <w:ind w:left="0" w:firstLine="0"/>
-      </w:pPr>
-      <w:rPr>
-        <w:rFonts w:hint="default"/>
+      </w:pPr>
+      <w:rPr>
+        <w:rFonts w:cs="Times New Roman" w:hint="default"/>
       </w:rPr>
     </w:lvl>
     <w:lvl w:ilvl="8">
@@ -601,14 +615,13 @@
         <w:tabs>
           <w:tab w:val="num" w:pos="0"/>
         </w:tabs>
-        <w:ind w:left="0" w:firstLine="0"/>
-      </w:pPr>
-      <w:rPr>
-        <w:rFonts w:hint="default"/>
+      </w:pPr>
+      <w:rPr>
+        <w:rFonts w:cs="Times New Roman" w:hint="default"/>
       </w:rPr>
     </w:lvl>
   </w:abstractNum>
-  <w:abstractNum w:abstractNumId="2" w15:restartNumberingAfterBreak="0">
+  <w:abstractNum w:abstractNumId="2">
     <w:nsid w:val="0CD040FD"/>
     <w:multiLevelType w:val="hybridMultilevel"/>
     <w:tmpl w:val="25069BD6"/>
@@ -624,7 +637,7 @@
         <w:ind w:left="720" w:hanging="360"/>
       </w:pPr>
       <w:rPr>
-        <w:rFonts w:ascii="Symbol" w:hAnsi="Symbol" w:cs="Symbol" w:hint="default"/>
+        <w:rFonts w:ascii="Symbol" w:hAnsi="Symbol" w:hint="default"/>
       </w:rPr>
     </w:lvl>
     <w:lvl w:ilvl="1" w:tplc="AF68C07E">
@@ -639,7 +652,7 @@
         <w:ind w:left="1440" w:hanging="360"/>
       </w:pPr>
       <w:rPr>
-        <w:rFonts w:ascii="Courier New" w:hAnsi="Courier New" w:cs="Courier New" w:hint="default"/>
+        <w:rFonts w:ascii="Courier New" w:hAnsi="Courier New" w:hint="default"/>
       </w:rPr>
     </w:lvl>
     <w:lvl w:ilvl="2" w:tplc="590A4D9C">
@@ -654,7 +667,7 @@
         <w:ind w:left="2160" w:hanging="360"/>
       </w:pPr>
       <w:rPr>
-        <w:rFonts w:ascii="Wingdings" w:hAnsi="Wingdings" w:cs="Wingdings" w:hint="default"/>
+        <w:rFonts w:ascii="Wingdings" w:hAnsi="Wingdings" w:hint="default"/>
       </w:rPr>
     </w:lvl>
     <w:lvl w:ilvl="3" w:tplc="BE044CAA">
@@ -669,7 +682,7 @@
         <w:ind w:left="2880" w:hanging="360"/>
       </w:pPr>
       <w:rPr>
-        <w:rFonts w:ascii="Symbol" w:hAnsi="Symbol" w:cs="Symbol" w:hint="default"/>
+        <w:rFonts w:ascii="Symbol" w:hAnsi="Symbol" w:hint="default"/>
       </w:rPr>
     </w:lvl>
     <w:lvl w:ilvl="4" w:tplc="904C26FC">
@@ -684,7 +697,7 @@
         <w:ind w:left="3600" w:hanging="360"/>
       </w:pPr>
       <w:rPr>
-        <w:rFonts w:ascii="Courier New" w:hAnsi="Courier New" w:cs="Courier New" w:hint="default"/>
+        <w:rFonts w:ascii="Courier New" w:hAnsi="Courier New" w:hint="default"/>
       </w:rPr>
     </w:lvl>
     <w:lvl w:ilvl="5" w:tplc="E59AC484">
@@ -699,7 +712,7 @@
         <w:ind w:left="4320" w:hanging="360"/>
       </w:pPr>
       <w:rPr>
-        <w:rFonts w:ascii="Wingdings" w:hAnsi="Wingdings" w:cs="Wingdings" w:hint="default"/>
+        <w:rFonts w:ascii="Wingdings" w:hAnsi="Wingdings" w:hint="default"/>
       </w:rPr>
     </w:lvl>
     <w:lvl w:ilvl="6" w:tplc="87E61292">
@@ -714,7 +727,7 @@
         <w:ind w:left="5040" w:hanging="360"/>
       </w:pPr>
       <w:rPr>
-        <w:rFonts w:ascii="Symbol" w:hAnsi="Symbol" w:cs="Symbol" w:hint="default"/>
+        <w:rFonts w:ascii="Symbol" w:hAnsi="Symbol" w:hint="default"/>
       </w:rPr>
     </w:lvl>
     <w:lvl w:ilvl="7" w:tplc="CF72C8A0">
@@ -729,7 +742,7 @@
         <w:ind w:left="5760" w:hanging="360"/>
       </w:pPr>
       <w:rPr>
-        <w:rFonts w:ascii="Courier New" w:hAnsi="Courier New" w:cs="Courier New" w:hint="default"/>
+        <w:rFonts w:ascii="Courier New" w:hAnsi="Courier New" w:hint="default"/>
       </w:rPr>
     </w:lvl>
     <w:lvl w:ilvl="8" w:tplc="22C090E8">
@@ -744,11 +757,11 @@
         <w:ind w:left="6480" w:hanging="360"/>
       </w:pPr>
       <w:rPr>
-        <w:rFonts w:ascii="Wingdings" w:hAnsi="Wingdings" w:cs="Wingdings" w:hint="default"/>
+        <w:rFonts w:ascii="Wingdings" w:hAnsi="Wingdings" w:hint="default"/>
       </w:rPr>
     </w:lvl>
   </w:abstractNum>
-  <w:abstractNum w:abstractNumId="3" w15:restartNumberingAfterBreak="0">
+  <w:abstractNum w:abstractNumId="3">
     <w:nsid w:val="0DC90EEF"/>
     <w:multiLevelType w:val="hybridMultilevel"/>
     <w:tmpl w:val="14F453B6"/>
@@ -773,7 +786,7 @@
         <w:ind w:left="2149" w:hanging="360"/>
       </w:pPr>
       <w:rPr>
-        <w:rFonts w:ascii="Courier New" w:hAnsi="Courier New" w:cs="Courier New" w:hint="default"/>
+        <w:rFonts w:ascii="Courier New" w:hAnsi="Courier New" w:hint="default"/>
       </w:rPr>
     </w:lvl>
     <w:lvl w:ilvl="2" w:tplc="04160005" w:tentative="1">
@@ -809,7 +822,7 @@
         <w:ind w:left="4309" w:hanging="360"/>
       </w:pPr>
       <w:rPr>
-        <w:rFonts w:ascii="Courier New" w:hAnsi="Courier New" w:cs="Courier New" w:hint="default"/>
+        <w:rFonts w:ascii="Courier New" w:hAnsi="Courier New" w:hint="default"/>
       </w:rPr>
     </w:lvl>
     <w:lvl w:ilvl="5" w:tplc="04160005" w:tentative="1">
@@ -845,7 +858,7 @@
         <w:ind w:left="6469" w:hanging="360"/>
       </w:pPr>
       <w:rPr>
-        <w:rFonts w:ascii="Courier New" w:hAnsi="Courier New" w:cs="Courier New" w:hint="default"/>
+        <w:rFonts w:ascii="Courier New" w:hAnsi="Courier New" w:hint="default"/>
       </w:rPr>
     </w:lvl>
     <w:lvl w:ilvl="8" w:tplc="04160005" w:tentative="1">
@@ -861,7 +874,7 @@
       </w:rPr>
     </w:lvl>
   </w:abstractNum>
-  <w:abstractNum w:abstractNumId="4" w15:restartNumberingAfterBreak="0">
+  <w:abstractNum w:abstractNumId="4">
     <w:nsid w:val="10E305DB"/>
     <w:multiLevelType w:val="multilevel"/>
     <w:tmpl w:val="B4F47EE2"/>
@@ -874,7 +887,7 @@
         <w:ind w:left="645" w:hanging="645"/>
       </w:pPr>
       <w:rPr>
-        <w:rFonts w:hint="default"/>
+        <w:rFonts w:cs="Times New Roman" w:hint="default"/>
       </w:rPr>
     </w:lvl>
     <w:lvl w:ilvl="1">
@@ -886,7 +899,7 @@
         <w:ind w:left="645" w:hanging="645"/>
       </w:pPr>
       <w:rPr>
-        <w:rFonts w:hint="default"/>
+        <w:rFonts w:cs="Times New Roman" w:hint="default"/>
       </w:rPr>
     </w:lvl>
     <w:lvl w:ilvl="2">
@@ -898,7 +911,7 @@
         <w:ind w:left="720" w:hanging="720"/>
       </w:pPr>
       <w:rPr>
-        <w:rFonts w:hint="default"/>
+        <w:rFonts w:cs="Times New Roman" w:hint="default"/>
       </w:rPr>
     </w:lvl>
     <w:lvl w:ilvl="3">
@@ -910,7 +923,7 @@
         <w:ind w:left="720" w:hanging="720"/>
       </w:pPr>
       <w:rPr>
-        <w:rFonts w:hint="default"/>
+        <w:rFonts w:cs="Times New Roman" w:hint="default"/>
       </w:rPr>
     </w:lvl>
     <w:lvl w:ilvl="4">
@@ -922,7 +935,7 @@
         <w:ind w:left="1080" w:hanging="1080"/>
       </w:pPr>
       <w:rPr>
-        <w:rFonts w:hint="default"/>
+        <w:rFonts w:cs="Times New Roman" w:hint="default"/>
       </w:rPr>
     </w:lvl>
     <w:lvl w:ilvl="5">
@@ -934,7 +947,7 @@
         <w:ind w:left="1080" w:hanging="1080"/>
       </w:pPr>
       <w:rPr>
-        <w:rFonts w:hint="default"/>
+        <w:rFonts w:cs="Times New Roman" w:hint="default"/>
       </w:rPr>
     </w:lvl>
     <w:lvl w:ilvl="6">
@@ -946,7 +959,7 @@
         <w:ind w:left="1440" w:hanging="1440"/>
       </w:pPr>
       <w:rPr>
-        <w:rFonts w:hint="default"/>
+        <w:rFonts w:cs="Times New Roman" w:hint="default"/>
       </w:rPr>
     </w:lvl>
     <w:lvl w:ilvl="7">
@@ -958,7 +971,7 @@
         <w:ind w:left="1440" w:hanging="1440"/>
       </w:pPr>
       <w:rPr>
-        <w:rFonts w:hint="default"/>
+        <w:rFonts w:cs="Times New Roman" w:hint="default"/>
       </w:rPr>
     </w:lvl>
     <w:lvl w:ilvl="8">
@@ -970,11 +983,11 @@
         <w:ind w:left="1800" w:hanging="1800"/>
       </w:pPr>
       <w:rPr>
-        <w:rFonts w:hint="default"/>
+        <w:rFonts w:cs="Times New Roman" w:hint="default"/>
       </w:rPr>
     </w:lvl>
   </w:abstractNum>
-  <w:abstractNum w:abstractNumId="5" w15:restartNumberingAfterBreak="0">
+  <w:abstractNum w:abstractNumId="5">
     <w:nsid w:val="13BF37D8"/>
     <w:multiLevelType w:val="hybridMultilevel"/>
     <w:tmpl w:val="1AF69354"/>
@@ -999,7 +1012,7 @@
         <w:ind w:left="1440" w:hanging="360"/>
       </w:pPr>
       <w:rPr>
-        <w:rFonts w:ascii="Courier New" w:hAnsi="Courier New" w:cs="Courier New" w:hint="default"/>
+        <w:rFonts w:ascii="Courier New" w:hAnsi="Courier New" w:hint="default"/>
       </w:rPr>
     </w:lvl>
     <w:lvl w:ilvl="2" w:tplc="04160005" w:tentative="1">
@@ -1035,7 +1048,7 @@
         <w:ind w:left="3600" w:hanging="360"/>
       </w:pPr>
       <w:rPr>
-        <w:rFonts w:ascii="Courier New" w:hAnsi="Courier New" w:cs="Courier New" w:hint="default"/>
+        <w:rFonts w:ascii="Courier New" w:hAnsi="Courier New" w:hint="default"/>
       </w:rPr>
     </w:lvl>
     <w:lvl w:ilvl="5" w:tplc="04160005" w:tentative="1">
@@ -1071,7 +1084,7 @@
         <w:ind w:left="5760" w:hanging="360"/>
       </w:pPr>
       <w:rPr>
-        <w:rFonts w:ascii="Courier New" w:hAnsi="Courier New" w:cs="Courier New" w:hint="default"/>
+        <w:rFonts w:ascii="Courier New" w:hAnsi="Courier New" w:hint="default"/>
       </w:rPr>
     </w:lvl>
     <w:lvl w:ilvl="8" w:tplc="04160005" w:tentative="1">
@@ -1087,7 +1100,7 @@
       </w:rPr>
     </w:lvl>
   </w:abstractNum>
-  <w:abstractNum w:abstractNumId="6" w15:restartNumberingAfterBreak="0">
+  <w:abstractNum w:abstractNumId="6">
     <w:nsid w:val="216B3705"/>
     <w:multiLevelType w:val="multilevel"/>
     <w:tmpl w:val="0888BE64"/>
@@ -1100,7 +1113,7 @@
         <w:ind w:left="405" w:hanging="405"/>
       </w:pPr>
       <w:rPr>
-        <w:rFonts w:hint="default"/>
+        <w:rFonts w:cs="Times New Roman" w:hint="default"/>
       </w:rPr>
     </w:lvl>
     <w:lvl w:ilvl="1">
@@ -1112,7 +1125,7 @@
         <w:ind w:left="1146" w:hanging="720"/>
       </w:pPr>
       <w:rPr>
-        <w:rFonts w:hint="default"/>
+        <w:rFonts w:cs="Times New Roman" w:hint="default"/>
       </w:rPr>
     </w:lvl>
     <w:lvl w:ilvl="2">
@@ -1124,7 +1137,7 @@
         <w:ind w:left="1572" w:hanging="720"/>
       </w:pPr>
       <w:rPr>
-        <w:rFonts w:hint="default"/>
+        <w:rFonts w:cs="Times New Roman" w:hint="default"/>
       </w:rPr>
     </w:lvl>
     <w:lvl w:ilvl="3">
@@ -1136,7 +1149,7 @@
         <w:ind w:left="2358" w:hanging="1080"/>
       </w:pPr>
       <w:rPr>
-        <w:rFonts w:hint="default"/>
+        <w:rFonts w:cs="Times New Roman" w:hint="default"/>
       </w:rPr>
     </w:lvl>
     <w:lvl w:ilvl="4">
@@ -1148,7 +1161,7 @@
         <w:ind w:left="3144" w:hanging="1440"/>
       </w:pPr>
       <w:rPr>
-        <w:rFonts w:hint="default"/>
+        <w:rFonts w:cs="Times New Roman" w:hint="default"/>
       </w:rPr>
     </w:lvl>
     <w:lvl w:ilvl="5">
@@ -1160,7 +1173,7 @@
         <w:ind w:left="3570" w:hanging="1440"/>
       </w:pPr>
       <w:rPr>
-        <w:rFonts w:hint="default"/>
+        <w:rFonts w:cs="Times New Roman" w:hint="default"/>
       </w:rPr>
     </w:lvl>
     <w:lvl w:ilvl="6">
@@ -1172,7 +1185,7 @@
         <w:ind w:left="4356" w:hanging="1800"/>
       </w:pPr>
       <w:rPr>
-        <w:rFonts w:hint="default"/>
+        <w:rFonts w:cs="Times New Roman" w:hint="default"/>
       </w:rPr>
     </w:lvl>
     <w:lvl w:ilvl="7">
@@ -1184,7 +1197,7 @@
         <w:ind w:left="4782" w:hanging="1800"/>
       </w:pPr>
       <w:rPr>
-        <w:rFonts w:hint="default"/>
+        <w:rFonts w:cs="Times New Roman" w:hint="default"/>
       </w:rPr>
     </w:lvl>
     <w:lvl w:ilvl="8">
@@ -1196,11 +1209,11 @@
         <w:ind w:left="5568" w:hanging="2160"/>
       </w:pPr>
       <w:rPr>
-        <w:rFonts w:hint="default"/>
+        <w:rFonts w:cs="Times New Roman" w:hint="default"/>
       </w:rPr>
     </w:lvl>
   </w:abstractNum>
-  <w:abstractNum w:abstractNumId="7" w15:restartNumberingAfterBreak="0">
+  <w:abstractNum w:abstractNumId="7">
     <w:nsid w:val="25241557"/>
     <w:multiLevelType w:val="hybridMultilevel"/>
     <w:tmpl w:val="C61A8B18"/>
@@ -1225,7 +1238,7 @@
         <w:ind w:left="2149" w:hanging="360"/>
       </w:pPr>
       <w:rPr>
-        <w:rFonts w:ascii="Courier New" w:hAnsi="Courier New" w:cs="Courier New" w:hint="default"/>
+        <w:rFonts w:ascii="Courier New" w:hAnsi="Courier New" w:hint="default"/>
       </w:rPr>
     </w:lvl>
     <w:lvl w:ilvl="2" w:tplc="04160005" w:tentative="1">
@@ -1261,7 +1274,7 @@
         <w:ind w:left="4309" w:hanging="360"/>
       </w:pPr>
       <w:rPr>
-        <w:rFonts w:ascii="Courier New" w:hAnsi="Courier New" w:cs="Courier New" w:hint="default"/>
+        <w:rFonts w:ascii="Courier New" w:hAnsi="Courier New" w:hint="default"/>
       </w:rPr>
     </w:lvl>
     <w:lvl w:ilvl="5" w:tplc="04160005" w:tentative="1">
@@ -1297,7 +1310,7 @@
         <w:ind w:left="6469" w:hanging="360"/>
       </w:pPr>
       <w:rPr>
-        <w:rFonts w:ascii="Courier New" w:hAnsi="Courier New" w:cs="Courier New" w:hint="default"/>
+        <w:rFonts w:ascii="Courier New" w:hAnsi="Courier New" w:hint="default"/>
       </w:rPr>
     </w:lvl>
     <w:lvl w:ilvl="8" w:tplc="04160005" w:tentative="1">
@@ -1313,7 +1326,7 @@
       </w:rPr>
     </w:lvl>
   </w:abstractNum>
-  <w:abstractNum w:abstractNumId="8" w15:restartNumberingAfterBreak="0">
+  <w:abstractNum w:abstractNumId="8">
     <w:nsid w:val="325B035C"/>
     <w:multiLevelType w:val="hybridMultilevel"/>
     <w:tmpl w:val="31AE4620"/>
@@ -1338,7 +1351,7 @@
         <w:ind w:left="1440" w:hanging="360"/>
       </w:pPr>
       <w:rPr>
-        <w:rFonts w:ascii="Courier New" w:hAnsi="Courier New" w:cs="Courier New" w:hint="default"/>
+        <w:rFonts w:ascii="Courier New" w:hAnsi="Courier New" w:hint="default"/>
       </w:rPr>
     </w:lvl>
     <w:lvl w:ilvl="2" w:tplc="04160005" w:tentative="1">
@@ -1374,7 +1387,7 @@
         <w:ind w:left="3600" w:hanging="360"/>
       </w:pPr>
       <w:rPr>
-        <w:rFonts w:ascii="Courier New" w:hAnsi="Courier New" w:cs="Courier New" w:hint="default"/>
+        <w:rFonts w:ascii="Courier New" w:hAnsi="Courier New" w:hint="default"/>
       </w:rPr>
     </w:lvl>
     <w:lvl w:ilvl="5" w:tplc="04160005" w:tentative="1">
@@ -1410,7 +1423,7 @@
         <w:ind w:left="5760" w:hanging="360"/>
       </w:pPr>
       <w:rPr>
-        <w:rFonts w:ascii="Courier New" w:hAnsi="Courier New" w:cs="Courier New" w:hint="default"/>
+        <w:rFonts w:ascii="Courier New" w:hAnsi="Courier New" w:hint="default"/>
       </w:rPr>
     </w:lvl>
     <w:lvl w:ilvl="8" w:tplc="04160005" w:tentative="1">
@@ -1426,7 +1439,7 @@
       </w:rPr>
     </w:lvl>
   </w:abstractNum>
-  <w:abstractNum w:abstractNumId="9" w15:restartNumberingAfterBreak="0">
+  <w:abstractNum w:abstractNumId="9">
     <w:nsid w:val="39DA1DBD"/>
     <w:multiLevelType w:val="hybridMultilevel"/>
     <w:tmpl w:val="04404F98"/>
@@ -1451,7 +1464,7 @@
         <w:ind w:left="1440" w:hanging="360"/>
       </w:pPr>
       <w:rPr>
-        <w:rFonts w:ascii="Courier New" w:hAnsi="Courier New" w:cs="Courier New" w:hint="default"/>
+        <w:rFonts w:ascii="Courier New" w:hAnsi="Courier New" w:hint="default"/>
       </w:rPr>
     </w:lvl>
     <w:lvl w:ilvl="2" w:tplc="04160005" w:tentative="1">
@@ -1487,7 +1500,7 @@
         <w:ind w:left="3600" w:hanging="360"/>
       </w:pPr>
       <w:rPr>
-        <w:rFonts w:ascii="Courier New" w:hAnsi="Courier New" w:cs="Courier New" w:hint="default"/>
+        <w:rFonts w:ascii="Courier New" w:hAnsi="Courier New" w:hint="default"/>
       </w:rPr>
     </w:lvl>
     <w:lvl w:ilvl="5" w:tplc="04160005" w:tentative="1">
@@ -1523,7 +1536,7 @@
         <w:ind w:left="5760" w:hanging="360"/>
       </w:pPr>
       <w:rPr>
-        <w:rFonts w:ascii="Courier New" w:hAnsi="Courier New" w:cs="Courier New" w:hint="default"/>
+        <w:rFonts w:ascii="Courier New" w:hAnsi="Courier New" w:hint="default"/>
       </w:rPr>
     </w:lvl>
     <w:lvl w:ilvl="8" w:tplc="04160005" w:tentative="1">
@@ -1539,7 +1552,7 @@
       </w:rPr>
     </w:lvl>
   </w:abstractNum>
-  <w:abstractNum w:abstractNumId="10" w15:restartNumberingAfterBreak="0">
+  <w:abstractNum w:abstractNumId="10">
     <w:nsid w:val="3DDE23ED"/>
     <w:multiLevelType w:val="hybridMultilevel"/>
     <w:tmpl w:val="FAFA111A"/>
@@ -1564,7 +1577,7 @@
         <w:ind w:left="2149" w:hanging="360"/>
       </w:pPr>
       <w:rPr>
-        <w:rFonts w:ascii="Courier New" w:hAnsi="Courier New" w:cs="Courier New" w:hint="default"/>
+        <w:rFonts w:ascii="Courier New" w:hAnsi="Courier New" w:hint="default"/>
       </w:rPr>
     </w:lvl>
     <w:lvl w:ilvl="2" w:tplc="04160005" w:tentative="1">
@@ -1600,7 +1613,7 @@
         <w:ind w:left="4309" w:hanging="360"/>
       </w:pPr>
       <w:rPr>
-        <w:rFonts w:ascii="Courier New" w:hAnsi="Courier New" w:cs="Courier New" w:hint="default"/>
+        <w:rFonts w:ascii="Courier New" w:hAnsi="Courier New" w:hint="default"/>
       </w:rPr>
     </w:lvl>
     <w:lvl w:ilvl="5" w:tplc="04160005" w:tentative="1">
@@ -1636,7 +1649,7 @@
         <w:ind w:left="6469" w:hanging="360"/>
       </w:pPr>
       <w:rPr>
-        <w:rFonts w:ascii="Courier New" w:hAnsi="Courier New" w:cs="Courier New" w:hint="default"/>
+        <w:rFonts w:ascii="Courier New" w:hAnsi="Courier New" w:hint="default"/>
       </w:rPr>
     </w:lvl>
     <w:lvl w:ilvl="8" w:tplc="04160005" w:tentative="1">
@@ -1652,7 +1665,7 @@
       </w:rPr>
     </w:lvl>
   </w:abstractNum>
-  <w:abstractNum w:abstractNumId="11" w15:restartNumberingAfterBreak="0">
+  <w:abstractNum w:abstractNumId="11">
     <w:nsid w:val="3FDC1490"/>
     <w:multiLevelType w:val="hybridMultilevel"/>
     <w:tmpl w:val="FD72CAAC"/>
@@ -1677,7 +1690,7 @@
         <w:ind w:left="1440" w:hanging="360"/>
       </w:pPr>
       <w:rPr>
-        <w:rFonts w:ascii="Courier New" w:hAnsi="Courier New" w:cs="Courier New" w:hint="default"/>
+        <w:rFonts w:ascii="Courier New" w:hAnsi="Courier New" w:hint="default"/>
       </w:rPr>
     </w:lvl>
     <w:lvl w:ilvl="2" w:tplc="04160005" w:tentative="1">
@@ -1713,7 +1726,7 @@
         <w:ind w:left="3600" w:hanging="360"/>
       </w:pPr>
       <w:rPr>
-        <w:rFonts w:ascii="Courier New" w:hAnsi="Courier New" w:cs="Courier New" w:hint="default"/>
+        <w:rFonts w:ascii="Courier New" w:hAnsi="Courier New" w:hint="default"/>
       </w:rPr>
     </w:lvl>
     <w:lvl w:ilvl="5" w:tplc="04160005" w:tentative="1">
@@ -1749,7 +1762,7 @@
         <w:ind w:left="5760" w:hanging="360"/>
       </w:pPr>
       <w:rPr>
-        <w:rFonts w:ascii="Courier New" w:hAnsi="Courier New" w:cs="Courier New" w:hint="default"/>
+        <w:rFonts w:ascii="Courier New" w:hAnsi="Courier New" w:hint="default"/>
       </w:rPr>
     </w:lvl>
     <w:lvl w:ilvl="8" w:tplc="04160005" w:tentative="1">
@@ -1765,7 +1778,7 @@
       </w:rPr>
     </w:lvl>
   </w:abstractNum>
-  <w:abstractNum w:abstractNumId="12" w15:restartNumberingAfterBreak="0">
+  <w:abstractNum w:abstractNumId="12">
     <w:nsid w:val="48A47250"/>
     <w:multiLevelType w:val="multilevel"/>
     <w:tmpl w:val="D52EE56A"/>
@@ -1778,7 +1791,7 @@
         <w:ind w:left="405" w:hanging="405"/>
       </w:pPr>
       <w:rPr>
-        <w:rFonts w:hint="default"/>
+        <w:rFonts w:cs="Times New Roman" w:hint="default"/>
       </w:rPr>
     </w:lvl>
     <w:lvl w:ilvl="1">
@@ -1790,7 +1803,7 @@
         <w:ind w:left="1146" w:hanging="720"/>
       </w:pPr>
       <w:rPr>
-        <w:rFonts w:hint="default"/>
+        <w:rFonts w:cs="Times New Roman" w:hint="default"/>
       </w:rPr>
     </w:lvl>
     <w:lvl w:ilvl="2">
@@ -1802,7 +1815,7 @@
         <w:ind w:left="1572" w:hanging="720"/>
       </w:pPr>
       <w:rPr>
-        <w:rFonts w:hint="default"/>
+        <w:rFonts w:cs="Times New Roman" w:hint="default"/>
       </w:rPr>
     </w:lvl>
     <w:lvl w:ilvl="3">
@@ -1814,7 +1827,7 @@
         <w:ind w:left="2358" w:hanging="1080"/>
       </w:pPr>
       <w:rPr>
-        <w:rFonts w:hint="default"/>
+        <w:rFonts w:cs="Times New Roman" w:hint="default"/>
       </w:rPr>
     </w:lvl>
     <w:lvl w:ilvl="4">
@@ -1826,7 +1839,7 @@
         <w:ind w:left="3144" w:hanging="1440"/>
       </w:pPr>
       <w:rPr>
-        <w:rFonts w:hint="default"/>
+        <w:rFonts w:cs="Times New Roman" w:hint="default"/>
       </w:rPr>
     </w:lvl>
     <w:lvl w:ilvl="5">
@@ -1838,7 +1851,7 @@
         <w:ind w:left="3570" w:hanging="1440"/>
       </w:pPr>
       <w:rPr>
-        <w:rFonts w:hint="default"/>
+        <w:rFonts w:cs="Times New Roman" w:hint="default"/>
       </w:rPr>
     </w:lvl>
     <w:lvl w:ilvl="6">
@@ -1850,7 +1863,7 @@
         <w:ind w:left="4356" w:hanging="1800"/>
       </w:pPr>
       <w:rPr>
-        <w:rFonts w:hint="default"/>
+        <w:rFonts w:cs="Times New Roman" w:hint="default"/>
       </w:rPr>
     </w:lvl>
     <w:lvl w:ilvl="7">
@@ -1862,7 +1875,7 @@
         <w:ind w:left="4782" w:hanging="1800"/>
       </w:pPr>
       <w:rPr>
-        <w:rFonts w:hint="default"/>
+        <w:rFonts w:cs="Times New Roman" w:hint="default"/>
       </w:rPr>
     </w:lvl>
     <w:lvl w:ilvl="8">
@@ -1874,11 +1887,11 @@
         <w:ind w:left="5568" w:hanging="2160"/>
       </w:pPr>
       <w:rPr>
-        <w:rFonts w:hint="default"/>
+        <w:rFonts w:cs="Times New Roman" w:hint="default"/>
       </w:rPr>
     </w:lvl>
   </w:abstractNum>
-  <w:abstractNum w:abstractNumId="13" w15:restartNumberingAfterBreak="0">
+  <w:abstractNum w:abstractNumId="13">
     <w:nsid w:val="500046E9"/>
     <w:multiLevelType w:val="hybridMultilevel"/>
     <w:tmpl w:val="5C280552"/>
@@ -1903,7 +1916,7 @@
         <w:ind w:left="2149" w:hanging="360"/>
       </w:pPr>
       <w:rPr>
-        <w:rFonts w:ascii="Courier New" w:hAnsi="Courier New" w:cs="Courier New" w:hint="default"/>
+        <w:rFonts w:ascii="Courier New" w:hAnsi="Courier New" w:hint="default"/>
       </w:rPr>
     </w:lvl>
     <w:lvl w:ilvl="2" w:tplc="04160005" w:tentative="1">
@@ -1939,7 +1952,7 @@
         <w:ind w:left="4309" w:hanging="360"/>
       </w:pPr>
       <w:rPr>
-        <w:rFonts w:ascii="Courier New" w:hAnsi="Courier New" w:cs="Courier New" w:hint="default"/>
+        <w:rFonts w:ascii="Courier New" w:hAnsi="Courier New" w:hint="default"/>
       </w:rPr>
     </w:lvl>
     <w:lvl w:ilvl="5" w:tplc="04160005" w:tentative="1">
@@ -1975,7 +1988,7 @@
         <w:ind w:left="6469" w:hanging="360"/>
       </w:pPr>
       <w:rPr>
-        <w:rFonts w:ascii="Courier New" w:hAnsi="Courier New" w:cs="Courier New" w:hint="default"/>
+        <w:rFonts w:ascii="Courier New" w:hAnsi="Courier New" w:hint="default"/>
       </w:rPr>
     </w:lvl>
     <w:lvl w:ilvl="8" w:tplc="04160005" w:tentative="1">
@@ -1991,7 +2004,7 @@
       </w:rPr>
     </w:lvl>
   </w:abstractNum>
-  <w:abstractNum w:abstractNumId="14" w15:restartNumberingAfterBreak="0">
+  <w:abstractNum w:abstractNumId="14">
     <w:nsid w:val="5E4425D0"/>
     <w:multiLevelType w:val="hybridMultilevel"/>
     <w:tmpl w:val="87A66C1C"/>
@@ -2016,7 +2029,7 @@
         <w:ind w:left="1440" w:hanging="360"/>
       </w:pPr>
       <w:rPr>
-        <w:rFonts w:ascii="Courier New" w:hAnsi="Courier New" w:cs="Courier New" w:hint="default"/>
+        <w:rFonts w:ascii="Courier New" w:hAnsi="Courier New" w:hint="default"/>
       </w:rPr>
     </w:lvl>
     <w:lvl w:ilvl="2" w:tplc="04160005" w:tentative="1">
@@ -2052,7 +2065,7 @@
         <w:ind w:left="3600" w:hanging="360"/>
       </w:pPr>
       <w:rPr>
-        <w:rFonts w:ascii="Courier New" w:hAnsi="Courier New" w:cs="Courier New" w:hint="default"/>
+        <w:rFonts w:ascii="Courier New" w:hAnsi="Courier New" w:hint="default"/>
       </w:rPr>
     </w:lvl>
     <w:lvl w:ilvl="5" w:tplc="04160005" w:tentative="1">
@@ -2088,7 +2101,7 @@
         <w:ind w:left="5760" w:hanging="360"/>
       </w:pPr>
       <w:rPr>
-        <w:rFonts w:ascii="Courier New" w:hAnsi="Courier New" w:cs="Courier New" w:hint="default"/>
+        <w:rFonts w:ascii="Courier New" w:hAnsi="Courier New" w:hint="default"/>
       </w:rPr>
     </w:lvl>
     <w:lvl w:ilvl="8" w:tplc="04160005" w:tentative="1">
@@ -2104,7 +2117,7 @@
       </w:rPr>
     </w:lvl>
   </w:abstractNum>
-  <w:abstractNum w:abstractNumId="15" w15:restartNumberingAfterBreak="0">
+  <w:abstractNum w:abstractNumId="15">
     <w:nsid w:val="680424E5"/>
     <w:multiLevelType w:val="hybridMultilevel"/>
     <w:tmpl w:val="5672C402"/>
@@ -2129,7 +2142,7 @@
         <w:ind w:left="1440" w:hanging="360"/>
       </w:pPr>
       <w:rPr>
-        <w:rFonts w:ascii="Courier New" w:hAnsi="Courier New" w:cs="Courier New" w:hint="default"/>
+        <w:rFonts w:ascii="Courier New" w:hAnsi="Courier New" w:hint="default"/>
       </w:rPr>
     </w:lvl>
     <w:lvl w:ilvl="2" w:tplc="04160005" w:tentative="1">
@@ -2165,7 +2178,7 @@
         <w:ind w:left="3600" w:hanging="360"/>
       </w:pPr>
       <w:rPr>
-        <w:rFonts w:ascii="Courier New" w:hAnsi="Courier New" w:cs="Courier New" w:hint="default"/>
+        <w:rFonts w:ascii="Courier New" w:hAnsi="Courier New" w:hint="default"/>
       </w:rPr>
     </w:lvl>
     <w:lvl w:ilvl="5" w:tplc="04160005" w:tentative="1">
@@ -2201,7 +2214,7 @@
         <w:ind w:left="5760" w:hanging="360"/>
       </w:pPr>
       <w:rPr>
-        <w:rFonts w:ascii="Courier New" w:hAnsi="Courier New" w:cs="Courier New" w:hint="default"/>
+        <w:rFonts w:ascii="Courier New" w:hAnsi="Courier New" w:hint="default"/>
       </w:rPr>
     </w:lvl>
     <w:lvl w:ilvl="8" w:tplc="04160005" w:tentative="1">
@@ -2217,7 +2230,7 @@
       </w:rPr>
     </w:lvl>
   </w:abstractNum>
-  <w:abstractNum w:abstractNumId="16" w15:restartNumberingAfterBreak="0">
+  <w:abstractNum w:abstractNumId="16">
     <w:nsid w:val="6D21506F"/>
     <w:multiLevelType w:val="multilevel"/>
     <w:tmpl w:val="00000001"/>
@@ -2230,8 +2243,11 @@
         <w:tabs>
           <w:tab w:val="num" w:pos="3403"/>
         </w:tabs>
-        <w:ind w:left="3403" w:firstLine="0"/>
-      </w:pPr>
+        <w:ind w:left="3403"/>
+      </w:pPr>
+      <w:rPr>
+        <w:rFonts w:cs="Times New Roman"/>
+      </w:rPr>
     </w:lvl>
     <w:lvl w:ilvl="1">
       <w:start w:val="1"/>
@@ -2242,8 +2258,11 @@
         <w:tabs>
           <w:tab w:val="num" w:pos="3403"/>
         </w:tabs>
-        <w:ind w:left="3403" w:firstLine="0"/>
-      </w:pPr>
+        <w:ind w:left="3403"/>
+      </w:pPr>
+      <w:rPr>
+        <w:rFonts w:cs="Times New Roman"/>
+      </w:rPr>
     </w:lvl>
     <w:lvl w:ilvl="2">
       <w:start w:val="1"/>
@@ -2254,8 +2273,11 @@
         <w:tabs>
           <w:tab w:val="num" w:pos="3403"/>
         </w:tabs>
-        <w:ind w:left="3403" w:firstLine="0"/>
-      </w:pPr>
+        <w:ind w:left="3403"/>
+      </w:pPr>
+      <w:rPr>
+        <w:rFonts w:cs="Times New Roman"/>
+      </w:rPr>
     </w:lvl>
     <w:lvl w:ilvl="3">
       <w:start w:val="1"/>
@@ -2266,8 +2288,11 @@
         <w:tabs>
           <w:tab w:val="num" w:pos="3403"/>
         </w:tabs>
-        <w:ind w:left="3403" w:firstLine="0"/>
-      </w:pPr>
+        <w:ind w:left="3403"/>
+      </w:pPr>
+      <w:rPr>
+        <w:rFonts w:cs="Times New Roman"/>
+      </w:rPr>
     </w:lvl>
     <w:lvl w:ilvl="4">
       <w:start w:val="1"/>
@@ -2278,8 +2303,11 @@
         <w:tabs>
           <w:tab w:val="num" w:pos="3403"/>
         </w:tabs>
-        <w:ind w:left="3403" w:firstLine="0"/>
-      </w:pPr>
+        <w:ind w:left="3403"/>
+      </w:pPr>
+      <w:rPr>
+        <w:rFonts w:cs="Times New Roman"/>
+      </w:rPr>
     </w:lvl>
     <w:lvl w:ilvl="5">
       <w:start w:val="1"/>
@@ -2290,8 +2318,11 @@
         <w:tabs>
           <w:tab w:val="num" w:pos="3403"/>
         </w:tabs>
-        <w:ind w:left="3403" w:firstLine="0"/>
-      </w:pPr>
+        <w:ind w:left="3403"/>
+      </w:pPr>
+      <w:rPr>
+        <w:rFonts w:cs="Times New Roman"/>
+      </w:rPr>
     </w:lvl>
     <w:lvl w:ilvl="6">
       <w:start w:val="1"/>
@@ -2302,8 +2333,11 @@
         <w:tabs>
           <w:tab w:val="num" w:pos="3403"/>
         </w:tabs>
-        <w:ind w:left="3403" w:firstLine="0"/>
-      </w:pPr>
+        <w:ind w:left="3403"/>
+      </w:pPr>
+      <w:rPr>
+        <w:rFonts w:cs="Times New Roman"/>
+      </w:rPr>
     </w:lvl>
     <w:lvl w:ilvl="7">
       <w:start w:val="1"/>
@@ -2314,8 +2348,11 @@
         <w:tabs>
           <w:tab w:val="num" w:pos="3403"/>
         </w:tabs>
-        <w:ind w:left="3403" w:firstLine="0"/>
-      </w:pPr>
+        <w:ind w:left="3403"/>
+      </w:pPr>
+      <w:rPr>
+        <w:rFonts w:cs="Times New Roman"/>
+      </w:rPr>
     </w:lvl>
     <w:lvl w:ilvl="8">
       <w:start w:val="1"/>
@@ -2326,11 +2363,14 @@
         <w:tabs>
           <w:tab w:val="num" w:pos="3403"/>
         </w:tabs>
-        <w:ind w:left="3403" w:firstLine="0"/>
-      </w:pPr>
+        <w:ind w:left="3403"/>
+      </w:pPr>
+      <w:rPr>
+        <w:rFonts w:cs="Times New Roman"/>
+      </w:rPr>
     </w:lvl>
   </w:abstractNum>
-  <w:abstractNum w:abstractNumId="17" w15:restartNumberingAfterBreak="0">
+  <w:abstractNum w:abstractNumId="17">
     <w:nsid w:val="7269015A"/>
     <w:multiLevelType w:val="hybridMultilevel"/>
     <w:tmpl w:val="DF600904"/>
@@ -2343,7 +2383,7 @@
         <w:ind w:left="1114" w:hanging="405"/>
       </w:pPr>
       <w:rPr>
-        <w:rFonts w:hint="default"/>
+        <w:rFonts w:cs="Times New Roman" w:hint="default"/>
       </w:rPr>
     </w:lvl>
     <w:lvl w:ilvl="1" w:tplc="04160019" w:tentative="1">
@@ -2354,6 +2394,9 @@
       <w:pPr>
         <w:ind w:left="1789" w:hanging="360"/>
       </w:pPr>
+      <w:rPr>
+        <w:rFonts w:cs="Times New Roman"/>
+      </w:rPr>
     </w:lvl>
     <w:lvl w:ilvl="2" w:tplc="0416001B" w:tentative="1">
       <w:start w:val="1"/>
@@ -2363,6 +2406,9 @@
       <w:pPr>
         <w:ind w:left="2509" w:hanging="180"/>
       </w:pPr>
+      <w:rPr>
+        <w:rFonts w:cs="Times New Roman"/>
+      </w:rPr>
     </w:lvl>
     <w:lvl w:ilvl="3" w:tplc="0416000F" w:tentative="1">
       <w:start w:val="1"/>
@@ -2372,6 +2418,9 @@
       <w:pPr>
         <w:ind w:left="3229" w:hanging="360"/>
       </w:pPr>
+      <w:rPr>
+        <w:rFonts w:cs="Times New Roman"/>
+      </w:rPr>
     </w:lvl>
     <w:lvl w:ilvl="4" w:tplc="04160019" w:tentative="1">
       <w:start w:val="1"/>
@@ -2381,6 +2430,9 @@
       <w:pPr>
         <w:ind w:left="3949" w:hanging="360"/>
       </w:pPr>
+      <w:rPr>
+        <w:rFonts w:cs="Times New Roman"/>
+      </w:rPr>
     </w:lvl>
     <w:lvl w:ilvl="5" w:tplc="0416001B" w:tentative="1">
       <w:start w:val="1"/>
@@ -2390,6 +2442,9 @@
       <w:pPr>
         <w:ind w:left="4669" w:hanging="180"/>
       </w:pPr>
+      <w:rPr>
+        <w:rFonts w:cs="Times New Roman"/>
+      </w:rPr>
     </w:lvl>
     <w:lvl w:ilvl="6" w:tplc="0416000F" w:tentative="1">
       <w:start w:val="1"/>
@@ -2399,6 +2454,9 @@
       <w:pPr>
         <w:ind w:left="5389" w:hanging="360"/>
       </w:pPr>
+      <w:rPr>
+        <w:rFonts w:cs="Times New Roman"/>
+      </w:rPr>
     </w:lvl>
     <w:lvl w:ilvl="7" w:tplc="04160019" w:tentative="1">
       <w:start w:val="1"/>
@@ -2408,6 +2466,9 @@
       <w:pPr>
         <w:ind w:left="6109" w:hanging="360"/>
       </w:pPr>
+      <w:rPr>
+        <w:rFonts w:cs="Times New Roman"/>
+      </w:rPr>
     </w:lvl>
     <w:lvl w:ilvl="8" w:tplc="0416001B" w:tentative="1">
       <w:start w:val="1"/>
@@ -2417,9 +2478,12 @@
       <w:pPr>
         <w:ind w:left="6829" w:hanging="180"/>
       </w:pPr>
+      <w:rPr>
+        <w:rFonts w:cs="Times New Roman"/>
+      </w:rPr>
     </w:lvl>
   </w:abstractNum>
-  <w:abstractNum w:abstractNumId="18" w15:restartNumberingAfterBreak="0">
+  <w:abstractNum w:abstractNumId="18">
     <w:nsid w:val="7A5B587B"/>
     <w:multiLevelType w:val="multilevel"/>
     <w:tmpl w:val="644C3444"/>
@@ -2432,7 +2496,7 @@
         <w:ind w:left="405" w:hanging="405"/>
       </w:pPr>
       <w:rPr>
-        <w:rFonts w:hint="default"/>
+        <w:rFonts w:cs="Times New Roman" w:hint="default"/>
       </w:rPr>
     </w:lvl>
     <w:lvl w:ilvl="1">
@@ -2444,7 +2508,7 @@
         <w:ind w:left="1146" w:hanging="720"/>
       </w:pPr>
       <w:rPr>
-        <w:rFonts w:hint="default"/>
+        <w:rFonts w:cs="Times New Roman" w:hint="default"/>
       </w:rPr>
     </w:lvl>
     <w:lvl w:ilvl="2">
@@ -2456,7 +2520,7 @@
         <w:ind w:left="1572" w:hanging="720"/>
       </w:pPr>
       <w:rPr>
-        <w:rFonts w:hint="default"/>
+        <w:rFonts w:cs="Times New Roman" w:hint="default"/>
       </w:rPr>
     </w:lvl>
     <w:lvl w:ilvl="3">
@@ -2468,7 +2532,7 @@
         <w:ind w:left="2358" w:hanging="1080"/>
       </w:pPr>
       <w:rPr>
-        <w:rFonts w:hint="default"/>
+        <w:rFonts w:cs="Times New Roman" w:hint="default"/>
       </w:rPr>
     </w:lvl>
     <w:lvl w:ilvl="4">
@@ -2480,7 +2544,7 @@
         <w:ind w:left="3144" w:hanging="1440"/>
       </w:pPr>
       <w:rPr>
-        <w:rFonts w:hint="default"/>
+        <w:rFonts w:cs="Times New Roman" w:hint="default"/>
       </w:rPr>
     </w:lvl>
     <w:lvl w:ilvl="5">
@@ -2492,7 +2556,7 @@
         <w:ind w:left="3570" w:hanging="1440"/>
       </w:pPr>
       <w:rPr>
-        <w:rFonts w:hint="default"/>
+        <w:rFonts w:cs="Times New Roman" w:hint="default"/>
       </w:rPr>
     </w:lvl>
     <w:lvl w:ilvl="6">
@@ -2504,7 +2568,7 @@
         <w:ind w:left="4356" w:hanging="1800"/>
       </w:pPr>
       <w:rPr>
-        <w:rFonts w:hint="default"/>
+        <w:rFonts w:cs="Times New Roman" w:hint="default"/>
       </w:rPr>
     </w:lvl>
     <w:lvl w:ilvl="7">
@@ -2516,7 +2580,7 @@
         <w:ind w:left="4782" w:hanging="1800"/>
       </w:pPr>
       <w:rPr>
-        <w:rFonts w:hint="default"/>
+        <w:rFonts w:cs="Times New Roman" w:hint="default"/>
       </w:rPr>
     </w:lvl>
     <w:lvl w:ilvl="8">
@@ -2528,11 +2592,11 @@
         <w:ind w:left="5568" w:hanging="2160"/>
       </w:pPr>
       <w:rPr>
-        <w:rFonts w:hint="default"/>
+        <w:rFonts w:cs="Times New Roman" w:hint="default"/>
       </w:rPr>
     </w:lvl>
   </w:abstractNum>
-  <w:abstractNum w:abstractNumId="19" w15:restartNumberingAfterBreak="0">
+  <w:abstractNum w:abstractNumId="19">
     <w:nsid w:val="7BD038CF"/>
     <w:multiLevelType w:val="hybridMultilevel"/>
     <w:tmpl w:val="2D18657E"/>
@@ -2544,6 +2608,9 @@
       <w:pPr>
         <w:ind w:left="1428" w:hanging="360"/>
       </w:pPr>
+      <w:rPr>
+        <w:rFonts w:cs="Times New Roman"/>
+      </w:rPr>
     </w:lvl>
     <w:lvl w:ilvl="1" w:tplc="04160019" w:tentative="1">
       <w:start w:val="1"/>
@@ -2553,6 +2620,9 @@
       <w:pPr>
         <w:ind w:left="2148" w:hanging="360"/>
       </w:pPr>
+      <w:rPr>
+        <w:rFonts w:cs="Times New Roman"/>
+      </w:rPr>
     </w:lvl>
     <w:lvl w:ilvl="2" w:tplc="0416001B" w:tentative="1">
       <w:start w:val="1"/>
@@ -2562,6 +2632,9 @@
       <w:pPr>
         <w:ind w:left="2868" w:hanging="180"/>
       </w:pPr>
+      <w:rPr>
+        <w:rFonts w:cs="Times New Roman"/>
+      </w:rPr>
     </w:lvl>
     <w:lvl w:ilvl="3" w:tplc="0416000F" w:tentative="1">
       <w:start w:val="1"/>
@@ -2571,6 +2644,9 @@
       <w:pPr>
         <w:ind w:left="3588" w:hanging="360"/>
       </w:pPr>
+      <w:rPr>
+        <w:rFonts w:cs="Times New Roman"/>
+      </w:rPr>
     </w:lvl>
     <w:lvl w:ilvl="4" w:tplc="04160019" w:tentative="1">
       <w:start w:val="1"/>
@@ -2580,6 +2656,9 @@
       <w:pPr>
         <w:ind w:left="4308" w:hanging="360"/>
       </w:pPr>
+      <w:rPr>
+        <w:rFonts w:cs="Times New Roman"/>
+      </w:rPr>
     </w:lvl>
     <w:lvl w:ilvl="5" w:tplc="0416001B" w:tentative="1">
       <w:start w:val="1"/>
@@ -2589,6 +2668,9 @@
       <w:pPr>
         <w:ind w:left="5028" w:hanging="180"/>
       </w:pPr>
+      <w:rPr>
+        <w:rFonts w:cs="Times New Roman"/>
+      </w:rPr>
     </w:lvl>
     <w:lvl w:ilvl="6" w:tplc="0416000F" w:tentative="1">
       <w:start w:val="1"/>
@@ -2598,6 +2680,9 @@
       <w:pPr>
         <w:ind w:left="5748" w:hanging="360"/>
       </w:pPr>
+      <w:rPr>
+        <w:rFonts w:cs="Times New Roman"/>
+      </w:rPr>
     </w:lvl>
     <w:lvl w:ilvl="7" w:tplc="04160019" w:tentative="1">
       <w:start w:val="1"/>
@@ -2607,6 +2692,9 @@
       <w:pPr>
         <w:ind w:left="6468" w:hanging="360"/>
       </w:pPr>
+      <w:rPr>
+        <w:rFonts w:cs="Times New Roman"/>
+      </w:rPr>
     </w:lvl>
     <w:lvl w:ilvl="8" w:tplc="0416001B" w:tentative="1">
       <w:start w:val="1"/>
@@ -2616,9 +2704,12 @@
       <w:pPr>
         <w:ind w:left="7188" w:hanging="180"/>
       </w:pPr>
+      <w:rPr>
+        <w:rFonts w:cs="Times New Roman"/>
+      </w:rPr>
     </w:lvl>
   </w:abstractNum>
-  <w:abstractNum w:abstractNumId="20" w15:restartNumberingAfterBreak="0">
+  <w:abstractNum w:abstractNumId="20">
     <w:nsid w:val="7D8B7E8F"/>
     <w:multiLevelType w:val="multilevel"/>
     <w:tmpl w:val="A98C0FE8"/>
@@ -2631,7 +2722,7 @@
         <w:ind w:left="720" w:hanging="360"/>
       </w:pPr>
       <w:rPr>
-        <w:rFonts w:hint="default"/>
+        <w:rFonts w:cs="Times New Roman" w:hint="default"/>
       </w:rPr>
     </w:lvl>
     <w:lvl w:ilvl="1">
@@ -2644,7 +2735,7 @@
         <w:ind w:left="1080" w:hanging="720"/>
       </w:pPr>
       <w:rPr>
-        <w:rFonts w:hint="default"/>
+        <w:rFonts w:cs="Times New Roman" w:hint="default"/>
       </w:rPr>
     </w:lvl>
     <w:lvl w:ilvl="2">
@@ -2657,7 +2748,7 @@
         <w:ind w:left="1080" w:hanging="720"/>
       </w:pPr>
       <w:rPr>
-        <w:rFonts w:hint="default"/>
+        <w:rFonts w:cs="Times New Roman" w:hint="default"/>
       </w:rPr>
     </w:lvl>
     <w:lvl w:ilvl="3">
@@ -2670,7 +2761,7 @@
         <w:ind w:left="1440" w:hanging="1080"/>
       </w:pPr>
       <w:rPr>
-        <w:rFonts w:hint="default"/>
+        <w:rFonts w:cs="Times New Roman" w:hint="default"/>
       </w:rPr>
     </w:lvl>
     <w:lvl w:ilvl="4">
@@ -2683,7 +2774,7 @@
         <w:ind w:left="1800" w:hanging="1440"/>
       </w:pPr>
       <w:rPr>
-        <w:rFonts w:hint="default"/>
+        <w:rFonts w:cs="Times New Roman" w:hint="default"/>
       </w:rPr>
     </w:lvl>
     <w:lvl w:ilvl="5">
@@ -2696,7 +2787,7 @@
         <w:ind w:left="1800" w:hanging="1440"/>
       </w:pPr>
       <w:rPr>
-        <w:rFonts w:hint="default"/>
+        <w:rFonts w:cs="Times New Roman" w:hint="default"/>
       </w:rPr>
     </w:lvl>
     <w:lvl w:ilvl="6">
@@ -2709,7 +2800,7 @@
         <w:ind w:left="2160" w:hanging="1800"/>
       </w:pPr>
       <w:rPr>
-        <w:rFonts w:hint="default"/>
+        <w:rFonts w:cs="Times New Roman" w:hint="default"/>
       </w:rPr>
     </w:lvl>
     <w:lvl w:ilvl="7">
@@ -2722,7 +2813,7 @@
         <w:ind w:left="2160" w:hanging="1800"/>
       </w:pPr>
       <w:rPr>
-        <w:rFonts w:hint="default"/>
+        <w:rFonts w:cs="Times New Roman" w:hint="default"/>
       </w:rPr>
     </w:lvl>
     <w:lvl w:ilvl="8">
@@ -2735,7 +2826,7 @@
         <w:ind w:left="2520" w:hanging="2160"/>
       </w:pPr>
       <w:rPr>
-        <w:rFonts w:hint="default"/>
+        <w:rFonts w:cs="Times New Roman" w:hint="default"/>
       </w:rPr>
     </w:lvl>
   </w:abstractNum>
@@ -2806,436 +2897,200 @@
 </file>
 
 <file path=word/styles.xml><?xml version="1.0" encoding="utf-8"?>
-<w:styles xmlns:mc="http://schemas.openxmlformats.org/markup-compatibility/2006" xmlns:r="http://schemas.openxmlformats.org/officeDocument/2006/relationships" xmlns:w="http://schemas.openxmlformats.org/wordprocessingml/2006/main" xmlns:w14="http://schemas.microsoft.com/office/word/2010/wordml" xmlns:w15="http://schemas.microsoft.com/office/word/2012/wordml" xmlns:w16se="http://schemas.microsoft.com/office/word/2015/wordml/symex" mc:Ignorable="w14 w15 w16se">
+<w:styles xmlns:r="http://schemas.openxmlformats.org/officeDocument/2006/relationships" xmlns:w="http://schemas.openxmlformats.org/wordprocessingml/2006/main">
   <w:docDefaults>
     <w:rPrDefault>
       <w:rPr>
-        <w:rFonts w:asciiTheme="minorHAnsi" w:eastAsiaTheme="minorHAnsi" w:hAnsiTheme="minorHAnsi" w:cstheme="minorBidi"/>
+        <w:rFonts w:ascii="Calibri" w:eastAsia="Calibri" w:hAnsi="Calibri" w:cs="Times New Roman"/>
         <w:sz w:val="22"/>
         <w:szCs w:val="22"/>
-        <w:lang w:val="pt-BR" w:eastAsia="en-US" w:bidi="ar-SA"/>
+        <w:lang w:val="pt-BR" w:eastAsia="ja-JP" w:bidi="ar-SA"/>
       </w:rPr>
     </w:rPrDefault>
-    <w:pPrDefault>
-      <w:pPr>
-        <w:spacing w:after="200" w:line="276" w:lineRule="auto"/>
-      </w:pPr>
-    </w:pPrDefault>
+    <w:pPrDefault/>
   </w:docDefaults>
-  <w:latentStyles w:defLockedState="0" w:defUIPriority="99" w:defSemiHidden="0" w:defUnhideWhenUsed="0" w:defQFormat="0" w:count="371">
-    <w:lsdException w:name="Normal" w:uiPriority="0" w:qFormat="1"/>
-    <w:lsdException w:name="heading 1" w:uiPriority="9" w:qFormat="1"/>
-    <w:lsdException w:name="heading 2" w:semiHidden="1" w:uiPriority="0" w:unhideWhenUsed="1" w:qFormat="1"/>
-    <w:lsdException w:name="heading 3" w:semiHidden="1" w:uiPriority="0" w:unhideWhenUsed="1" w:qFormat="1"/>
-    <w:lsdException w:name="heading 4" w:semiHidden="1" w:uiPriority="9" w:unhideWhenUsed="1" w:qFormat="1"/>
-    <w:lsdException w:name="heading 5" w:semiHidden="1" w:uiPriority="9" w:unhideWhenUsed="1" w:qFormat="1"/>
-    <w:lsdException w:name="heading 6" w:semiHidden="1" w:uiPriority="9" w:unhideWhenUsed="1" w:qFormat="1"/>
-    <w:lsdException w:name="heading 7" w:semiHidden="1" w:uiPriority="9" w:unhideWhenUsed="1" w:qFormat="1"/>
-    <w:lsdException w:name="heading 8" w:semiHidden="1" w:uiPriority="9" w:unhideWhenUsed="1" w:qFormat="1"/>
-    <w:lsdException w:name="heading 9" w:semiHidden="1" w:uiPriority="9" w:unhideWhenUsed="1" w:qFormat="1"/>
-    <w:lsdException w:name="index 1" w:semiHidden="1" w:unhideWhenUsed="1"/>
-    <w:lsdException w:name="index 2" w:semiHidden="1" w:unhideWhenUsed="1"/>
-    <w:lsdException w:name="index 3" w:semiHidden="1" w:unhideWhenUsed="1"/>
-    <w:lsdException w:name="index 4" w:semiHidden="1" w:unhideWhenUsed="1"/>
-    <w:lsdException w:name="index 5" w:semiHidden="1" w:unhideWhenUsed="1"/>
-    <w:lsdException w:name="index 6" w:semiHidden="1" w:unhideWhenUsed="1"/>
-    <w:lsdException w:name="index 7" w:semiHidden="1" w:unhideWhenUsed="1"/>
-    <w:lsdException w:name="index 8" w:semiHidden="1" w:unhideWhenUsed="1"/>
-    <w:lsdException w:name="index 9" w:semiHidden="1" w:unhideWhenUsed="1"/>
-    <w:lsdException w:name="toc 1" w:semiHidden="1" w:uiPriority="39" w:unhideWhenUsed="1" w:qFormat="1"/>
-    <w:lsdException w:name="toc 2" w:semiHidden="1" w:uiPriority="39" w:unhideWhenUsed="1" w:qFormat="1"/>
-    <w:lsdException w:name="toc 3" w:semiHidden="1" w:uiPriority="39" w:unhideWhenUsed="1" w:qFormat="1"/>
-    <w:lsdException w:name="toc 4" w:semiHidden="1" w:uiPriority="39" w:unhideWhenUsed="1"/>
-    <w:lsdException w:name="toc 5" w:semiHidden="1" w:uiPriority="39" w:unhideWhenUsed="1"/>
-    <w:lsdException w:name="toc 6" w:semiHidden="1" w:uiPriority="39" w:unhideWhenUsed="1"/>
-    <w:lsdException w:name="toc 7" w:semiHidden="1" w:uiPriority="39" w:unhideWhenUsed="1"/>
-    <w:lsdException w:name="toc 8" w:semiHidden="1" w:uiPriority="39" w:unhideWhenUsed="1"/>
-    <w:lsdException w:name="toc 9" w:semiHidden="1" w:uiPriority="39" w:unhideWhenUsed="1"/>
-    <w:lsdException w:name="Normal Indent" w:semiHidden="1" w:unhideWhenUsed="1"/>
-    <w:lsdException w:name="footnote text" w:semiHidden="1" w:unhideWhenUsed="1"/>
-    <w:lsdException w:name="annotation text" w:semiHidden="1" w:unhideWhenUsed="1"/>
-    <w:lsdException w:name="header" w:semiHidden="1" w:unhideWhenUsed="1"/>
-    <w:lsdException w:name="footer" w:semiHidden="1" w:unhideWhenUsed="1"/>
-    <w:lsdException w:name="index heading" w:semiHidden="1" w:unhideWhenUsed="1"/>
-    <w:lsdException w:name="caption" w:semiHidden="1" w:uiPriority="35" w:unhideWhenUsed="1" w:qFormat="1"/>
-    <w:lsdException w:name="table of figures" w:semiHidden="1" w:unhideWhenUsed="1"/>
-    <w:lsdException w:name="envelope address" w:semiHidden="1" w:unhideWhenUsed="1"/>
-    <w:lsdException w:name="envelope return" w:semiHidden="1" w:unhideWhenUsed="1"/>
-    <w:lsdException w:name="footnote reference" w:semiHidden="1" w:unhideWhenUsed="1"/>
-    <w:lsdException w:name="annotation reference" w:semiHidden="1" w:unhideWhenUsed="1"/>
-    <w:lsdException w:name="line number" w:semiHidden="1" w:unhideWhenUsed="1"/>
-    <w:lsdException w:name="page number" w:semiHidden="1" w:unhideWhenUsed="1"/>
-    <w:lsdException w:name="endnote reference" w:semiHidden="1" w:unhideWhenUsed="1"/>
-    <w:lsdException w:name="endnote text" w:semiHidden="1" w:unhideWhenUsed="1"/>
-    <w:lsdException w:name="table of authorities" w:semiHidden="1" w:unhideWhenUsed="1"/>
-    <w:lsdException w:name="macro" w:semiHidden="1" w:unhideWhenUsed="1"/>
-    <w:lsdException w:name="toa heading" w:semiHidden="1" w:unhideWhenUsed="1"/>
-    <w:lsdException w:name="List" w:semiHidden="1" w:unhideWhenUsed="1"/>
-    <w:lsdException w:name="List Bullet" w:semiHidden="1" w:unhideWhenUsed="1"/>
-    <w:lsdException w:name="List Number" w:semiHidden="1" w:unhideWhenUsed="1"/>
-    <w:lsdException w:name="List 2" w:semiHidden="1" w:unhideWhenUsed="1"/>
-    <w:lsdException w:name="List 3" w:semiHidden="1" w:unhideWhenUsed="1"/>
-    <w:lsdException w:name="List 4" w:semiHidden="1" w:unhideWhenUsed="1"/>
-    <w:lsdException w:name="List 5" w:semiHidden="1" w:unhideWhenUsed="1"/>
-    <w:lsdException w:name="List Bullet 2" w:semiHidden="1" w:unhideWhenUsed="1"/>
-    <w:lsdException w:name="List Bullet 3" w:semiHidden="1" w:unhideWhenUsed="1"/>
-    <w:lsdException w:name="List Bullet 4" w:semiHidden="1" w:unhideWhenUsed="1"/>
-    <w:lsdException w:name="List Bullet 5" w:semiHidden="1" w:unhideWhenUsed="1"/>
-    <w:lsdException w:name="List Number 2" w:semiHidden="1" w:unhideWhenUsed="1"/>
-    <w:lsdException w:name="List Number 3" w:semiHidden="1" w:unhideWhenUsed="1"/>
-    <w:lsdException w:name="List Number 4" w:semiHidden="1" w:unhideWhenUsed="1"/>
-    <w:lsdException w:name="List Number 5" w:semiHidden="1" w:unhideWhenUsed="1"/>
-    <w:lsdException w:name="Title" w:uiPriority="10" w:qFormat="1"/>
-    <w:lsdException w:name="Closing" w:semiHidden="1" w:unhideWhenUsed="1"/>
-    <w:lsdException w:name="Signature" w:semiHidden="1" w:unhideWhenUsed="1"/>
-    <w:lsdException w:name="Default Paragraph Font" w:semiHidden="1" w:uiPriority="1" w:unhideWhenUsed="1"/>
-    <w:lsdException w:name="Body Text" w:semiHidden="1" w:unhideWhenUsed="1"/>
-    <w:lsdException w:name="Body Text Indent" w:semiHidden="1" w:unhideWhenUsed="1"/>
-    <w:lsdException w:name="List Continue" w:semiHidden="1" w:unhideWhenUsed="1"/>
-    <w:lsdException w:name="List Continue 2" w:semiHidden="1" w:unhideWhenUsed="1"/>
-    <w:lsdException w:name="List Continue 3" w:semiHidden="1" w:unhideWhenUsed="1"/>
-    <w:lsdException w:name="List Continue 4" w:semiHidden="1" w:unhideWhenUsed="1"/>
-    <w:lsdException w:name="List Continue 5" w:semiHidden="1" w:unhideWhenUsed="1"/>
-    <w:lsdException w:name="Message Header" w:semiHidden="1" w:unhideWhenUsed="1"/>
-    <w:lsdException w:name="Subtitle" w:uiPriority="11" w:qFormat="1"/>
-    <w:lsdException w:name="Salutation" w:semiHidden="1" w:unhideWhenUsed="1"/>
-    <w:lsdException w:name="Date" w:semiHidden="1" w:unhideWhenUsed="1"/>
-    <w:lsdException w:name="Body Text First Indent" w:semiHidden="1" w:unhideWhenUsed="1"/>
-    <w:lsdException w:name="Body Text First Indent 2" w:semiHidden="1" w:unhideWhenUsed="1"/>
-    <w:lsdException w:name="Note Heading" w:semiHidden="1" w:unhideWhenUsed="1"/>
-    <w:lsdException w:name="Body Text 2" w:semiHidden="1" w:unhideWhenUsed="1"/>
-    <w:lsdException w:name="Body Text 3" w:semiHidden="1" w:unhideWhenUsed="1"/>
-    <w:lsdException w:name="Body Text Indent 2" w:semiHidden="1" w:unhideWhenUsed="1"/>
-    <w:lsdException w:name="Body Text Indent 3" w:semiHidden="1" w:unhideWhenUsed="1"/>
-    <w:lsdException w:name="Block Text" w:semiHidden="1" w:unhideWhenUsed="1"/>
-    <w:lsdException w:name="Hyperlink" w:semiHidden="1" w:unhideWhenUsed="1"/>
-    <w:lsdException w:name="FollowedHyperlink" w:semiHidden="1" w:unhideWhenUsed="1"/>
-    <w:lsdException w:name="Strong" w:uiPriority="22" w:qFormat="1"/>
-    <w:lsdException w:name="Emphasis" w:uiPriority="20" w:qFormat="1"/>
-    <w:lsdException w:name="Document Map" w:semiHidden="1" w:unhideWhenUsed="1"/>
-    <w:lsdException w:name="Plain Text" w:semiHidden="1" w:unhideWhenUsed="1"/>
-    <w:lsdException w:name="E-mail Signature" w:semiHidden="1" w:unhideWhenUsed="1"/>
-    <w:lsdException w:name="HTML Top of Form" w:semiHidden="1" w:unhideWhenUsed="1"/>
-    <w:lsdException w:name="HTML Bottom of Form" w:semiHidden="1" w:unhideWhenUsed="1"/>
-    <w:lsdException w:name="Normal (Web)" w:semiHidden="1" w:unhideWhenUsed="1"/>
-    <w:lsdException w:name="HTML Acronym" w:semiHidden="1" w:unhideWhenUsed="1"/>
-    <w:lsdException w:name="HTML Address" w:semiHidden="1" w:unhideWhenUsed="1"/>
-    <w:lsdException w:name="HTML Cite" w:semiHidden="1" w:unhideWhenUsed="1"/>
-    <w:lsdException w:name="HTML Code" w:semiHidden="1" w:unhideWhenUsed="1"/>
-    <w:lsdException w:name="HTML Definition" w:semiHidden="1" w:unhideWhenUsed="1"/>
-    <w:lsdException w:name="HTML Keyboard" w:semiHidden="1" w:unhideWhenUsed="1"/>
-    <w:lsdException w:name="HTML Preformatted" w:semiHidden="1" w:unhideWhenUsed="1"/>
-    <w:lsdException w:name="HTML Sample" w:semiHidden="1" w:unhideWhenUsed="1"/>
-    <w:lsdException w:name="HTML Typewriter" w:semiHidden="1" w:unhideWhenUsed="1"/>
-    <w:lsdException w:name="HTML Variable" w:semiHidden="1" w:unhideWhenUsed="1"/>
-    <w:lsdException w:name="Normal Table" w:semiHidden="1" w:unhideWhenUsed="1"/>
-    <w:lsdException w:name="annotation subject" w:semiHidden="1" w:unhideWhenUsed="1"/>
-    <w:lsdException w:name="No List" w:semiHidden="1" w:unhideWhenUsed="1"/>
-    <w:lsdException w:name="Outline List 1" w:semiHidden="1" w:unhideWhenUsed="1"/>
-    <w:lsdException w:name="Outline List 2" w:semiHidden="1" w:unhideWhenUsed="1"/>
-    <w:lsdException w:name="Outline List 3" w:semiHidden="1" w:unhideWhenUsed="1"/>
-    <w:lsdException w:name="Table Simple 1" w:semiHidden="1" w:unhideWhenUsed="1"/>
-    <w:lsdException w:name="Table Simple 2" w:semiHidden="1" w:unhideWhenUsed="1"/>
-    <w:lsdException w:name="Table Simple 3" w:semiHidden="1" w:unhideWhenUsed="1"/>
-    <w:lsdException w:name="Table Classic 1" w:semiHidden="1" w:unhideWhenUsed="1"/>
-    <w:lsdException w:name="Table Classic 2" w:semiHidden="1" w:unhideWhenUsed="1"/>
-    <w:lsdException w:name="Table Classic 3" w:semiHidden="1" w:unhideWhenUsed="1"/>
-    <w:lsdException w:name="Table Classic 4" w:semiHidden="1" w:unhideWhenUsed="1"/>
-    <w:lsdException w:name="Table Colorful 1" w:semiHidden="1" w:unhideWhenUsed="1"/>
-    <w:lsdException w:name="Table Colorful 2" w:semiHidden="1" w:unhideWhenUsed="1"/>
-    <w:lsdException w:name="Table Colorful 3" w:semiHidden="1" w:unhideWhenUsed="1"/>
-    <w:lsdException w:name="Table Columns 1" w:semiHidden="1" w:unhideWhenUsed="1"/>
-    <w:lsdException w:name="Table Columns 2" w:semiHidden="1" w:unhideWhenUsed="1"/>
-    <w:lsdException w:name="Table Columns 3" w:semiHidden="1" w:unhideWhenUsed="1"/>
-    <w:lsdException w:name="Table Columns 4" w:semiHidden="1" w:unhideWhenUsed="1"/>
-    <w:lsdException w:name="Table Columns 5" w:semiHidden="1" w:unhideWhenUsed="1"/>
-    <w:lsdException w:name="Table Grid 1" w:semiHidden="1" w:unhideWhenUsed="1"/>
-    <w:lsdException w:name="Table Grid 2" w:semiHidden="1" w:unhideWhenUsed="1"/>
-    <w:lsdException w:name="Table Grid 3" w:semiHidden="1" w:unhideWhenUsed="1"/>
-    <w:lsdException w:name="Table Grid 4" w:semiHidden="1" w:unhideWhenUsed="1"/>
-    <w:lsdException w:name="Table Grid 5" w:semiHidden="1" w:unhideWhenUsed="1"/>
-    <w:lsdException w:name="Table Grid 6" w:semiHidden="1" w:unhideWhenUsed="1"/>
-    <w:lsdException w:name="Table Grid 7" w:semiHidden="1" w:unhideWhenUsed="1"/>
-    <w:lsdException w:name="Table Grid 8" w:semiHidden="1" w:unhideWhenUsed="1"/>
-    <w:lsdException w:name="Table List 1" w:semiHidden="1" w:unhideWhenUsed="1"/>
-    <w:lsdException w:name="Table List 2" w:semiHidden="1" w:unhideWhenUsed="1"/>
-    <w:lsdException w:name="Table List 3" w:semiHidden="1" w:unhideWhenUsed="1"/>
-    <w:lsdException w:name="Table List 4" w:semiHidden="1" w:unhideWhenUsed="1"/>
-    <w:lsdException w:name="Table List 5" w:semiHidden="1" w:unhideWhenUsed="1"/>
-    <w:lsdException w:name="Table List 6" w:semiHidden="1" w:unhideWhenUsed="1"/>
-    <w:lsdException w:name="Table List 7" w:semiHidden="1" w:unhideWhenUsed="1"/>
-    <w:lsdException w:name="Table List 8" w:semiHidden="1" w:unhideWhenUsed="1"/>
-    <w:lsdException w:name="Table 3D effects 1" w:semiHidden="1" w:unhideWhenUsed="1"/>
-    <w:lsdException w:name="Table 3D effects 2" w:semiHidden="1" w:unhideWhenUsed="1"/>
-    <w:lsdException w:name="Table 3D effects 3" w:semiHidden="1" w:unhideWhenUsed="1"/>
-    <w:lsdException w:name="Table Contemporary" w:semiHidden="1" w:unhideWhenUsed="1"/>
-    <w:lsdException w:name="Table Elegant" w:semiHidden="1" w:unhideWhenUsed="1"/>
-    <w:lsdException w:name="Table Professional" w:semiHidden="1" w:unhideWhenUsed="1"/>
-    <w:lsdException w:name="Table Subtle 1" w:semiHidden="1" w:unhideWhenUsed="1"/>
-    <w:lsdException w:name="Table Subtle 2" w:semiHidden="1" w:unhideWhenUsed="1"/>
-    <w:lsdException w:name="Table Web 1" w:semiHidden="1" w:unhideWhenUsed="1"/>
-    <w:lsdException w:name="Table Web 2" w:semiHidden="1" w:unhideWhenUsed="1"/>
-    <w:lsdException w:name="Table Web 3" w:semiHidden="1" w:unhideWhenUsed="1"/>
-    <w:lsdException w:name="Balloon Text" w:semiHidden="1" w:unhideWhenUsed="1"/>
-    <w:lsdException w:name="Table Grid" w:uiPriority="59"/>
-    <w:lsdException w:name="Table Theme" w:semiHidden="1" w:unhideWhenUsed="1"/>
-    <w:lsdException w:name="Placeholder Text" w:semiHidden="1"/>
-    <w:lsdException w:name="No Spacing" w:uiPriority="1" w:qFormat="1"/>
-    <w:lsdException w:name="Light Shading" w:uiPriority="60"/>
-    <w:lsdException w:name="Light List" w:uiPriority="61"/>
-    <w:lsdException w:name="Light Grid" w:uiPriority="62"/>
-    <w:lsdException w:name="Medium Shading 1" w:uiPriority="63"/>
-    <w:lsdException w:name="Medium Shading 2" w:uiPriority="64"/>
-    <w:lsdException w:name="Medium List 1" w:uiPriority="65"/>
-    <w:lsdException w:name="Medium List 2" w:uiPriority="66"/>
-    <w:lsdException w:name="Medium Grid 1" w:uiPriority="67"/>
-    <w:lsdException w:name="Medium Grid 2" w:uiPriority="68"/>
-    <w:lsdException w:name="Medium Grid 3" w:uiPriority="69"/>
-    <w:lsdException w:name="Dark List" w:uiPriority="70"/>
-    <w:lsdException w:name="Colorful Shading" w:uiPriority="71"/>
-    <w:lsdException w:name="Colorful List" w:uiPriority="72"/>
-    <w:lsdException w:name="Colorful Grid" w:uiPriority="73"/>
-    <w:lsdException w:name="Light Shading Accent 1" w:uiPriority="60"/>
-    <w:lsdException w:name="Light List Accent 1" w:uiPriority="61"/>
-    <w:lsdException w:name="Light Grid Accent 1" w:uiPriority="62"/>
-    <w:lsdException w:name="Medium Shading 1 Accent 1" w:uiPriority="63"/>
-    <w:lsdException w:name="Medium Shading 2 Accent 1" w:uiPriority="64"/>
-    <w:lsdException w:name="Medium List 1 Accent 1" w:uiPriority="65"/>
-    <w:lsdException w:name="Revision" w:semiHidden="1"/>
-    <w:lsdException w:name="List Paragraph" w:uiPriority="34" w:qFormat="1"/>
-    <w:lsdException w:name="Quote" w:uiPriority="29" w:qFormat="1"/>
-    <w:lsdException w:name="Intense Quote" w:uiPriority="30" w:qFormat="1"/>
-    <w:lsdException w:name="Medium List 2 Accent 1" w:uiPriority="66"/>
-    <w:lsdException w:name="Medium Grid 1 Accent 1" w:uiPriority="67"/>
-    <w:lsdException w:name="Medium Grid 2 Accent 1" w:uiPriority="68"/>
-    <w:lsdException w:name="Medium Grid 3 Accent 1" w:uiPriority="69"/>
-    <w:lsdException w:name="Dark List Accent 1" w:uiPriority="70"/>
-    <w:lsdException w:name="Colorful Shading Accent 1" w:uiPriority="71"/>
-    <w:lsdException w:name="Colorful List Accent 1" w:uiPriority="72"/>
-    <w:lsdException w:name="Colorful Grid Accent 1" w:uiPriority="73"/>
-    <w:lsdException w:name="Light Shading Accent 2" w:uiPriority="60"/>
-    <w:lsdException w:name="Light List Accent 2" w:uiPriority="61"/>
-    <w:lsdException w:name="Light Grid Accent 2" w:uiPriority="62"/>
-    <w:lsdException w:name="Medium Shading 1 Accent 2" w:uiPriority="63"/>
-    <w:lsdException w:name="Medium Shading 2 Accent 2" w:uiPriority="64"/>
-    <w:lsdException w:name="Medium List 1 Accent 2" w:uiPriority="65"/>
-    <w:lsdException w:name="Medium List 2 Accent 2" w:uiPriority="66"/>
-    <w:lsdException w:name="Medium Grid 1 Accent 2" w:uiPriority="67"/>
-    <w:lsdException w:name="Medium Grid 2 Accent 2" w:uiPriority="68"/>
-    <w:lsdException w:name="Medium Grid 3 Accent 2" w:uiPriority="69"/>
-    <w:lsdException w:name="Dark List Accent 2" w:uiPriority="70"/>
-    <w:lsdException w:name="Colorful Shading Accent 2" w:uiPriority="71"/>
-    <w:lsdException w:name="Colorful List Accent 2" w:uiPriority="72"/>
-    <w:lsdException w:name="Colorful Grid Accent 2" w:uiPriority="73"/>
-    <w:lsdException w:name="Light Shading Accent 3" w:uiPriority="60"/>
-    <w:lsdException w:name="Light List Accent 3" w:uiPriority="61"/>
-    <w:lsdException w:name="Light Grid Accent 3" w:uiPriority="62"/>
-    <w:lsdException w:name="Medium Shading 1 Accent 3" w:uiPriority="63"/>
-    <w:lsdException w:name="Medium Shading 2 Accent 3" w:uiPriority="64"/>
-    <w:lsdException w:name="Medium List 1 Accent 3" w:uiPriority="65"/>
-    <w:lsdException w:name="Medium List 2 Accent 3" w:uiPriority="66"/>
-    <w:lsdException w:name="Medium Grid 1 Accent 3" w:uiPriority="67"/>
-    <w:lsdException w:name="Medium Grid 2 Accent 3" w:uiPriority="68"/>
-    <w:lsdException w:name="Medium Grid 3 Accent 3" w:uiPriority="69"/>
-    <w:lsdException w:name="Dark List Accent 3" w:uiPriority="70"/>
-    <w:lsdException w:name="Colorful Shading Accent 3" w:uiPriority="71"/>
-    <w:lsdException w:name="Colorful List Accent 3" w:uiPriority="72"/>
-    <w:lsdException w:name="Colorful Grid Accent 3" w:uiPriority="73"/>
-    <w:lsdException w:name="Light Shading Accent 4" w:uiPriority="60"/>
-    <w:lsdException w:name="Light List Accent 4" w:uiPriority="61"/>
-    <w:lsdException w:name="Light Grid Accent 4" w:uiPriority="62"/>
-    <w:lsdException w:name="Medium Shading 1 Accent 4" w:uiPriority="63"/>
-    <w:lsdException w:name="Medium Shading 2 Accent 4" w:uiPriority="64"/>
-    <w:lsdException w:name="Medium List 1 Accent 4" w:uiPriority="65"/>
-    <w:lsdException w:name="Medium List 2 Accent 4" w:uiPriority="66"/>
-    <w:lsdException w:name="Medium Grid 1 Accent 4" w:uiPriority="67"/>
-    <w:lsdException w:name="Medium Grid 2 Accent 4" w:uiPriority="68"/>
-    <w:lsdException w:name="Medium Grid 3 Accent 4" w:uiPriority="69"/>
-    <w:lsdException w:name="Dark List Accent 4" w:uiPriority="70"/>
-    <w:lsdException w:name="Colorful Shading Accent 4" w:uiPriority="71"/>
-    <w:lsdException w:name="Colorful List Accent 4" w:uiPriority="72"/>
-    <w:lsdException w:name="Colorful Grid Accent 4" w:uiPriority="73"/>
-    <w:lsdException w:name="Light Shading Accent 5" w:uiPriority="60"/>
-    <w:lsdException w:name="Light List Accent 5" w:uiPriority="61"/>
-    <w:lsdException w:name="Light Grid Accent 5" w:uiPriority="62"/>
-    <w:lsdException w:name="Medium Shading 1 Accent 5" w:uiPriority="63"/>
-    <w:lsdException w:name="Medium Shading 2 Accent 5" w:uiPriority="64"/>
-    <w:lsdException w:name="Medium List 1 Accent 5" w:uiPriority="65"/>
-    <w:lsdException w:name="Medium List 2 Accent 5" w:uiPriority="66"/>
-    <w:lsdException w:name="Medium Grid 1 Accent 5" w:uiPriority="67"/>
-    <w:lsdException w:name="Medium Grid 2 Accent 5" w:uiPriority="68"/>
-    <w:lsdException w:name="Medium Grid 3 Accent 5" w:uiPriority="69"/>
-    <w:lsdException w:name="Dark List Accent 5" w:uiPriority="70"/>
-    <w:lsdException w:name="Colorful Shading Accent 5" w:uiPriority="71"/>
-    <w:lsdException w:name="Colorful List Accent 5" w:uiPriority="72"/>
-    <w:lsdException w:name="Colorful Grid Accent 5" w:uiPriority="73"/>
-    <w:lsdException w:name="Light Shading Accent 6" w:uiPriority="60"/>
-    <w:lsdException w:name="Light List Accent 6" w:uiPriority="61"/>
-    <w:lsdException w:name="Light Grid Accent 6" w:uiPriority="62"/>
-    <w:lsdException w:name="Medium Shading 1 Accent 6" w:uiPriority="63"/>
-    <w:lsdException w:name="Medium Shading 2 Accent 6" w:uiPriority="64"/>
-    <w:lsdException w:name="Medium List 1 Accent 6" w:uiPriority="65"/>
-    <w:lsdException w:name="Medium List 2 Accent 6" w:uiPriority="66"/>
-    <w:lsdException w:name="Medium Grid 1 Accent 6" w:uiPriority="67"/>
-    <w:lsdException w:name="Medium Grid 2 Accent 6" w:uiPriority="68"/>
-    <w:lsdException w:name="Medium Grid 3 Accent 6" w:uiPriority="69"/>
-    <w:lsdException w:name="Dark List Accent 6" w:uiPriority="70"/>
-    <w:lsdException w:name="Colorful Shading Accent 6" w:uiPriority="71"/>
-    <w:lsdException w:name="Colorful List Accent 6" w:uiPriority="72"/>
-    <w:lsdException w:name="Colorful Grid Accent 6" w:uiPriority="73"/>
-    <w:lsdException w:name="Subtle Emphasis" w:uiPriority="19" w:qFormat="1"/>
-    <w:lsdException w:name="Intense Emphasis" w:uiPriority="21" w:qFormat="1"/>
-    <w:lsdException w:name="Subtle Reference" w:uiPriority="31" w:qFormat="1"/>
-    <w:lsdException w:name="Intense Reference" w:uiPriority="32" w:qFormat="1"/>
-    <w:lsdException w:name="Book Title" w:uiPriority="33" w:qFormat="1"/>
-    <w:lsdException w:name="Bibliography" w:semiHidden="1" w:uiPriority="37" w:unhideWhenUsed="1"/>
-    <w:lsdException w:name="TOC Heading" w:semiHidden="1" w:uiPriority="39" w:unhideWhenUsed="1" w:qFormat="1"/>
-    <w:lsdException w:name="Plain Table 1" w:uiPriority="41"/>
-    <w:lsdException w:name="Plain Table 2" w:uiPriority="42"/>
-    <w:lsdException w:name="Plain Table 3" w:uiPriority="43"/>
-    <w:lsdException w:name="Plain Table 4" w:uiPriority="44"/>
-    <w:lsdException w:name="Plain Table 5" w:uiPriority="45"/>
-    <w:lsdException w:name="Grid Table Light" w:uiPriority="40"/>
-    <w:lsdException w:name="Grid Table 1 Light" w:uiPriority="46"/>
-    <w:lsdException w:name="Grid Table 2" w:uiPriority="47"/>
-    <w:lsdException w:name="Grid Table 3" w:uiPriority="48"/>
-    <w:lsdException w:name="Grid Table 4" w:uiPriority="49"/>
-    <w:lsdException w:name="Grid Table 5 Dark" w:uiPriority="50"/>
-    <w:lsdException w:name="Grid Table 6 Colorful" w:uiPriority="51"/>
-    <w:lsdException w:name="Grid Table 7 Colorful" w:uiPriority="52"/>
-    <w:lsdException w:name="Grid Table 1 Light Accent 1" w:uiPriority="46"/>
-    <w:lsdException w:name="Grid Table 2 Accent 1" w:uiPriority="47"/>
-    <w:lsdException w:name="Grid Table 3 Accent 1" w:uiPriority="48"/>
-    <w:lsdException w:name="Grid Table 4 Accent 1" w:uiPriority="49"/>
-    <w:lsdException w:name="Grid Table 5 Dark Accent 1" w:uiPriority="50"/>
-    <w:lsdException w:name="Grid Table 6 Colorful Accent 1" w:uiPriority="51"/>
-    <w:lsdException w:name="Grid Table 7 Colorful Accent 1" w:uiPriority="52"/>
-    <w:lsdException w:name="Grid Table 1 Light Accent 2" w:uiPriority="46"/>
-    <w:lsdException w:name="Grid Table 2 Accent 2" w:uiPriority="47"/>
-    <w:lsdException w:name="Grid Table 3 Accent 2" w:uiPriority="48"/>
-    <w:lsdException w:name="Grid Table 4 Accent 2" w:uiPriority="49"/>
-    <w:lsdException w:name="Grid Table 5 Dark Accent 2" w:uiPriority="50"/>
-    <w:lsdException w:name="Grid Table 6 Colorful Accent 2" w:uiPriority="51"/>
-    <w:lsdException w:name="Grid Table 7 Colorful Accent 2" w:uiPriority="52"/>
-    <w:lsdException w:name="Grid Table 1 Light Accent 3" w:uiPriority="46"/>
-    <w:lsdException w:name="Grid Table 2 Accent 3" w:uiPriority="47"/>
-    <w:lsdException w:name="Grid Table 3 Accent 3" w:uiPriority="48"/>
-    <w:lsdException w:name="Grid Table 4 Accent 3" w:uiPriority="49"/>
-    <w:lsdException w:name="Grid Table 5 Dark Accent 3" w:uiPriority="50"/>
-    <w:lsdException w:name="Grid Table 6 Colorful Accent 3" w:uiPriority="51"/>
-    <w:lsdException w:name="Grid Table 7 Colorful Accent 3" w:uiPriority="52"/>
-    <w:lsdException w:name="Grid Table 1 Light Accent 4" w:uiPriority="46"/>
-    <w:lsdException w:name="Grid Table 2 Accent 4" w:uiPriority="47"/>
-    <w:lsdException w:name="Grid Table 3 Accent 4" w:uiPriority="48"/>
-    <w:lsdException w:name="Grid Table 4 Accent 4" w:uiPriority="49"/>
-    <w:lsdException w:name="Grid Table 5 Dark Accent 4" w:uiPriority="50"/>
-    <w:lsdException w:name="Grid Table 6 Colorful Accent 4" w:uiPriority="51"/>
-    <w:lsdException w:name="Grid Table 7 Colorful Accent 4" w:uiPriority="52"/>
-    <w:lsdException w:name="Grid Table 1 Light Accent 5" w:uiPriority="46"/>
-    <w:lsdException w:name="Grid Table 2 Accent 5" w:uiPriority="47"/>
-    <w:lsdException w:name="Grid Table 3 Accent 5" w:uiPriority="48"/>
-    <w:lsdException w:name="Grid Table 4 Accent 5" w:uiPriority="49"/>
-    <w:lsdException w:name="Grid Table 5 Dark Accent 5" w:uiPriority="50"/>
-    <w:lsdException w:name="Grid Table 6 Colorful Accent 5" w:uiPriority="51"/>
-    <w:lsdException w:name="Grid Table 7 Colorful Accent 5" w:uiPriority="52"/>
-    <w:lsdException w:name="Grid Table 1 Light Accent 6" w:uiPriority="46"/>
-    <w:lsdException w:name="Grid Table 2 Accent 6" w:uiPriority="47"/>
-    <w:lsdException w:name="Grid Table 3 Accent 6" w:uiPriority="48"/>
-    <w:lsdException w:name="Grid Table 4 Accent 6" w:uiPriority="49"/>
-    <w:lsdException w:name="Grid Table 5 Dark Accent 6" w:uiPriority="50"/>
-    <w:lsdException w:name="Grid Table 6 Colorful Accent 6" w:uiPriority="51"/>
-    <w:lsdException w:name="Grid Table 7 Colorful Accent 6" w:uiPriority="52"/>
-    <w:lsdException w:name="List Table 1 Light" w:uiPriority="46"/>
-    <w:lsdException w:name="List Table 2" w:uiPriority="47"/>
-    <w:lsdException w:name="List Table 3" w:uiPriority="48"/>
-    <w:lsdException w:name="List Table 4" w:uiPriority="49"/>
-    <w:lsdException w:name="List Table 5 Dark" w:uiPriority="50"/>
-    <w:lsdException w:name="List Table 6 Colorful" w:uiPriority="51"/>
-    <w:lsdException w:name="List Table 7 Colorful" w:uiPriority="52"/>
-    <w:lsdException w:name="List Table 1 Light Accent 1" w:uiPriority="46"/>
-    <w:lsdException w:name="List Table 2 Accent 1" w:uiPriority="47"/>
-    <w:lsdException w:name="List Table 3 Accent 1" w:uiPriority="48"/>
-    <w:lsdException w:name="List Table 4 Accent 1" w:uiPriority="49"/>
-    <w:lsdException w:name="List Table 5 Dark Accent 1" w:uiPriority="50"/>
-    <w:lsdException w:name="List Table 6 Colorful Accent 1" w:uiPriority="51"/>
-    <w:lsdException w:name="List Table 7 Colorful Accent 1" w:uiPriority="52"/>
-    <w:lsdException w:name="List Table 1 Light Accent 2" w:uiPriority="46"/>
-    <w:lsdException w:name="List Table 2 Accent 2" w:uiPriority="47"/>
-    <w:lsdException w:name="List Table 3 Accent 2" w:uiPriority="48"/>
-    <w:lsdException w:name="List Table 4 Accent 2" w:uiPriority="49"/>
-    <w:lsdException w:name="List Table 5 Dark Accent 2" w:uiPriority="50"/>
-    <w:lsdException w:name="List Table 6 Colorful Accent 2" w:uiPriority="51"/>
-    <w:lsdException w:name="List Table 7 Colorful Accent 2" w:uiPriority="52"/>
-    <w:lsdException w:name="List Table 1 Light Accent 3" w:uiPriority="46"/>
-    <w:lsdException w:name="List Table 2 Accent 3" w:uiPriority="47"/>
-    <w:lsdException w:name="List Table 3 Accent 3" w:uiPriority="48"/>
-    <w:lsdException w:name="List Table 4 Accent 3" w:uiPriority="49"/>
-    <w:lsdException w:name="List Table 5 Dark Accent 3" w:uiPriority="50"/>
-    <w:lsdException w:name="List Table 6 Colorful Accent 3" w:uiPriority="51"/>
-    <w:lsdException w:name="List Table 7 Colorful Accent 3" w:uiPriority="52"/>
-    <w:lsdException w:name="List Table 1 Light Accent 4" w:uiPriority="46"/>
-    <w:lsdException w:name="List Table 2 Accent 4" w:uiPriority="47"/>
-    <w:lsdException w:name="List Table 3 Accent 4" w:uiPriority="48"/>
-    <w:lsdException w:name="List Table 4 Accent 4" w:uiPriority="49"/>
-    <w:lsdException w:name="List Table 5 Dark Accent 4" w:uiPriority="50"/>
-    <w:lsdException w:name="List Table 6 Colorful Accent 4" w:uiPriority="51"/>
-    <w:lsdException w:name="List Table 7 Colorful Accent 4" w:uiPriority="52"/>
-    <w:lsdException w:name="List Table 1 Light Accent 5" w:uiPriority="46"/>
-    <w:lsdException w:name="List Table 2 Accent 5" w:uiPriority="47"/>
-    <w:lsdException w:name="List Table 3 Accent 5" w:uiPriority="48"/>
-    <w:lsdException w:name="List Table 4 Accent 5" w:uiPriority="49"/>
-    <w:lsdException w:name="List Table 5 Dark Accent 5" w:uiPriority="50"/>
-    <w:lsdException w:name="List Table 6 Colorful Accent 5" w:uiPriority="51"/>
-    <w:lsdException w:name="List Table 7 Colorful Accent 5" w:uiPriority="52"/>
-    <w:lsdException w:name="List Table 1 Light Accent 6" w:uiPriority="46"/>
-    <w:lsdException w:name="List Table 2 Accent 6" w:uiPriority="47"/>
-    <w:lsdException w:name="List Table 3 Accent 6" w:uiPriority="48"/>
-    <w:lsdException w:name="List Table 4 Accent 6" w:uiPriority="49"/>
-    <w:lsdException w:name="List Table 5 Dark Accent 6" w:uiPriority="50"/>
-    <w:lsdException w:name="List Table 6 Colorful Accent 6" w:uiPriority="51"/>
-    <w:lsdException w:name="List Table 7 Colorful Accent 6" w:uiPriority="52"/>
+  <w:latentStyles w:defLockedState="0" w:defUIPriority="99" w:defSemiHidden="1" w:defUnhideWhenUsed="1" w:defQFormat="0" w:count="267">
+    <w:lsdException w:name="Normal" w:locked="1" w:semiHidden="0" w:uiPriority="0" w:unhideWhenUsed="0" w:qFormat="1"/>
+    <w:lsdException w:name="heading 1" w:locked="1" w:semiHidden="0" w:uiPriority="0" w:unhideWhenUsed="0" w:qFormat="1"/>
+    <w:lsdException w:name="heading 2" w:locked="1" w:semiHidden="0" w:uiPriority="0" w:unhideWhenUsed="0" w:qFormat="1"/>
+    <w:lsdException w:name="heading 3" w:locked="1" w:semiHidden="0" w:uiPriority="0" w:unhideWhenUsed="0" w:qFormat="1"/>
+    <w:lsdException w:name="heading 4" w:locked="1" w:semiHidden="0" w:uiPriority="0" w:unhideWhenUsed="0" w:qFormat="1"/>
+    <w:lsdException w:name="heading 5" w:locked="1" w:uiPriority="0" w:qFormat="1"/>
+    <w:lsdException w:name="heading 6" w:locked="1" w:uiPriority="0" w:qFormat="1"/>
+    <w:lsdException w:name="heading 7" w:locked="1" w:uiPriority="0" w:qFormat="1"/>
+    <w:lsdException w:name="heading 8" w:locked="1" w:uiPriority="0" w:qFormat="1"/>
+    <w:lsdException w:name="heading 9" w:locked="1" w:uiPriority="0" w:qFormat="1"/>
+    <w:lsdException w:name="toc 1" w:locked="1" w:semiHidden="0" w:uiPriority="0" w:unhideWhenUsed="0"/>
+    <w:lsdException w:name="toc 2" w:locked="1" w:semiHidden="0" w:uiPriority="0" w:unhideWhenUsed="0"/>
+    <w:lsdException w:name="toc 3" w:locked="1" w:semiHidden="0" w:uiPriority="0" w:unhideWhenUsed="0"/>
+    <w:lsdException w:name="toc 4" w:locked="1" w:semiHidden="0" w:uiPriority="0" w:unhideWhenUsed="0"/>
+    <w:lsdException w:name="toc 5" w:locked="1" w:semiHidden="0" w:uiPriority="0" w:unhideWhenUsed="0"/>
+    <w:lsdException w:name="toc 6" w:locked="1" w:semiHidden="0" w:uiPriority="0" w:unhideWhenUsed="0"/>
+    <w:lsdException w:name="toc 7" w:locked="1" w:semiHidden="0" w:uiPriority="0" w:unhideWhenUsed="0"/>
+    <w:lsdException w:name="toc 8" w:locked="1" w:semiHidden="0" w:uiPriority="0" w:unhideWhenUsed="0"/>
+    <w:lsdException w:name="toc 9" w:locked="1" w:semiHidden="0" w:uiPriority="0" w:unhideWhenUsed="0"/>
+    <w:lsdException w:name="caption" w:locked="1" w:semiHidden="0" w:uiPriority="0" w:unhideWhenUsed="0" w:qFormat="1"/>
+    <w:lsdException w:name="Title" w:locked="1" w:semiHidden="0" w:uiPriority="0" w:unhideWhenUsed="0" w:qFormat="1"/>
+    <w:lsdException w:name="Default Paragraph Font" w:locked="1" w:semiHidden="0" w:uiPriority="0" w:unhideWhenUsed="0"/>
+    <w:lsdException w:name="Subtitle" w:locked="1" w:semiHidden="0" w:uiPriority="0" w:unhideWhenUsed="0" w:qFormat="1"/>
+    <w:lsdException w:name="Strong" w:locked="1" w:semiHidden="0" w:uiPriority="0" w:unhideWhenUsed="0" w:qFormat="1"/>
+    <w:lsdException w:name="Emphasis" w:locked="1" w:semiHidden="0" w:uiPriority="0" w:unhideWhenUsed="0" w:qFormat="1"/>
+    <w:lsdException w:name="Table Grid" w:locked="1" w:semiHidden="0" w:uiPriority="0" w:unhideWhenUsed="0"/>
+    <w:lsdException w:name="Placeholder Text" w:unhideWhenUsed="0"/>
+    <w:lsdException w:name="No Spacing" w:semiHidden="0" w:uiPriority="1" w:unhideWhenUsed="0" w:qFormat="1"/>
+    <w:lsdException w:name="Light Shading" w:semiHidden="0" w:uiPriority="60" w:unhideWhenUsed="0"/>
+    <w:lsdException w:name="Light List" w:semiHidden="0" w:uiPriority="61" w:unhideWhenUsed="0"/>
+    <w:lsdException w:name="Light Grid" w:semiHidden="0" w:uiPriority="62" w:unhideWhenUsed="0"/>
+    <w:lsdException w:name="Medium Shading 1" w:semiHidden="0" w:uiPriority="63" w:unhideWhenUsed="0"/>
+    <w:lsdException w:name="Medium Shading 2" w:semiHidden="0" w:uiPriority="64" w:unhideWhenUsed="0"/>
+    <w:lsdException w:name="Medium List 1" w:semiHidden="0" w:uiPriority="65" w:unhideWhenUsed="0"/>
+    <w:lsdException w:name="Medium List 2" w:semiHidden="0" w:uiPriority="66" w:unhideWhenUsed="0"/>
+    <w:lsdException w:name="Medium Grid 1" w:semiHidden="0" w:uiPriority="67" w:unhideWhenUsed="0"/>
+    <w:lsdException w:name="Medium Grid 2" w:semiHidden="0" w:uiPriority="68" w:unhideWhenUsed="0"/>
+    <w:lsdException w:name="Medium Grid 3" w:semiHidden="0" w:uiPriority="69" w:unhideWhenUsed="0"/>
+    <w:lsdException w:name="Dark List" w:semiHidden="0" w:uiPriority="70" w:unhideWhenUsed="0"/>
+    <w:lsdException w:name="Colorful Shading" w:semiHidden="0" w:uiPriority="71" w:unhideWhenUsed="0"/>
+    <w:lsdException w:name="Colorful List" w:semiHidden="0" w:uiPriority="72" w:unhideWhenUsed="0"/>
+    <w:lsdException w:name="Colorful Grid" w:semiHidden="0" w:uiPriority="73" w:unhideWhenUsed="0"/>
+    <w:lsdException w:name="Light Shading Accent 1" w:semiHidden="0" w:uiPriority="60" w:unhideWhenUsed="0"/>
+    <w:lsdException w:name="Light List Accent 1" w:semiHidden="0" w:uiPriority="61" w:unhideWhenUsed="0"/>
+    <w:lsdException w:name="Light Grid Accent 1" w:semiHidden="0" w:uiPriority="62" w:unhideWhenUsed="0"/>
+    <w:lsdException w:name="Medium Shading 1 Accent 1" w:semiHidden="0" w:uiPriority="63" w:unhideWhenUsed="0"/>
+    <w:lsdException w:name="Medium Shading 2 Accent 1" w:semiHidden="0" w:uiPriority="64" w:unhideWhenUsed="0"/>
+    <w:lsdException w:name="Medium List 1 Accent 1" w:semiHidden="0" w:uiPriority="65" w:unhideWhenUsed="0"/>
+    <w:lsdException w:name="Revision" w:unhideWhenUsed="0"/>
+    <w:lsdException w:name="List Paragraph" w:semiHidden="0" w:uiPriority="34" w:unhideWhenUsed="0" w:qFormat="1"/>
+    <w:lsdException w:name="Quote" w:semiHidden="0" w:uiPriority="29" w:unhideWhenUsed="0" w:qFormat="1"/>
+    <w:lsdException w:name="Intense Quote" w:semiHidden="0" w:uiPriority="30" w:unhideWhenUsed="0" w:qFormat="1"/>
+    <w:lsdException w:name="Medium List 2 Accent 1" w:semiHidden="0" w:uiPriority="66" w:unhideWhenUsed="0"/>
+    <w:lsdException w:name="Medium Grid 1 Accent 1" w:semiHidden="0" w:uiPriority="67" w:unhideWhenUsed="0"/>
+    <w:lsdException w:name="Medium Grid 2 Accent 1" w:semiHidden="0" w:uiPriority="68" w:unhideWhenUsed="0"/>
+    <w:lsdException w:name="Medium Grid 3 Accent 1" w:semiHidden="0" w:uiPriority="69" w:unhideWhenUsed="0"/>
+    <w:lsdException w:name="Dark List Accent 1" w:semiHidden="0" w:uiPriority="70" w:unhideWhenUsed="0"/>
+    <w:lsdException w:name="Colorful Shading Accent 1" w:semiHidden="0" w:uiPriority="71" w:unhideWhenUsed="0"/>
+    <w:lsdException w:name="Colorful List Accent 1" w:semiHidden="0" w:uiPriority="72" w:unhideWhenUsed="0"/>
+    <w:lsdException w:name="Colorful Grid Accent 1" w:semiHidden="0" w:uiPriority="73" w:unhideWhenUsed="0"/>
+    <w:lsdException w:name="Light Shading Accent 2" w:semiHidden="0" w:uiPriority="60" w:unhideWhenUsed="0"/>
+    <w:lsdException w:name="Light List Accent 2" w:semiHidden="0" w:uiPriority="61" w:unhideWhenUsed="0"/>
+    <w:lsdException w:name="Light Grid Accent 2" w:semiHidden="0" w:uiPriority="62" w:unhideWhenUsed="0"/>
+    <w:lsdException w:name="Medium Shading 1 Accent 2" w:semiHidden="0" w:uiPriority="63" w:unhideWhenUsed="0"/>
+    <w:lsdException w:name="Medium Shading 2 Accent 2" w:semiHidden="0" w:uiPriority="64" w:unhideWhenUsed="0"/>
+    <w:lsdException w:name="Medium List 1 Accent 2" w:semiHidden="0" w:uiPriority="65" w:unhideWhenUsed="0"/>
+    <w:lsdException w:name="Medium List 2 Accent 2" w:semiHidden="0" w:uiPriority="66" w:unhideWhenUsed="0"/>
+    <w:lsdException w:name="Medium Grid 1 Accent 2" w:semiHidden="0" w:uiPriority="67" w:unhideWhenUsed="0"/>
+    <w:lsdException w:name="Medium Grid 2 Accent 2" w:semiHidden="0" w:uiPriority="68" w:unhideWhenUsed="0"/>
+    <w:lsdException w:name="Medium Grid 3 Accent 2" w:semiHidden="0" w:uiPriority="69" w:unhideWhenUsed="0"/>
+    <w:lsdException w:name="Dark List Accent 2" w:semiHidden="0" w:uiPriority="70" w:unhideWhenUsed="0"/>
+    <w:lsdException w:name="Colorful Shading Accent 2" w:semiHidden="0" w:uiPriority="71" w:unhideWhenUsed="0"/>
+    <w:lsdException w:name="Colorful List Accent 2" w:semiHidden="0" w:uiPriority="72" w:unhideWhenUsed="0"/>
+    <w:lsdException w:name="Colorful Grid Accent 2" w:semiHidden="0" w:uiPriority="73" w:unhideWhenUsed="0"/>
+    <w:lsdException w:name="Light Shading Accent 3" w:semiHidden="0" w:uiPriority="60" w:unhideWhenUsed="0"/>
+    <w:lsdException w:name="Light List Accent 3" w:semiHidden="0" w:uiPriority="61" w:unhideWhenUsed="0"/>
+    <w:lsdException w:name="Light Grid Accent 3" w:semiHidden="0" w:uiPriority="62" w:unhideWhenUsed="0"/>
+    <w:lsdException w:name="Medium Shading 1 Accent 3" w:semiHidden="0" w:uiPriority="63" w:unhideWhenUsed="0"/>
+    <w:lsdException w:name="Medium Shading 2 Accent 3" w:semiHidden="0" w:uiPriority="64" w:unhideWhenUsed="0"/>
+    <w:lsdException w:name="Medium List 1 Accent 3" w:semiHidden="0" w:uiPriority="65" w:unhideWhenUsed="0"/>
+    <w:lsdException w:name="Medium List 2 Accent 3" w:semiHidden="0" w:uiPriority="66" w:unhideWhenUsed="0"/>
+    <w:lsdException w:name="Medium Grid 1 Accent 3" w:semiHidden="0" w:uiPriority="67" w:unhideWhenUsed="0"/>
+    <w:lsdException w:name="Medium Grid 2 Accent 3" w:semiHidden="0" w:uiPriority="68" w:unhideWhenUsed="0"/>
+    <w:lsdException w:name="Medium Grid 3 Accent 3" w:semiHidden="0" w:uiPriority="69" w:unhideWhenUsed="0"/>
+    <w:lsdException w:name="Dark List Accent 3" w:semiHidden="0" w:uiPriority="70" w:unhideWhenUsed="0"/>
+    <w:lsdException w:name="Colorful Shading Accent 3" w:semiHidden="0" w:uiPriority="71" w:unhideWhenUsed="0"/>
+    <w:lsdException w:name="Colorful List Accent 3" w:semiHidden="0" w:uiPriority="72" w:unhideWhenUsed="0"/>
+    <w:lsdException w:name="Colorful Grid Accent 3" w:semiHidden="0" w:uiPriority="73" w:unhideWhenUsed="0"/>
+    <w:lsdException w:name="Light Shading Accent 4" w:semiHidden="0" w:uiPriority="60" w:unhideWhenUsed="0"/>
+    <w:lsdException w:name="Light List Accent 4" w:semiHidden="0" w:uiPriority="61" w:unhideWhenUsed="0"/>
+    <w:lsdException w:name="Light Grid Accent 4" w:semiHidden="0" w:uiPriority="62" w:unhideWhenUsed="0"/>
+    <w:lsdException w:name="Medium Shading 1 Accent 4" w:semiHidden="0" w:uiPriority="63" w:unhideWhenUsed="0"/>
+    <w:lsdException w:name="Medium Shading 2 Accent 4" w:semiHidden="0" w:uiPriority="64" w:unhideWhenUsed="0"/>
+    <w:lsdException w:name="Medium List 1 Accent 4" w:semiHidden="0" w:uiPriority="65" w:unhideWhenUsed="0"/>
+    <w:lsdException w:name="Medium List 2 Accent 4" w:semiHidden="0" w:uiPriority="66" w:unhideWhenUsed="0"/>
+    <w:lsdException w:name="Medium Grid 1 Accent 4" w:semiHidden="0" w:uiPriority="67" w:unhideWhenUsed="0"/>
+    <w:lsdException w:name="Medium Grid 2 Accent 4" w:semiHidden="0" w:uiPriority="68" w:unhideWhenUsed="0"/>
+    <w:lsdException w:name="Medium Grid 3 Accent 4" w:semiHidden="0" w:uiPriority="69" w:unhideWhenUsed="0"/>
+    <w:lsdException w:name="Dark List Accent 4" w:semiHidden="0" w:uiPriority="70" w:unhideWhenUsed="0"/>
+    <w:lsdException w:name="Colorful Shading Accent 4" w:semiHidden="0" w:uiPriority="71" w:unhideWhenUsed="0"/>
+    <w:lsdException w:name="Colorful List Accent 4" w:semiHidden="0" w:uiPriority="72" w:unhideWhenUsed="0"/>
+    <w:lsdException w:name="Colorful Grid Accent 4" w:semiHidden="0" w:uiPriority="73" w:unhideWhenUsed="0"/>
+    <w:lsdException w:name="Light Shading Accent 5" w:semiHidden="0" w:uiPriority="60" w:unhideWhenUsed="0"/>
+    <w:lsdException w:name="Light List Accent 5" w:semiHidden="0" w:uiPriority="61" w:unhideWhenUsed="0"/>
+    <w:lsdException w:name="Light Grid Accent 5" w:semiHidden="0" w:uiPriority="62" w:unhideWhenUsed="0"/>
+    <w:lsdException w:name="Medium Shading 1 Accent 5" w:semiHidden="0" w:uiPriority="63" w:unhideWhenUsed="0"/>
+    <w:lsdException w:name="Medium Shading 2 Accent 5" w:semiHidden="0" w:uiPriority="64" w:unhideWhenUsed="0"/>
+    <w:lsdException w:name="Medium List 1 Accent 5" w:semiHidden="0" w:uiPriority="65" w:unhideWhenUsed="0"/>
+    <w:lsdException w:name="Medium List 2 Accent 5" w:semiHidden="0" w:uiPriority="66" w:unhideWhenUsed="0"/>
+    <w:lsdException w:name="Medium Grid 1 Accent 5" w:semiHidden="0" w:uiPriority="67" w:unhideWhenUsed="0"/>
+    <w:lsdException w:name="Medium Grid 2 Accent 5" w:semiHidden="0" w:uiPriority="68" w:unhideWhenUsed="0"/>
+    <w:lsdException w:name="Medium Grid 3 Accent 5" w:semiHidden="0" w:uiPriority="69" w:unhideWhenUsed="0"/>
+    <w:lsdException w:name="Dark List Accent 5" w:semiHidden="0" w:uiPriority="70" w:unhideWhenUsed="0"/>
+    <w:lsdException w:name="Colorful Shading Accent 5" w:semiHidden="0" w:uiPriority="71" w:unhideWhenUsed="0"/>
+    <w:lsdException w:name="Colorful List Accent 5" w:semiHidden="0" w:uiPriority="72" w:unhideWhenUsed="0"/>
+    <w:lsdException w:name="Colorful Grid Accent 5" w:semiHidden="0" w:uiPriority="73" w:unhideWhenUsed="0"/>
+    <w:lsdException w:name="Light Shading Accent 6" w:semiHidden="0" w:uiPriority="60" w:unhideWhenUsed="0"/>
+    <w:lsdException w:name="Light List Accent 6" w:semiHidden="0" w:uiPriority="61" w:unhideWhenUsed="0"/>
+    <w:lsdException w:name="Light Grid Accent 6" w:semiHidden="0" w:uiPriority="62" w:unhideWhenUsed="0"/>
+    <w:lsdException w:name="Medium Shading 1 Accent 6" w:semiHidden="0" w:uiPriority="63" w:unhideWhenUsed="0"/>
+    <w:lsdException w:name="Medium Shading 2 Accent 6" w:semiHidden="0" w:uiPriority="64" w:unhideWhenUsed="0"/>
+    <w:lsdException w:name="Medium List 1 Accent 6" w:semiHidden="0" w:uiPriority="65" w:unhideWhenUsed="0"/>
+    <w:lsdException w:name="Medium List 2 Accent 6" w:semiHidden="0" w:uiPriority="66" w:unhideWhenUsed="0"/>
+    <w:lsdException w:name="Medium Grid 1 Accent 6" w:semiHidden="0" w:uiPriority="67" w:unhideWhenUsed="0"/>
+    <w:lsdException w:name="Medium Grid 2 Accent 6" w:semiHidden="0" w:uiPriority="68" w:unhideWhenUsed="0"/>
+    <w:lsdException w:name="Medium Grid 3 Accent 6" w:semiHidden="0" w:uiPriority="69" w:unhideWhenUsed="0"/>
+    <w:lsdException w:name="Dark List Accent 6" w:semiHidden="0" w:uiPriority="70" w:unhideWhenUsed="0"/>
+    <w:lsdException w:name="Colorful Shading Accent 6" w:semiHidden="0" w:uiPriority="71" w:unhideWhenUsed="0"/>
+    <w:lsdException w:name="Colorful List Accent 6" w:semiHidden="0" w:uiPriority="72" w:unhideWhenUsed="0"/>
+    <w:lsdException w:name="Colorful Grid Accent 6" w:semiHidden="0" w:uiPriority="73" w:unhideWhenUsed="0"/>
+    <w:lsdException w:name="Subtle Emphasis" w:semiHidden="0" w:uiPriority="19" w:unhideWhenUsed="0" w:qFormat="1"/>
+    <w:lsdException w:name="Intense Emphasis" w:semiHidden="0" w:uiPriority="21" w:unhideWhenUsed="0" w:qFormat="1"/>
+    <w:lsdException w:name="Subtle Reference" w:semiHidden="0" w:uiPriority="31" w:unhideWhenUsed="0" w:qFormat="1"/>
+    <w:lsdException w:name="Intense Reference" w:semiHidden="0" w:uiPriority="32" w:unhideWhenUsed="0" w:qFormat="1"/>
+    <w:lsdException w:name="Book Title" w:semiHidden="0" w:uiPriority="33" w:unhideWhenUsed="0" w:qFormat="1"/>
+    <w:lsdException w:name="Bibliography" w:uiPriority="37"/>
+    <w:lsdException w:name="TOC Heading" w:semiHidden="0" w:uiPriority="39" w:unhideWhenUsed="0" w:qFormat="1"/>
   </w:latentStyles>
   <w:style w:type="paragraph" w:default="1" w:styleId="Normal">
     <w:name w:val="Normal"/>
     <w:qFormat/>
     <w:rsid w:val="004E472D"/>
     <w:pPr>
-      <w:spacing w:afterLines="70" w:after="70" w:line="360" w:lineRule="auto"/>
+      <w:spacing w:afterLines="70" w:line="360" w:lineRule="auto"/>
       <w:jc w:val="both"/>
     </w:pPr>
     <w:rPr>
       <w:rFonts w:ascii="Arial" w:hAnsi="Arial"/>
       <w:sz w:val="24"/>
-    </w:rPr>
-  </w:style>
-  <w:style w:type="paragraph" w:styleId="Ttulo1">
+      <w:lang w:eastAsia="en-US"/>
+    </w:rPr>
+  </w:style>
+  <w:style w:type="paragraph" w:styleId="Heading1">
     <w:name w:val="heading 1"/>
     <w:basedOn w:val="Normal"/>
     <w:next w:val="Normal"/>
-    <w:link w:val="Ttulo1Char"/>
-    <w:uiPriority w:val="9"/>
+    <w:link w:val="Heading1Char"/>
+    <w:uiPriority w:val="99"/>
     <w:qFormat/>
     <w:rsid w:val="003727CB"/>
     <w:pPr>
       <w:keepNext/>
       <w:keepLines/>
-      <w:spacing w:before="100" w:beforeAutospacing="1" w:afterLines="0" w:after="100" w:afterAutospacing="1"/>
+      <w:spacing w:before="100" w:beforeAutospacing="1" w:afterLines="0" w:afterAutospacing="1"/>
       <w:jc w:val="left"/>
       <w:outlineLvl w:val="0"/>
     </w:pPr>
     <w:rPr>
-      <w:rFonts w:eastAsiaTheme="majorEastAsia" w:cstheme="majorBidi"/>
+      <w:rFonts w:eastAsia="MS Gothic"/>
       <w:b/>
       <w:bCs/>
       <w:caps/>
       <w:szCs w:val="28"/>
     </w:rPr>
   </w:style>
-  <w:style w:type="paragraph" w:styleId="Ttulo2">
+  <w:style w:type="paragraph" w:styleId="Heading2">
     <w:name w:val="heading 2"/>
-    <w:basedOn w:val="Ttulo1"/>
+    <w:basedOn w:val="Heading1"/>
     <w:next w:val="Normal"/>
-    <w:link w:val="Ttulo2Char"/>
+    <w:link w:val="Heading2Char"/>
+    <w:uiPriority w:val="99"/>
     <w:qFormat/>
     <w:rsid w:val="00494681"/>
     <w:pPr>
@@ -3256,12 +3111,12 @@
       <w:lang w:eastAsia="ar-SA"/>
     </w:rPr>
   </w:style>
-  <w:style w:type="paragraph" w:styleId="Ttulo3">
+  <w:style w:type="paragraph" w:styleId="Heading3">
     <w:name w:val="heading 3"/>
     <w:basedOn w:val="Normal"/>
     <w:next w:val="Normal"/>
-    <w:link w:val="Ttulo3Char"/>
-    <w:unhideWhenUsed/>
+    <w:link w:val="Heading3Char"/>
+    <w:uiPriority w:val="99"/>
     <w:qFormat/>
     <w:rsid w:val="003727CB"/>
     <w:pPr>
@@ -3272,47 +3127,46 @@
       <w:outlineLvl w:val="2"/>
     </w:pPr>
     <w:rPr>
-      <w:rFonts w:eastAsiaTheme="majorEastAsia" w:cstheme="majorBidi"/>
+      <w:rFonts w:eastAsia="MS Gothic"/>
       <w:b/>
       <w:bCs/>
     </w:rPr>
   </w:style>
-  <w:style w:type="paragraph" w:styleId="Ttulo4">
+  <w:style w:type="paragraph" w:styleId="Heading4">
     <w:name w:val="heading 4"/>
     <w:basedOn w:val="Normal"/>
     <w:next w:val="Normal"/>
-    <w:link w:val="Ttulo4Char"/>
-    <w:uiPriority w:val="9"/>
-    <w:unhideWhenUsed/>
+    <w:link w:val="Heading4Char"/>
+    <w:uiPriority w:val="99"/>
     <w:qFormat/>
     <w:rsid w:val="00494681"/>
     <w:pPr>
       <w:keepNext/>
       <w:keepLines/>
-      <w:spacing w:before="200" w:after="0"/>
+      <w:spacing w:before="200"/>
       <w:jc w:val="left"/>
       <w:outlineLvl w:val="3"/>
     </w:pPr>
     <w:rPr>
-      <w:rFonts w:asciiTheme="majorHAnsi" w:eastAsiaTheme="majorEastAsia" w:hAnsiTheme="majorHAnsi" w:cstheme="majorBidi"/>
+      <w:rFonts w:ascii="Cambria" w:eastAsia="MS Gothic" w:hAnsi="Cambria"/>
       <w:b/>
       <w:bCs/>
       <w:i/>
       <w:iCs/>
-      <w:color w:val="4F81BD" w:themeColor="accent1"/>
-    </w:rPr>
-  </w:style>
-  <w:style w:type="character" w:default="1" w:styleId="Fontepargpadro">
+      <w:color w:val="4F81BD"/>
+    </w:rPr>
+  </w:style>
+  <w:style w:type="character" w:default="1" w:styleId="DefaultParagraphFont">
     <w:name w:val="Default Paragraph Font"/>
-    <w:uiPriority w:val="1"/>
+    <w:uiPriority w:val="99"/>
+    <w:semiHidden/>
+  </w:style>
+  <w:style w:type="table" w:default="1" w:styleId="TableNormal">
+    <w:name w:val="Normal Table"/>
+    <w:uiPriority w:val="99"/>
     <w:semiHidden/>
     <w:unhideWhenUsed/>
-  </w:style>
-  <w:style w:type="table" w:default="1" w:styleId="Tabelanormal">
-    <w:name w:val="Normal Table"/>
-    <w:uiPriority w:val="99"/>
-    <w:semiHidden/>
-    <w:unhideWhenUsed/>
+    <w:qFormat/>
     <w:tblPr>
       <w:tblInd w:w="0" w:type="dxa"/>
       <w:tblCellMar>
@@ -3323,26 +3177,90 @@
       </w:tblCellMar>
     </w:tblPr>
   </w:style>
-  <w:style w:type="numbering" w:default="1" w:styleId="Semlista">
+  <w:style w:type="numbering" w:default="1" w:styleId="NoList">
     <w:name w:val="No List"/>
     <w:uiPriority w:val="99"/>
     <w:semiHidden/>
     <w:unhideWhenUsed/>
   </w:style>
-  <w:style w:type="paragraph" w:styleId="SemEspaamento">
+  <w:style w:type="character" w:customStyle="1" w:styleId="Heading1Char">
+    <w:name w:val="Heading 1 Char"/>
+    <w:basedOn w:val="DefaultParagraphFont"/>
+    <w:link w:val="Heading1"/>
+    <w:uiPriority w:val="99"/>
+    <w:locked/>
+    <w:rsid w:val="003727CB"/>
+    <w:rPr>
+      <w:rFonts w:ascii="Arial" w:eastAsia="MS Gothic" w:hAnsi="Arial" w:cs="Times New Roman"/>
+      <w:b/>
+      <w:bCs/>
+      <w:caps/>
+      <w:sz w:val="28"/>
+      <w:szCs w:val="28"/>
+    </w:rPr>
+  </w:style>
+  <w:style w:type="character" w:customStyle="1" w:styleId="Heading2Char">
+    <w:name w:val="Heading 2 Char"/>
+    <w:basedOn w:val="DefaultParagraphFont"/>
+    <w:link w:val="Heading2"/>
+    <w:uiPriority w:val="99"/>
+    <w:locked/>
+    <w:rsid w:val="00494681"/>
+    <w:rPr>
+      <w:rFonts w:ascii="Arial" w:hAnsi="Arial" w:cs="Arial"/>
+      <w:bCs/>
+      <w:caps/>
+      <w:kern w:val="28"/>
+      <w:sz w:val="28"/>
+      <w:szCs w:val="28"/>
+      <w:lang w:eastAsia="ar-SA" w:bidi="ar-SA"/>
+    </w:rPr>
+  </w:style>
+  <w:style w:type="character" w:customStyle="1" w:styleId="Heading3Char">
+    <w:name w:val="Heading 3 Char"/>
+    <w:basedOn w:val="DefaultParagraphFont"/>
+    <w:link w:val="Heading3"/>
+    <w:uiPriority w:val="99"/>
+    <w:locked/>
+    <w:rsid w:val="003727CB"/>
+    <w:rPr>
+      <w:rFonts w:ascii="Arial" w:eastAsia="MS Gothic" w:hAnsi="Arial" w:cs="Times New Roman"/>
+      <w:b/>
+      <w:bCs/>
+      <w:sz w:val="24"/>
+    </w:rPr>
+  </w:style>
+  <w:style w:type="character" w:customStyle="1" w:styleId="Heading4Char">
+    <w:name w:val="Heading 4 Char"/>
+    <w:basedOn w:val="DefaultParagraphFont"/>
+    <w:link w:val="Heading4"/>
+    <w:uiPriority w:val="99"/>
+    <w:locked/>
+    <w:rsid w:val="00494681"/>
+    <w:rPr>
+      <w:rFonts w:ascii="Cambria" w:eastAsia="MS Gothic" w:hAnsi="Cambria" w:cs="Times New Roman"/>
+      <w:b/>
+      <w:bCs/>
+      <w:i/>
+      <w:iCs/>
+      <w:color w:val="4F81BD"/>
+      <w:sz w:val="24"/>
+    </w:rPr>
+  </w:style>
+  <w:style w:type="paragraph" w:styleId="NoSpacing">
     <w:name w:val="No Spacing"/>
     <w:aliases w:val="Capa"/>
     <w:next w:val="Normal"/>
-    <w:uiPriority w:val="1"/>
+    <w:uiPriority w:val="99"/>
     <w:qFormat/>
     <w:rsid w:val="00FF0AC2"/>
     <w:pPr>
       <w:suppressAutoHyphens/>
-      <w:spacing w:after="0" w:line="360" w:lineRule="auto"/>
+      <w:spacing w:line="360" w:lineRule="auto"/>
       <w:jc w:val="center"/>
     </w:pPr>
     <w:rPr>
-      <w:rFonts w:ascii="Arial" w:eastAsia="Times New Roman" w:hAnsi="Arial" w:cs="Times New Roman"/>
+      <w:rFonts w:ascii="Arial" w:eastAsia="Times New Roman" w:hAnsi="Arial"/>
       <w:b/>
       <w:caps/>
       <w:sz w:val="24"/>
@@ -3350,64 +3268,71 @@
       <w:lang w:eastAsia="ar-SA"/>
     </w:rPr>
   </w:style>
-  <w:style w:type="paragraph" w:styleId="Cabealho">
+  <w:style w:type="paragraph" w:styleId="Header">
     <w:name w:val="header"/>
     <w:basedOn w:val="Normal"/>
-    <w:link w:val="CabealhoChar"/>
-    <w:uiPriority w:val="99"/>
-    <w:unhideWhenUsed/>
+    <w:link w:val="HeaderChar"/>
+    <w:uiPriority w:val="99"/>
     <w:rsid w:val="00F629C7"/>
     <w:pPr>
       <w:tabs>
         <w:tab w:val="center" w:pos="4252"/>
         <w:tab w:val="right" w:pos="8504"/>
       </w:tabs>
-      <w:spacing w:after="0" w:line="240" w:lineRule="auto"/>
+      <w:spacing w:line="240" w:lineRule="auto"/>
     </w:pPr>
   </w:style>
-  <w:style w:type="character" w:customStyle="1" w:styleId="CabealhoChar">
-    <w:name w:val="Cabeçalho Char"/>
-    <w:basedOn w:val="Fontepargpadro"/>
-    <w:link w:val="Cabealho"/>
-    <w:uiPriority w:val="99"/>
+  <w:style w:type="character" w:customStyle="1" w:styleId="HeaderChar">
+    <w:name w:val="Header Char"/>
+    <w:basedOn w:val="DefaultParagraphFont"/>
+    <w:link w:val="Header"/>
+    <w:uiPriority w:val="99"/>
+    <w:locked/>
     <w:rsid w:val="00F629C7"/>
-  </w:style>
-  <w:style w:type="paragraph" w:styleId="Rodap">
+    <w:rPr>
+      <w:rFonts w:cs="Times New Roman"/>
+    </w:rPr>
+  </w:style>
+  <w:style w:type="paragraph" w:styleId="Footer">
     <w:name w:val="footer"/>
     <w:basedOn w:val="Normal"/>
-    <w:link w:val="RodapChar"/>
-    <w:uiPriority w:val="99"/>
-    <w:unhideWhenUsed/>
+    <w:link w:val="FooterChar"/>
+    <w:uiPriority w:val="99"/>
     <w:rsid w:val="00F629C7"/>
     <w:pPr>
       <w:tabs>
         <w:tab w:val="center" w:pos="4252"/>
         <w:tab w:val="right" w:pos="8504"/>
       </w:tabs>
-      <w:spacing w:after="0" w:line="240" w:lineRule="auto"/>
+      <w:spacing w:line="240" w:lineRule="auto"/>
     </w:pPr>
   </w:style>
-  <w:style w:type="character" w:customStyle="1" w:styleId="RodapChar">
-    <w:name w:val="Rodapé Char"/>
-    <w:basedOn w:val="Fontepargpadro"/>
-    <w:link w:val="Rodap"/>
-    <w:uiPriority w:val="99"/>
+  <w:style w:type="character" w:customStyle="1" w:styleId="FooterChar">
+    <w:name w:val="Footer Char"/>
+    <w:basedOn w:val="DefaultParagraphFont"/>
+    <w:link w:val="Footer"/>
+    <w:uiPriority w:val="99"/>
+    <w:locked/>
     <w:rsid w:val="00F629C7"/>
+    <w:rPr>
+      <w:rFonts w:cs="Times New Roman"/>
+    </w:rPr>
   </w:style>
   <w:style w:type="character" w:styleId="Hyperlink">
     <w:name w:val="Hyperlink"/>
+    <w:basedOn w:val="DefaultParagraphFont"/>
     <w:uiPriority w:val="99"/>
     <w:rsid w:val="002C4A86"/>
     <w:rPr>
+      <w:rFonts w:cs="Times New Roman"/>
       <w:color w:val="auto"/>
       <w:u w:val="none"/>
     </w:rPr>
   </w:style>
-  <w:style w:type="paragraph" w:styleId="Sumrio1">
+  <w:style w:type="paragraph" w:styleId="TOC1">
     <w:name w:val="toc 1"/>
     <w:basedOn w:val="Normal"/>
-    <w:uiPriority w:val="39"/>
-    <w:qFormat/>
+    <w:uiPriority w:val="99"/>
     <w:rsid w:val="00C05C0A"/>
     <w:pPr>
       <w:tabs>
@@ -3415,7 +3340,7 @@
       </w:tabs>
       <w:overflowPunct w:val="0"/>
       <w:autoSpaceDE w:val="0"/>
-      <w:spacing w:before="480" w:afterLines="0" w:after="0" w:line="240" w:lineRule="auto"/>
+      <w:spacing w:before="480" w:afterLines="0" w:line="240" w:lineRule="auto"/>
       <w:textAlignment w:val="baseline"/>
     </w:pPr>
     <w:rPr>
@@ -3427,11 +3352,10 @@
       <w:lang w:eastAsia="ar-SA"/>
     </w:rPr>
   </w:style>
-  <w:style w:type="paragraph" w:styleId="Sumrio2">
+  <w:style w:type="paragraph" w:styleId="TOC2">
     <w:name w:val="toc 2"/>
-    <w:basedOn w:val="Sumrio1"/>
-    <w:uiPriority w:val="39"/>
-    <w:qFormat/>
+    <w:basedOn w:val="TOC1"/>
+    <w:uiPriority w:val="99"/>
     <w:rsid w:val="00C05C0A"/>
     <w:pPr>
       <w:spacing w:before="120"/>
@@ -3441,11 +3365,10 @@
       <w:szCs w:val="22"/>
     </w:rPr>
   </w:style>
-  <w:style w:type="paragraph" w:styleId="Sumrio3">
+  <w:style w:type="paragraph" w:styleId="TOC3">
     <w:name w:val="toc 3"/>
-    <w:basedOn w:val="Sumrio2"/>
-    <w:uiPriority w:val="39"/>
-    <w:qFormat/>
+    <w:basedOn w:val="TOC2"/>
+    <w:uiPriority w:val="99"/>
     <w:rsid w:val="00C05C0A"/>
     <w:pPr>
       <w:spacing w:before="0" w:after="120"/>
@@ -3456,40 +3379,10 @@
       <w:szCs w:val="20"/>
     </w:rPr>
   </w:style>
-  <w:style w:type="character" w:customStyle="1" w:styleId="Ttulo2Char">
-    <w:name w:val="Título 2 Char"/>
-    <w:basedOn w:val="Fontepargpadro"/>
-    <w:link w:val="Ttulo2"/>
-    <w:rsid w:val="00494681"/>
-    <w:rPr>
-      <w:rFonts w:ascii="Arial" w:eastAsia="Times New Roman" w:hAnsi="Arial" w:cs="Arial"/>
-      <w:bCs/>
-      <w:caps/>
-      <w:kern w:val="28"/>
-      <w:sz w:val="24"/>
-      <w:szCs w:val="28"/>
-      <w:lang w:eastAsia="ar-SA"/>
-    </w:rPr>
-  </w:style>
-  <w:style w:type="character" w:customStyle="1" w:styleId="Ttulo1Char">
-    <w:name w:val="Título 1 Char"/>
-    <w:basedOn w:val="Fontepargpadro"/>
-    <w:link w:val="Ttulo1"/>
-    <w:uiPriority w:val="9"/>
-    <w:rsid w:val="003727CB"/>
-    <w:rPr>
-      <w:rFonts w:ascii="Arial" w:eastAsiaTheme="majorEastAsia" w:hAnsi="Arial" w:cstheme="majorBidi"/>
-      <w:b/>
-      <w:bCs/>
-      <w:caps/>
-      <w:sz w:val="24"/>
-      <w:szCs w:val="28"/>
-    </w:rPr>
-  </w:style>
-  <w:style w:type="paragraph" w:styleId="PargrafodaLista">
+  <w:style w:type="paragraph" w:styleId="ListParagraph">
     <w:name w:val="List Paragraph"/>
     <w:basedOn w:val="Normal"/>
-    <w:uiPriority w:val="34"/>
+    <w:uiPriority w:val="99"/>
     <w:qFormat/>
     <w:rsid w:val="002C4A86"/>
     <w:pPr>
@@ -3500,6 +3393,7 @@
   <w:style w:type="paragraph" w:customStyle="1" w:styleId="Contedodatabela">
     <w:name w:val="Conteúdo da tabela"/>
     <w:basedOn w:val="Normal"/>
+    <w:uiPriority w:val="99"/>
     <w:rsid w:val="002C4A86"/>
     <w:pPr>
       <w:suppressLineNumbers/>
@@ -3510,27 +3404,15 @@
       <w:textAlignment w:val="baseline"/>
     </w:pPr>
     <w:rPr>
-      <w:rFonts w:ascii="Times New Roman" w:eastAsia="Times New Roman" w:hAnsi="Times New Roman" w:cs="Times New Roman"/>
+      <w:rFonts w:ascii="Times New Roman" w:eastAsia="Times New Roman" w:hAnsi="Times New Roman"/>
       <w:szCs w:val="24"/>
       <w:lang w:eastAsia="ar-SA"/>
-    </w:rPr>
-  </w:style>
-  <w:style w:type="character" w:customStyle="1" w:styleId="Ttulo3Char">
-    <w:name w:val="Título 3 Char"/>
-    <w:basedOn w:val="Fontepargpadro"/>
-    <w:link w:val="Ttulo3"/>
-    <w:uiPriority w:val="9"/>
-    <w:rsid w:val="003727CB"/>
-    <w:rPr>
-      <w:rFonts w:ascii="Arial" w:eastAsiaTheme="majorEastAsia" w:hAnsi="Arial" w:cstheme="majorBidi"/>
-      <w:b/>
-      <w:bCs/>
-      <w:sz w:val="24"/>
     </w:rPr>
   </w:style>
   <w:style w:type="paragraph" w:customStyle="1" w:styleId="Ilustrao">
     <w:name w:val="Ilustração"/>
     <w:basedOn w:val="Normal"/>
+    <w:uiPriority w:val="99"/>
     <w:rsid w:val="00930C2C"/>
     <w:pPr>
       <w:overflowPunct w:val="0"/>
@@ -3548,16 +3430,15 @@
       <w:lang w:eastAsia="ar-SA"/>
     </w:rPr>
   </w:style>
-  <w:style w:type="paragraph" w:styleId="Textodebalo">
+  <w:style w:type="paragraph" w:styleId="BalloonText">
     <w:name w:val="Balloon Text"/>
     <w:basedOn w:val="Normal"/>
-    <w:link w:val="TextodebaloChar"/>
+    <w:link w:val="BalloonTextChar"/>
     <w:uiPriority w:val="99"/>
     <w:semiHidden/>
-    <w:unhideWhenUsed/>
     <w:rsid w:val="00930C2C"/>
     <w:pPr>
-      <w:spacing w:after="0" w:line="240" w:lineRule="auto"/>
+      <w:spacing w:line="240" w:lineRule="auto"/>
     </w:pPr>
     <w:rPr>
       <w:rFonts w:ascii="Tahoma" w:hAnsi="Tahoma" w:cs="Tahoma"/>
@@ -3565,12 +3446,13 @@
       <w:szCs w:val="16"/>
     </w:rPr>
   </w:style>
-  <w:style w:type="character" w:customStyle="1" w:styleId="TextodebaloChar">
-    <w:name w:val="Texto de balão Char"/>
-    <w:basedOn w:val="Fontepargpadro"/>
-    <w:link w:val="Textodebalo"/>
+  <w:style w:type="character" w:customStyle="1" w:styleId="BalloonTextChar">
+    <w:name w:val="Balloon Text Char"/>
+    <w:basedOn w:val="DefaultParagraphFont"/>
+    <w:link w:val="BalloonText"/>
     <w:uiPriority w:val="99"/>
     <w:semiHidden/>
+    <w:locked/>
     <w:rsid w:val="00930C2C"/>
     <w:rPr>
       <w:rFonts w:ascii="Tahoma" w:hAnsi="Tahoma" w:cs="Tahoma"/>
@@ -3581,6 +3463,7 @@
   <w:style w:type="paragraph" w:customStyle="1" w:styleId="RefernciaBibliogrfica">
     <w:name w:val="Referência Bibliográfica"/>
     <w:basedOn w:val="Normal"/>
+    <w:uiPriority w:val="99"/>
     <w:rsid w:val="00DF307C"/>
     <w:pPr>
       <w:tabs>
@@ -3592,7 +3475,7 @@
       <w:textAlignment w:val="baseline"/>
     </w:pPr>
     <w:rPr>
-      <w:rFonts w:ascii="Times New Roman" w:eastAsia="Times New Roman" w:hAnsi="Times New Roman" w:cs="Times New Roman"/>
+      <w:rFonts w:ascii="Times New Roman" w:eastAsia="Times New Roman" w:hAnsi="Times New Roman"/>
       <w:kern w:val="1"/>
       <w:szCs w:val="24"/>
       <w:lang w:eastAsia="ar-SA"/>
@@ -3600,22 +3483,29 @@
   </w:style>
   <w:style w:type="character" w:customStyle="1" w:styleId="apple-style-span">
     <w:name w:val="apple-style-span"/>
-    <w:basedOn w:val="Fontepargpadro"/>
+    <w:basedOn w:val="DefaultParagraphFont"/>
+    <w:uiPriority w:val="99"/>
     <w:rsid w:val="00753F60"/>
+    <w:rPr>
+      <w:rFonts w:cs="Times New Roman"/>
+    </w:rPr>
   </w:style>
   <w:style w:type="character" w:customStyle="1" w:styleId="apple-converted-space">
     <w:name w:val="apple-converted-space"/>
-    <w:basedOn w:val="Fontepargpadro"/>
+    <w:basedOn w:val="DefaultParagraphFont"/>
+    <w:uiPriority w:val="99"/>
     <w:rsid w:val="00753F60"/>
+    <w:rPr>
+      <w:rFonts w:cs="Times New Roman"/>
+    </w:rPr>
   </w:style>
   <w:style w:type="character" w:customStyle="1" w:styleId="arial121">
     <w:name w:val="arial121"/>
-    <w:basedOn w:val="Fontepargpadro"/>
+    <w:basedOn w:val="DefaultParagraphFont"/>
+    <w:uiPriority w:val="99"/>
     <w:rsid w:val="00940C99"/>
     <w:rPr>
-      <w:rFonts w:ascii="Arial" w:hAnsi="Arial" w:cs="Arial" w:hint="default"/>
-      <w:i w:val="0"/>
-      <w:iCs w:val="0"/>
+      <w:rFonts w:ascii="Arial" w:hAnsi="Arial" w:cs="Arial"/>
       <w:sz w:val="24"/>
       <w:szCs w:val="24"/>
     </w:rPr>
@@ -3624,6 +3514,7 @@
     <w:name w:val="Capa 3 - Título"/>
     <w:basedOn w:val="Normal"/>
     <w:next w:val="Normal"/>
+    <w:uiPriority w:val="99"/>
     <w:rsid w:val="00CD7207"/>
     <w:pPr>
       <w:overflowPunct w:val="0"/>
@@ -3633,7 +3524,7 @@
       <w:textAlignment w:val="baseline"/>
     </w:pPr>
     <w:rPr>
-      <w:rFonts w:eastAsia="Times New Roman" w:cs="Times New Roman"/>
+      <w:rFonts w:eastAsia="Times New Roman"/>
       <w:b/>
       <w:bCs/>
       <w:smallCaps/>
@@ -3645,15 +3536,14 @@
   </w:style>
   <w:style w:type="paragraph" w:customStyle="1" w:styleId="CitaoCapa">
     <w:name w:val="Citação Capa"/>
-    <w:qFormat/>
+    <w:uiPriority w:val="99"/>
     <w:rsid w:val="00CD7207"/>
     <w:pPr>
-      <w:spacing w:after="0" w:line="240" w:lineRule="auto"/>
       <w:ind w:left="4536"/>
       <w:jc w:val="both"/>
     </w:pPr>
     <w:rPr>
-      <w:rFonts w:ascii="Arial" w:eastAsia="Times New Roman" w:hAnsi="Arial" w:cs="Times New Roman"/>
+      <w:rFonts w:ascii="Arial" w:eastAsia="Times New Roman" w:hAnsi="Arial"/>
       <w:b/>
       <w:sz w:val="24"/>
       <w:szCs w:val="20"/>
@@ -3662,26 +3552,25 @@
   </w:style>
   <w:style w:type="paragraph" w:customStyle="1" w:styleId="Agradecimentos">
     <w:name w:val="Agradecimentos"/>
-    <w:qFormat/>
+    <w:uiPriority w:val="99"/>
     <w:rsid w:val="00CD7207"/>
     <w:pPr>
-      <w:spacing w:after="0" w:line="360" w:lineRule="auto"/>
+      <w:spacing w:line="360" w:lineRule="auto"/>
       <w:ind w:left="4536"/>
       <w:jc w:val="both"/>
     </w:pPr>
     <w:rPr>
-      <w:rFonts w:ascii="Arial" w:eastAsia="Times New Roman" w:hAnsi="Arial" w:cs="Times New Roman"/>
+      <w:rFonts w:ascii="Arial" w:eastAsia="Times New Roman" w:hAnsi="Arial"/>
       <w:sz w:val="24"/>
       <w:szCs w:val="20"/>
       <w:lang w:eastAsia="ar-SA"/>
     </w:rPr>
   </w:style>
-  <w:style w:type="paragraph" w:styleId="CabealhodoSumrio">
+  <w:style w:type="paragraph" w:styleId="TOCHeading">
     <w:name w:val="TOC Heading"/>
-    <w:basedOn w:val="Ttulo1"/>
+    <w:basedOn w:val="Heading1"/>
     <w:next w:val="Normal"/>
-    <w:uiPriority w:val="39"/>
-    <w:unhideWhenUsed/>
+    <w:uiPriority w:val="99"/>
     <w:qFormat/>
     <w:rsid w:val="00DD7728"/>
     <w:pPr>
@@ -3692,12 +3581,11 @@
       <w:lang w:eastAsia="pt-BR"/>
     </w:rPr>
   </w:style>
-  <w:style w:type="paragraph" w:styleId="Legenda">
+  <w:style w:type="paragraph" w:styleId="Caption">
     <w:name w:val="caption"/>
     <w:basedOn w:val="Normal"/>
     <w:next w:val="Normal"/>
-    <w:uiPriority w:val="35"/>
-    <w:unhideWhenUsed/>
+    <w:uiPriority w:val="99"/>
     <w:qFormat/>
     <w:rsid w:val="00CA1EA9"/>
     <w:pPr>
@@ -3706,15 +3594,15 @@
     <w:rPr>
       <w:b/>
       <w:bCs/>
-      <w:color w:val="4F81BD" w:themeColor="accent1"/>
+      <w:color w:val="4F81BD"/>
       <w:sz w:val="18"/>
       <w:szCs w:val="18"/>
     </w:rPr>
   </w:style>
   <w:style w:type="paragraph" w:customStyle="1" w:styleId="Graficos">
     <w:name w:val="Graficos"/>
-    <w:basedOn w:val="Legenda"/>
-    <w:qFormat/>
+    <w:basedOn w:val="Caption"/>
+    <w:uiPriority w:val="99"/>
     <w:rsid w:val="005C2D92"/>
     <w:pPr>
       <w:spacing w:afterLines="0"/>
@@ -3727,10 +3615,9 @@
   </w:style>
   <w:style w:type="paragraph" w:customStyle="1" w:styleId="Figura">
     <w:name w:val="Figura"/>
-    <w:qFormat/>
+    <w:uiPriority w:val="99"/>
     <w:rsid w:val="005D12C3"/>
     <w:pPr>
-      <w:spacing w:after="0" w:line="240" w:lineRule="auto"/>
       <w:jc w:val="both"/>
     </w:pPr>
     <w:rPr>
@@ -3738,68 +3625,72 @@
       <w:bCs/>
       <w:sz w:val="20"/>
       <w:szCs w:val="18"/>
-    </w:rPr>
-  </w:style>
-  <w:style w:type="paragraph" w:styleId="ndicedeilustraes">
+      <w:lang w:eastAsia="en-US"/>
+    </w:rPr>
+  </w:style>
+  <w:style w:type="paragraph" w:styleId="TableofFigures">
     <w:name w:val="table of figures"/>
     <w:basedOn w:val="Normal"/>
     <w:next w:val="Normal"/>
     <w:uiPriority w:val="99"/>
-    <w:unhideWhenUsed/>
     <w:rsid w:val="00E53A31"/>
-    <w:pPr>
-      <w:spacing w:after="0"/>
-    </w:pPr>
   </w:style>
   <w:style w:type="paragraph" w:customStyle="1" w:styleId="CitaoDiretaRecuo">
     <w:name w:val="Citação Direta Recuo"/>
     <w:basedOn w:val="Normal"/>
     <w:link w:val="CitaoDiretaRecuoChar"/>
-    <w:qFormat/>
+    <w:uiPriority w:val="99"/>
     <w:rsid w:val="00B828AC"/>
     <w:pPr>
       <w:spacing w:afterLines="200" w:line="240" w:lineRule="auto"/>
       <w:ind w:left="2268"/>
     </w:pPr>
     <w:rPr>
-      <w:rFonts w:eastAsia="Calibri" w:cs="Arial"/>
+      <w:rFonts w:eastAsia="Times New Roman"/>
       <w:sz w:val="20"/>
       <w:szCs w:val="20"/>
       <w:shd w:val="clear" w:color="auto" w:fill="FFFFFF"/>
+      <w:lang w:eastAsia="ja-JP"/>
     </w:rPr>
   </w:style>
   <w:style w:type="character" w:customStyle="1" w:styleId="CitaoDiretaRecuoChar">
     <w:name w:val="Citação Direta Recuo Char"/>
     <w:link w:val="CitaoDiretaRecuo"/>
+    <w:uiPriority w:val="99"/>
+    <w:locked/>
     <w:rsid w:val="00B828AC"/>
     <w:rPr>
-      <w:rFonts w:ascii="Arial" w:eastAsia="Calibri" w:hAnsi="Arial" w:cs="Arial"/>
+      <w:rFonts w:ascii="Arial" w:hAnsi="Arial"/>
       <w:sz w:val="20"/>
-      <w:szCs w:val="20"/>
-    </w:rPr>
-  </w:style>
-  <w:style w:type="paragraph" w:styleId="Bibliografia">
+    </w:rPr>
+  </w:style>
+  <w:style w:type="paragraph" w:styleId="Bibliography">
     <w:name w:val="Bibliography"/>
     <w:basedOn w:val="Normal"/>
     <w:next w:val="Normal"/>
-    <w:uiPriority w:val="37"/>
-    <w:unhideWhenUsed/>
+    <w:uiPriority w:val="99"/>
     <w:rsid w:val="008970F0"/>
   </w:style>
   <w:style w:type="character" w:customStyle="1" w:styleId="freebirdformeditorviewresponsessummaryquestiontitle">
     <w:name w:val="freebirdformeditorviewresponsessummaryquestiontitle"/>
-    <w:basedOn w:val="Fontepargpadro"/>
+    <w:basedOn w:val="DefaultParagraphFont"/>
+    <w:uiPriority w:val="99"/>
     <w:rsid w:val="00121951"/>
-  </w:style>
-  <w:style w:type="table" w:styleId="Tabelacomgrade">
+    <w:rPr>
+      <w:rFonts w:cs="Times New Roman"/>
+    </w:rPr>
+  </w:style>
+  <w:style w:type="table" w:styleId="TableGrid">
     <w:name w:val="Table Grid"/>
-    <w:basedOn w:val="Tabelanormal"/>
-    <w:uiPriority w:val="59"/>
+    <w:basedOn w:val="TableNormal"/>
+    <w:uiPriority w:val="99"/>
     <w:rsid w:val="00121951"/>
-    <w:pPr>
-      <w:spacing w:after="0" w:line="240" w:lineRule="auto"/>
-    </w:pPr>
+    <w:rPr>
+      <w:sz w:val="20"/>
+      <w:szCs w:val="20"/>
+    </w:rPr>
     <w:tblPr>
+      <w:tblInd w:w="0" w:type="dxa"/>
       <w:tblBorders>
         <w:top w:val="single" w:sz="4" w:space="0" w:color="auto"/>
         <w:left w:val="single" w:sz="4" w:space="0" w:color="auto"/>
@@ -3808,56 +3699,45 @@
         <w:insideH w:val="single" w:sz="4" w:space="0" w:color="auto"/>
         <w:insideV w:val="single" w:sz="4" w:space="0" w:color="auto"/>
       </w:tblBorders>
+      <w:tblCellMar>
+        <w:top w:w="0" w:type="dxa"/>
+        <w:left w:w="108" w:type="dxa"/>
+        <w:bottom w:w="0" w:type="dxa"/>
+        <w:right w:w="108" w:type="dxa"/>
+      </w:tblCellMar>
     </w:tblPr>
   </w:style>
-  <w:style w:type="character" w:styleId="nfase">
+  <w:style w:type="character" w:styleId="Emphasis">
     <w:name w:val="Emphasis"/>
-    <w:basedOn w:val="Fontepargpadro"/>
-    <w:uiPriority w:val="20"/>
+    <w:basedOn w:val="DefaultParagraphFont"/>
+    <w:uiPriority w:val="99"/>
     <w:qFormat/>
     <w:rsid w:val="00336F1A"/>
     <w:rPr>
+      <w:rFonts w:cs="Times New Roman"/>
       <w:i/>
       <w:iCs/>
     </w:rPr>
   </w:style>
-  <w:style w:type="paragraph" w:styleId="Remissivo1">
+  <w:style w:type="paragraph" w:styleId="Index1">
     <w:name w:val="index 1"/>
     <w:basedOn w:val="Normal"/>
     <w:next w:val="Normal"/>
     <w:autoRedefine/>
     <w:uiPriority w:val="99"/>
     <w:semiHidden/>
-    <w:unhideWhenUsed/>
     <w:rsid w:val="00E84603"/>
     <w:pPr>
-      <w:spacing w:after="0" w:line="240" w:lineRule="auto"/>
+      <w:spacing w:line="240" w:lineRule="auto"/>
       <w:ind w:left="240" w:hanging="240"/>
     </w:pPr>
   </w:style>
-  <w:style w:type="character" w:customStyle="1" w:styleId="Ttulo4Char">
-    <w:name w:val="Título 4 Char"/>
-    <w:basedOn w:val="Fontepargpadro"/>
-    <w:link w:val="Ttulo4"/>
-    <w:uiPriority w:val="9"/>
-    <w:rsid w:val="00494681"/>
-    <w:rPr>
-      <w:rFonts w:asciiTheme="majorHAnsi" w:eastAsiaTheme="majorEastAsia" w:hAnsiTheme="majorHAnsi" w:cstheme="majorBidi"/>
-      <w:b/>
-      <w:bCs/>
-      <w:i/>
-      <w:iCs/>
-      <w:color w:val="4F81BD" w:themeColor="accent1"/>
-      <w:sz w:val="24"/>
-    </w:rPr>
-  </w:style>
-  <w:style w:type="paragraph" w:styleId="Pr-formataoHTML">
+  <w:style w:type="paragraph" w:styleId="HTMLPreformatted">
     <w:name w:val="HTML Preformatted"/>
     <w:basedOn w:val="Normal"/>
-    <w:link w:val="Pr-formataoHTMLChar"/>
+    <w:link w:val="HTMLPreformattedChar"/>
     <w:uiPriority w:val="99"/>
     <w:semiHidden/>
-    <w:unhideWhenUsed/>
     <w:rsid w:val="00421460"/>
     <w:pPr>
       <w:tabs>
@@ -3878,7 +3758,7 @@
         <w:tab w:val="left" w:pos="13740"/>
         <w:tab w:val="left" w:pos="14656"/>
       </w:tabs>
-      <w:spacing w:afterLines="0" w:after="0" w:line="240" w:lineRule="auto"/>
+      <w:spacing w:afterLines="0" w:line="240" w:lineRule="auto"/>
       <w:jc w:val="left"/>
     </w:pPr>
     <w:rPr>
@@ -3888,15 +3768,16 @@
       <w:lang w:eastAsia="pt-BR"/>
     </w:rPr>
   </w:style>
-  <w:style w:type="character" w:customStyle="1" w:styleId="Pr-formataoHTMLChar">
-    <w:name w:val="Pré-formatação HTML Char"/>
-    <w:basedOn w:val="Fontepargpadro"/>
-    <w:link w:val="Pr-formataoHTML"/>
+  <w:style w:type="character" w:customStyle="1" w:styleId="HTMLPreformattedChar">
+    <w:name w:val="HTML Preformatted Char"/>
+    <w:basedOn w:val="DefaultParagraphFont"/>
+    <w:link w:val="HTMLPreformatted"/>
     <w:uiPriority w:val="99"/>
     <w:semiHidden/>
+    <w:locked/>
     <w:rsid w:val="00421460"/>
     <w:rPr>
-      <w:rFonts w:ascii="Courier New" w:eastAsia="Times New Roman" w:hAnsi="Courier New" w:cs="Courier New"/>
+      <w:rFonts w:ascii="Courier New" w:hAnsi="Courier New" w:cs="Courier New"/>
       <w:sz w:val="20"/>
       <w:szCs w:val="20"/>
       <w:lang w:eastAsia="pt-BR"/>
@@ -3905,12 +3786,14 @@
   <w:style w:type="paragraph" w:customStyle="1" w:styleId="centralizado">
     <w:name w:val="centralizado"/>
     <w:basedOn w:val="Normal"/>
+    <w:uiPriority w:val="99"/>
+    <w:rsid w:val="00FD3DAA"/>
     <w:pPr>
-      <w:spacing w:afterLines="0" w:after="160" w:line="240" w:lineRule="auto"/>
+      <w:spacing w:afterLines="0" w:line="240" w:lineRule="auto"/>
       <w:jc w:val="center"/>
     </w:pPr>
     <w:rPr>
-      <w:rFonts w:eastAsia="Arial" w:cs="Arial"/>
+      <w:rFonts w:cs="Arial"/>
       <w:sz w:val="20"/>
       <w:szCs w:val="20"/>
       <w:lang w:val="en-US" w:eastAsia="ja-JP"/>
@@ -3919,11 +3802,13 @@
   <w:style w:type="paragraph" w:customStyle="1" w:styleId="resume-text">
     <w:name w:val="resume-text"/>
     <w:basedOn w:val="Normal"/>
+    <w:uiPriority w:val="99"/>
+    <w:rsid w:val="00FD3DAA"/>
     <w:pPr>
-      <w:spacing w:afterLines="0" w:after="160"/>
+      <w:spacing w:afterLines="0"/>
     </w:pPr>
     <w:rPr>
-      <w:rFonts w:eastAsia="Arial" w:cs="Arial"/>
+      <w:rFonts w:cs="Arial"/>
       <w:sz w:val="20"/>
       <w:szCs w:val="20"/>
       <w:lang w:val="en-US" w:eastAsia="ja-JP"/>
@@ -3932,11 +3817,13 @@
   <w:style w:type="paragraph" w:customStyle="1" w:styleId="figure-legend-paragraph">
     <w:name w:val="figure-legend-paragraph"/>
     <w:basedOn w:val="Normal"/>
+    <w:uiPriority w:val="99"/>
+    <w:rsid w:val="00FD3DAA"/>
     <w:pPr>
-      <w:spacing w:afterLines="0" w:after="0" w:line="240" w:lineRule="auto"/>
+      <w:spacing w:afterLines="0" w:line="240" w:lineRule="auto"/>
     </w:pPr>
     <w:rPr>
-      <w:rFonts w:eastAsia="Arial" w:cs="Arial"/>
+      <w:rFonts w:cs="Arial"/>
       <w:sz w:val="20"/>
       <w:szCs w:val="20"/>
       <w:lang w:val="en-US" w:eastAsia="ja-JP"/>
@@ -3945,11 +3832,13 @@
   <w:style w:type="paragraph" w:customStyle="1" w:styleId="figure-paragraph">
     <w:name w:val="figure-paragraph"/>
     <w:basedOn w:val="Normal"/>
+    <w:uiPriority w:val="99"/>
+    <w:rsid w:val="00FD3DAA"/>
     <w:pPr>
-      <w:spacing w:afterLines="0" w:after="0" w:line="240" w:lineRule="auto"/>
+      <w:spacing w:afterLines="0" w:line="240" w:lineRule="auto"/>
     </w:pPr>
     <w:rPr>
-      <w:rFonts w:eastAsia="Arial" w:cs="Arial"/>
+      <w:rFonts w:cs="Arial"/>
       <w:sz w:val="20"/>
       <w:szCs w:val="20"/>
       <w:lang w:val="en-US" w:eastAsia="ja-JP"/>
@@ -3957,29 +3846,28 @@
   </w:style>
   <w:style w:type="paragraph" w:customStyle="1" w:styleId="Default">
     <w:name w:val="Default"/>
+    <w:uiPriority w:val="99"/>
     <w:rsid w:val="00030BF1"/>
     <w:pPr>
       <w:autoSpaceDE w:val="0"/>
       <w:autoSpaceDN w:val="0"/>
       <w:adjustRightInd w:val="0"/>
-      <w:spacing w:after="0" w:line="240" w:lineRule="auto"/>
     </w:pPr>
     <w:rPr>
-      <w:rFonts w:ascii="Arial" w:eastAsiaTheme="minorEastAsia" w:hAnsi="Arial" w:cs="Arial"/>
+      <w:rFonts w:ascii="Arial" w:eastAsia="MS Mincho" w:hAnsi="Arial" w:cs="Arial"/>
       <w:color w:val="000000"/>
       <w:sz w:val="24"/>
       <w:szCs w:val="24"/>
       <w:lang w:eastAsia="pt-BR"/>
     </w:rPr>
   </w:style>
-  <w:style w:type="paragraph" w:styleId="Sumrio5">
+  <w:style w:type="paragraph" w:styleId="TOC5">
     <w:name w:val="toc 5"/>
     <w:basedOn w:val="Normal"/>
     <w:next w:val="Normal"/>
     <w:autoRedefine/>
-    <w:uiPriority w:val="39"/>
+    <w:uiPriority w:val="99"/>
     <w:semiHidden/>
-    <w:unhideWhenUsed/>
     <w:rsid w:val="00770267"/>
     <w:pPr>
       <w:spacing w:after="100"/>
@@ -3990,9 +3878,9 @@
 </file>
 
 <file path=word/theme/theme1.xml><?xml version="1.0" encoding="utf-8"?>
-<a:theme xmlns:a="http://schemas.openxmlformats.org/drawingml/2006/main" name="Tema do Office">
+<a:theme xmlns:a="http://schemas.openxmlformats.org/drawingml/2006/main" name="Office Theme">
   <a:themeElements>
-    <a:clrScheme name="Escritório">
+    <a:clrScheme name="Office">
       <a:dk1>
         <a:sysClr val="windowText" lastClr="000000"/>
       </a:dk1>
@@ -4030,7 +3918,7 @@
         <a:srgbClr val="800080"/>
       </a:folHlink>
     </a:clrScheme>
-    <a:fontScheme name="Escritório">
+    <a:fontScheme name="Office">
       <a:majorFont>
         <a:latin typeface="Cambria"/>
         <a:ea typeface=""/>
@@ -4100,7 +3988,7 @@
         <a:font script="Uigh" typeface="Microsoft Uighur"/>
       </a:minorFont>
     </a:fontScheme>
-    <a:fmtScheme name="Escritório">
+    <a:fmtScheme name="Office">
       <a:fillStyleLst>
         <a:solidFill>
           <a:schemeClr val="phClr"/>
@@ -4270,600 +4158,4 @@
   <a:objectDefaults/>
   <a:extraClrSchemeLst/>
 </a:theme>
-</file>
-
-<file path=customXml/item1.xml><?xml version="1.0" encoding="utf-8"?>
-<b:Sources xmlns:b="http://schemas.openxmlformats.org/officeDocument/2006/bibliography" xmlns="http://schemas.openxmlformats.org/officeDocument/2006/bibliography" SelectedStyle="\ABNT_Author.XSL" StyleName="ABNT NBR 6023:2002*" Version="1">
-  <b:Source>
-    <b:Tag>Eun08</b:Tag>
-    <b:SourceType>InternetSite</b:SourceType>
-    <b:Guid>{285D5468-A616-4662-A5BF-2BC61944D760}</b:Guid>
-    <b:Author>
-      <b:Author>
-        <b:NameList>
-          <b:Person>
-            <b:Last>Zandona</b:Last>
-            <b:First>Eunice</b:First>
-            <b:Middle>Pereira</b:Middle>
-          </b:Person>
-        </b:NameList>
-      </b:Author>
-    </b:Author>
-    <b:Title>Desigualdades Raciais Na Trajetória Escolar De Alunos do Negros do Ensino Médio</b:Title>
-    <b:InternetSiteTitle>ANPED</b:InternetSiteTitle>
-    <b:Year>2008</b:Year>
-    <b:YearAccessed>2019</b:YearAccessed>
-    <b:MonthAccessed>09</b:MonthAccessed>
-    <b:DayAccessed>19</b:DayAccessed>
-    <b:URL>http://www.anped.org.br/sites/default/files/gt21-4566-int.pdf</b:URL>
-    <b:RefOrder>1</b:RefOrder>
-  </b:Source>
-  <b:Source>
-    <b:Tag>Eri02</b:Tag>
-    <b:SourceType>Book</b:SourceType>
-    <b:Guid>{92C3A772-5AB4-4710-94C8-5419C87AE2BA}</b:Guid>
-    <b:Title>OLAP Solutions: Building Multidimensional Information Systems</b:Title>
-    <b:Year>2002</b:Year>
-    <b:Author>
-      <b:Author>
-        <b:NameList>
-          <b:Person>
-            <b:Last>Thomsen</b:Last>
-            <b:First>Erik</b:First>
-          </b:Person>
-        </b:NameList>
-      </b:Author>
-      <b:Editor>
-        <b:NameList>
-          <b:Person>
-            <b:Last>Elliott</b:Last>
-            <b:First>Robert</b:First>
-          </b:Person>
-        </b:NameList>
-      </b:Editor>
-    </b:Author>
-    <b:City>Estados Unidos</b:City>
-    <b:Publisher>John Wiley &amp; Sons</b:Publisher>
-    <b:Edition>2ª</b:Edition>
-    <b:RefOrder>2</b:RefOrder>
-  </b:Source>
-  <b:Source>
-    <b:Tag>Fab08</b:Tag>
-    <b:SourceType>Book</b:SourceType>
-    <b:Guid>{A629A2CF-06A4-479E-8B27-AB3B9C16EF55}</b:Guid>
-    <b:Author>
-      <b:Author>
-        <b:NameList>
-          <b:Person>
-            <b:Last>Primak</b:Last>
-            <b:First>Fabio</b:First>
-            <b:Middle>Vinicius</b:Middle>
-          </b:Person>
-        </b:NameList>
-      </b:Author>
-    </b:Author>
-    <b:Title>Decisoes Com B.I. - Business Intelligence</b:Title>
-    <b:Year>2008</b:Year>
-    <b:City>Rio de Janeiro</b:City>
-    <b:Publisher>Ciência Moderna</b:Publisher>
-    <b:Edition>1ª</b:Edition>
-    <b:RefOrder>3</b:RefOrder>
-  </b:Source>
-  <b:Source>
-    <b:Tag>Pra07</b:Tag>
-    <b:SourceType>Book</b:SourceType>
-    <b:Guid>{3677A062-E6AC-4DF7-B1D6-1C997F05A0DE}</b:Guid>
-    <b:Author>
-      <b:Author>
-        <b:NameList>
-          <b:Person>
-            <b:Last>Prasad</b:Last>
-            <b:First>K.</b:First>
-            <b:Middle>V. K. K.</b:Middle>
-          </b:Person>
-        </b:NameList>
-      </b:Author>
-    </b:Author>
-    <b:Title>Data Warehouse Development Tools - Covering Informatica, Cognos, Business Objects and Datastage with Case Studies</b:Title>
-    <b:Year>2007</b:Year>
-    <b:City>Estados Unidos</b:City>
-    <b:Publisher>Dreamtech Press</b:Publisher>
-    <b:Volume>I</b:Volume>
-    <b:Edition>1ª</b:Edition>
-    <b:RefOrder>4</b:RefOrder>
-  </b:Source>
-  <b:Source>
-    <b:Tag>Joa19</b:Tag>
-    <b:SourceType>InternetSite</b:SourceType>
-    <b:Guid>{1FBC6610-C1D1-45F8-BF83-228C0EDF7E16}</b:Guid>
-    <b:Author>
-      <b:Author>
-        <b:NameList>
-          <b:Person>
-            <b:Last>Passos</b:Last>
-            <b:First>Joana</b:First>
-            <b:Middle>Célia dos</b:Middle>
-          </b:Person>
-        </b:NameList>
-      </b:Author>
-    </b:Author>
-    <b:Title>As Desigualdades Educacionais, a População Negra e a Educação de Jovens e Adultos</b:Title>
-    <b:InternetSiteTitle>Secretaria da Educação do Paraná</b:InternetSiteTitle>
-    <b:YearAccessed>2019</b:YearAccessed>
-    <b:MonthAccessed>09</b:MonthAccessed>
-    <b:DayAccessed>19</b:DayAccessed>
-    <b:URL>http://www.educadores.diaadia.pr.gov.br/arquivos/File/pacto_nacional_em/artigos/desigualdades_educacionais_eja.pdf</b:URL>
-    <b:RefOrder>5</b:RefOrder>
-  </b:Source>
-  <b:Source>
-    <b:Tag>Vin19</b:Tag>
-    <b:SourceType>InternetSite</b:SourceType>
-    <b:Guid>{2976B1CA-0B40-4C4D-AFE2-B40DC40126FD}</b:Guid>
-    <b:Author>
-      <b:Author>
-        <b:NameList>
-          <b:Person>
-            <b:Last>Oliveira</b:Last>
-            <b:First>Vinícius</b:First>
-          </b:Person>
-        </b:NameList>
-      </b:Author>
-    </b:Author>
-    <b:Title>Pentaho - Visão Geral</b:Title>
-    <b:InternetSiteTitle>BI na Prática</b:InternetSiteTitle>
-    <b:YearAccessed>2019</b:YearAccessed>
-    <b:MonthAccessed>09</b:MonthAccessed>
-    <b:DayAccessed>04</b:DayAccessed>
-    <b:URL>https://www.binapratica.com.br/visao-pentaho</b:URL>
-    <b:RefOrder>6</b:RefOrder>
-  </b:Source>
-  <b:Source>
-    <b:Tag>Iol18</b:Tag>
-    <b:SourceType>InternetSite</b:SourceType>
-    <b:Guid>{6FC3DE63-9BBD-46A5-81EC-DA67004805FD}</b:Guid>
-    <b:Title>O NEGRO NO SISTEMA EDUCACIONAL BRASILEIRO: Alguns Aspectos Históricos</b:Title>
-    <b:Year>2018</b:Year>
-    <b:InternetSiteTitle>Ministério Público do Estado do Rio de Janeiro</b:InternetSiteTitle>
-    <b:YearAccessed>2019</b:YearAccessed>
-    <b:MonthAccessed>09</b:MonthAccessed>
-    <b:DayAccessed>19</b:DayAccessed>
-    <b:URL>https://www.mprj.mp.br/documents/20184/167086/apresentacao_iolanda_oliveira.pdf</b:URL>
-    <b:Author>
-      <b:Author>
-        <b:NameList>
-          <b:Person>
-            <b:Last>Oliveira</b:Last>
-            <b:First>Iolanda</b:First>
-            <b:Middle>de</b:Middle>
-          </b:Person>
-        </b:NameList>
-      </b:Author>
-    </b:Author>
-    <b:RefOrder>7</b:RefOrder>
-  </b:Source>
-  <b:Source>
-    <b:Tag>Oli13</b:Tag>
-    <b:SourceType>JournalArticle</b:SourceType>
-    <b:Guid>{F4B1C8E9-E8DB-41F8-B865-C2DA0DA56B29}</b:Guid>
-    <b:Author>
-      <b:Author>
-        <b:NameList>
-          <b:Person>
-            <b:Last>Oliveira</b:Last>
-            <b:First>Fabiana</b:First>
-            <b:Middle>de</b:Middle>
-          </b:Person>
-        </b:NameList>
-      </b:Author>
-    </b:Author>
-    <b:Title>A Educação Básica e o Tratamento da Questão Racial: As Implicações da Lei 10.639 para a Formação de Professores</b:Title>
-    <b:Year>2013</b:Year>
-    <b:Institution>Universidade Federal de Alfenas</b:Institution>
-    <b:City>Minas Gerais</b:City>
-    <b:Pages>53-75</b:Pages>
-    <b:JournalName>Revista Educação e Políticas em Debate</b:JournalName>
-    <b:Month>Janeiro/Julho</b:Month>
-    <b:Volume>2</b:Volume>
-    <b:Issue>1</b:Issue>
-    <b:RefOrder>8</b:RefOrder>
-  </b:Source>
-  <b:Source>
-    <b:Tag>Luh58</b:Tag>
-    <b:SourceType>JournalArticle</b:SourceType>
-    <b:Guid>{3660B393-E264-4D4A-9671-4FCAFEE82158}</b:Guid>
-    <b:Title>A Business Intelligence System</b:Title>
-    <b:Year>1958</b:Year>
-    <b:City>Estados Unidos</b:City>
-    <b:Volume>II</b:Volume>
-    <b:JournalName>IBM Journal of Research and Development</b:JournalName>
-    <b:Month>Outubro</b:Month>
-    <b:Pages>314-319</b:Pages>
-    <b:Issue>2</b:Issue>
-    <b:Author>
-      <b:Author>
-        <b:NameList>
-          <b:Person>
-            <b:Last>Luhn</b:Last>
-            <b:First>H.</b:First>
-            <b:Middle>P.</b:Middle>
-          </b:Person>
-        </b:NameList>
-      </b:Author>
-    </b:Author>
-    <b:RefOrder>9</b:RefOrder>
-  </b:Source>
-  <b:Source>
-    <b:Tag>Kim13</b:Tag>
-    <b:SourceType>Book</b:SourceType>
-    <b:Guid>{9A46F48A-2461-458E-8A42-2E7767893999}</b:Guid>
-    <b:Author>
-      <b:Author>
-        <b:NameList>
-          <b:Person>
-            <b:Last>Kimball</b:Last>
-            <b:First>Ralph</b:First>
-          </b:Person>
-          <b:Person>
-            <b:Last>Ross</b:Last>
-            <b:First>Margy</b:First>
-          </b:Person>
-        </b:NameList>
-      </b:Author>
-    </b:Author>
-    <b:Title>The Data Warehouse Toolkit: The Definitive Guide to Dimensional Modeling</b:Title>
-    <b:Year>2013</b:Year>
-    <b:City>Estados Unidos</b:City>
-    <b:Publisher>John Wiley &amp; Sons</b:Publisher>
-    <b:Edition>3ª</b:Edition>
-    <b:RefOrder>10</b:RefOrder>
-  </b:Source>
-  <b:Source>
-    <b:Tag>Inm05</b:Tag>
-    <b:SourceType>Book</b:SourceType>
-    <b:Guid>{878C5272-F182-4DB7-B20A-F0C519CDD0E9}</b:Guid>
-    <b:Title>Building the Data Warehouse</b:Title>
-    <b:City>Estados Unidos</b:City>
-    <b:Year>2005</b:Year>
-    <b:Author>
-      <b:Author>
-        <b:NameList>
-          <b:Person>
-            <b:Last>Inmon</b:Last>
-            <b:First>Willian</b:First>
-            <b:Middle>H.</b:Middle>
-          </b:Person>
-        </b:NameList>
-      </b:Author>
-    </b:Author>
-    <b:Publisher>John Wiley &amp; Sons</b:Publisher>
-    <b:Edition>4ª</b:Edition>
-    <b:CountryRegion>Estados Unidos da América</b:CountryRegion>
-    <b:RefOrder>11</b:RefOrder>
-  </b:Source>
-  <b:Source>
-    <b:Tag>Lea15</b:Tag>
-    <b:SourceType>InternetSite</b:SourceType>
-    <b:Guid>{37D643FC-7FF3-4F9C-BFBF-80EEA3F598A2}</b:Guid>
-    <b:Author>
-      <b:Author>
-        <b:NameList>
-          <b:Person>
-            <b:Last>Guimarães</b:Last>
-            <b:First>Leandro</b:First>
-          </b:Person>
-        </b:NameList>
-      </b:Author>
-    </b:Author>
-    <b:Title>Saiba o que é Pentaho e por que escolhemos trabalhar com ele</b:Title>
-    <b:InternetSiteTitle>Know Solution</b:InternetSiteTitle>
-    <b:Year>2015</b:Year>
-    <b:YearAccessed>2019</b:YearAccessed>
-    <b:MonthAccessed>09</b:MonthAccessed>
-    <b:DayAccessed>04</b:DayAccessed>
-    <b:URL>https://www.knowsolution.com.br/saiba-o-que-e-pentaho-e-por-que-escolhemos-trabalhar-com-ele/</b:URL>
-    <b:RefOrder>12</b:RefOrder>
-  </b:Source>
-  <b:Source>
-    <b:Tag>Mar01</b:Tag>
-    <b:SourceType>InternetSite</b:SourceType>
-    <b:Guid>{21125F94-DB7B-422F-9728-DA2868091973}</b:Guid>
-    <b:Title>Negro e Educação: Presença do Negro no Sistema Educacional Brasileiro</b:Title>
-    <b:Year>2001</b:Year>
-    <b:Author>
-      <b:Author>
-        <b:NameList>
-          <b:Person>
-            <b:Last>Fonseca</b:Last>
-            <b:First>Marcus</b:First>
-            <b:Middle>Vinicius da</b:Middle>
-          </b:Person>
-          <b:Person>
-            <b:Last>Santana</b:Last>
-            <b:First>Patrícia</b:First>
-            <b:Middle>Maria de Souza</b:Middle>
-          </b:Person>
-          <b:Person>
-            <b:Last>Junqueira</b:Last>
-            <b:First>Cristiana</b:First>
-            <b:Middle>Vianna Veras e Eliane Botelho</b:Middle>
-          </b:Person>
-          <b:Person>
-            <b:Last>Silva</b:Last>
-            <b:First>Júlio</b:First>
-            <b:Middle>Costa da</b:Middle>
-          </b:Person>
-          <b:Person>
-            <b:Last>Silva</b:Last>
-            <b:First>Petronilha</b:First>
-            <b:Middle>Beatriz Gonçalves e</b:Middle>
-          </b:Person>
-          <b:Person>
-            <b:Last>Pinto</b:Last>
-            <b:First>Regina</b:First>
-            <b:Middle>Pahim</b:Middle>
-          </b:Person>
-        </b:NameList>
-      </b:Author>
-    </b:Author>
-    <b:InternetSiteTitle>Ação Educativa</b:InternetSiteTitle>
-    <b:YearAccessed>2019</b:YearAccessed>
-    <b:MonthAccessed>09</b:MonthAccessed>
-    <b:DayAccessed>19</b:DayAccessed>
-    <b:URL>http://acaoeducativa.org.br/relacoesraciais/wp-content/uploads/2013/12/Negro-Educa%C3%A7%C3%A3o-1-INEP.pdf</b:URL>
-    <b:RefOrder>13</b:RefOrder>
-  </b:Source>
-  <b:Source>
-    <b:Tag>Ric65</b:Tag>
-    <b:SourceType>Book</b:SourceType>
-    <b:Guid>{AC38B82B-E8DD-4AFF-B4F3-186EF2054063}</b:Guid>
-    <b:Title>Cyclopædia of Commercial and Business Anecdotes</b:Title>
-    <b:Year>1865</b:Year>
-    <b:Author>
-      <b:Author>
-        <b:NameList>
-          <b:Person>
-            <b:Last>Devens</b:Last>
-            <b:First>Richard</b:First>
-            <b:Middle>Millar</b:Middle>
-          </b:Person>
-        </b:NameList>
-      </b:Author>
-    </b:Author>
-    <b:City>Estados Unidos</b:City>
-    <b:Volume>1</b:Volume>
-    <b:RefOrder>14</b:RefOrder>
-  </b:Source>
-  <b:Source>
-    <b:Tag>Mur15</b:Tag>
-    <b:SourceType>Report</b:SourceType>
-    <b:Guid>{725657EE-ECDA-48AB-8D7A-9690FA65D0E9}</b:Guid>
-    <b:Title>Estruturando o Business Intelligence Através do Processo de Data Warehouse</b:Title>
-    <b:Year>2015</b:Year>
-    <b:Author>
-      <b:Author>
-        <b:NameList>
-          <b:Person>
-            <b:Last>Carvalhaes</b:Last>
-            <b:First>Murillo</b:First>
-            <b:Middle>Higor Fernandes</b:Middle>
-          </b:Person>
-          <b:Person>
-            <b:Last>Alves</b:Last>
-            <b:First>André</b:First>
-            <b:Middle>Luiz</b:Middle>
-          </b:Person>
-        </b:NameList>
-      </b:Author>
-    </b:Author>
-    <b:Institution>Pontifícia Universidade Católica de Goiás</b:Institution>
-    <b:City>Goiânia</b:City>
-    <b:Pages>11</b:Pages>
-    <b:RefOrder>15</b:RefOrder>
-  </b:Source>
-  <b:Source>
-    <b:Tag>Ron17</b:Tag>
-    <b:SourceType>Book</b:SourceType>
-    <b:Guid>{BEC10FB7-2A8B-46B7-809E-DB0F833478FB}</b:Guid>
-    <b:Author>
-      <b:Author>
-        <b:NameList>
-          <b:Person>
-            <b:Last>Braghittoni</b:Last>
-            <b:First>Ronaldo</b:First>
-          </b:Person>
-        </b:NameList>
-      </b:Author>
-    </b:Author>
-    <b:Title>Business Intelligence - Implementar do Jeito Certo e a Custo Zero</b:Title>
-    <b:Year>2017</b:Year>
-    <b:City>São Paulo</b:City>
-    <b:Publisher>Casa do Código</b:Publisher>
-    <b:Edition>1ª</b:Edition>
-    <b:RefOrder>16</b:RefOrder>
-  </b:Source>
-  <b:Source>
-    <b:Tag>Ant09</b:Tag>
-    <b:SourceType>JournalArticle</b:SourceType>
-    <b:Guid>{DA736F8D-221B-4723-97FF-F9D473E6CB24}</b:Guid>
-    <b:Title>Conhecendo o Business Intelligence (BI)</b:Title>
-    <b:Year>2009</b:Year>
-    <b:City>Paraná</b:City>
-    <b:Volume>III</b:Volume>
-    <b:Author>
-      <b:Author>
-        <b:NameList>
-          <b:Person>
-            <b:Last>Antonelli</b:Last>
-            <b:First>Ricardo</b:First>
-            <b:Middle>Adriano</b:Middle>
-          </b:Person>
-        </b:NameList>
-      </b:Author>
-    </b:Author>
-    <b:JournalName>TECAP</b:JournalName>
-    <b:Pages>79-85</b:Pages>
-    <b:RefOrder>17</b:RefOrder>
-  </b:Source>
-  <b:Source>
-    <b:Tag>Mar19</b:Tag>
-    <b:SourceType>InternetSite</b:SourceType>
-    <b:Guid>{3D9C4172-9120-4EFF-B426-E2D99FCBF341}</b:Guid>
-    <b:Author>
-      <b:Author>
-        <b:NameList>
-          <b:Person>
-            <b:Last>Almeida</b:Last>
-            <b:First>Marco</b:First>
-            <b:Middle>Antonio Bettine de</b:Middle>
-          </b:Person>
-          <b:Person>
-            <b:Last>Sanchez</b:Last>
-            <b:First>Livia</b:First>
-          </b:Person>
-        </b:NameList>
-      </b:Author>
-    </b:Author>
-    <b:Title>Os Negros na Legislação Educacional e Educação Formal no Brasil</b:Title>
-    <b:InternetSiteTitle>REVEDUC</b:InternetSiteTitle>
-    <b:YearAccessed>2019</b:YearAccessed>
-    <b:MonthAccessed>09</b:MonthAccessed>
-    <b:DayAccessed>19</b:DayAccessed>
-    <b:URL>http://www.reveduc.ufscar.br/index.php/reveduc/article/view/1459/500</b:URL>
-    <b:Year>2016</b:Year>
-    <b:RefOrder>18</b:RefOrder>
-  </b:Source>
-  <b:Source>
-    <b:Tag>Épo18</b:Tag>
-    <b:SourceType>InternetSite</b:SourceType>
-    <b:Guid>{E7587268-4F22-4577-8C9B-85097282099A}</b:Guid>
-    <b:Author>
-      <b:Author>
-        <b:Corporate>Época Negócios</b:Corporate>
-      </b:Author>
-    </b:Author>
-    <b:InternetSiteTitle>Power BI: muito além de Business Intelligence</b:InternetSiteTitle>
-    <b:Year>2018</b:Year>
-    <b:YearAccessed>2019</b:YearAccessed>
-    <b:MonthAccessed>09</b:MonthAccessed>
-    <b:DayAccessed>04</b:DayAccessed>
-    <b:URL>https://epocanegocios.globo.com/Publicidade/Microsoft/noticia/2018/03/power-bi-muito-alem-de-business-intelligence.html</b:URL>
-    <b:RefOrder>19</b:RefOrder>
-  </b:Source>
-  <b:Source>
-    <b:Tag>Mic191</b:Tag>
-    <b:SourceType>InternetSite</b:SourceType>
-    <b:Guid>{AB92BBF5-3817-4AAB-BD48-67E2907E68BC}</b:Guid>
-    <b:Author>
-      <b:Author>
-        <b:Corporate>Microsoft</b:Corporate>
-      </b:Author>
-    </b:Author>
-    <b:InternetSiteTitle>O que é Power BI?</b:InternetSiteTitle>
-    <b:Year>2019</b:Year>
-    <b:YearAccessed>2019</b:YearAccessed>
-    <b:MonthAccessed>09</b:MonthAccessed>
-    <b:DayAccessed>04</b:DayAccessed>
-    <b:URL>https://docs.microsoft.com/pt-br/power-bi/power-bi-overview</b:URL>
-    <b:RefOrder>20</b:RefOrder>
-  </b:Source>
-  <b:Source>
-    <b:Tag>Mic19</b:Tag>
-    <b:SourceType>InternetSite</b:SourceType>
-    <b:Guid>{A1FBF3F0-4447-40AC-8F6F-EF49DB96C236}</b:Guid>
-    <b:Year>2019</b:Year>
-    <b:Author>
-      <b:Author>
-        <b:Corporate>Microsoft</b:Corporate>
-      </b:Author>
-    </b:Author>
-    <b:InternetSiteTitle>Descrição do Serviço Power BI</b:InternetSiteTitle>
-    <b:YearAccessed>2019</b:YearAccessed>
-    <b:MonthAccessed>09</b:MonthAccessed>
-    <b:DayAccessed>04</b:DayAccessed>
-    <b:URL>https://docs.microsoft.com/pt-br/office365/servicedescriptions/power-bi-service-description</b:URL>
-    <b:RefOrder>21</b:RefOrder>
-  </b:Source>
-  <b:Source>
-    <b:Tag>Por191</b:Tag>
-    <b:SourceType>InternetSite</b:SourceType>
-    <b:Guid>{AABA0C03-4FC8-4C16-A867-D90EDE3EEF3C}</b:Guid>
-    <b:Author>
-      <b:Author>
-        <b:Corporate>Portal Brasileiro de Dados Abertos</b:Corporate>
-      </b:Author>
-    </b:Author>
-    <b:Title>Perguntas mais frequentes</b:Title>
-    <b:InternetSiteTitle>Portal Brasileiro de Dados Abertos</b:InternetSiteTitle>
-    <b:Year>2019</b:Year>
-    <b:YearAccessed>2019</b:YearAccessed>
-    <b:MonthAccessed>09</b:MonthAccessed>
-    <b:DayAccessed>19</b:DayAccessed>
-    <b:URL>http://dados.gov.br/pagina/faq</b:URL>
-    <b:RefOrder>22</b:RefOrder>
-  </b:Source>
-  <b:Source>
-    <b:Tag>Por19</b:Tag>
-    <b:SourceType>InternetSite</b:SourceType>
-    <b:Guid>{EA48E449-DBF0-4AEA-829C-48D123F8E84F}</b:Guid>
-    <b:Author>
-      <b:Author>
-        <b:Corporate>Portal Brasileiro de Dados Abertos</b:Corporate>
-      </b:Author>
-    </b:Author>
-    <b:Title>O que são dados abertos?</b:Title>
-    <b:InternetSiteTitle>Portal Brasileiro de Dados Abertos</b:InternetSiteTitle>
-    <b:Year>2019</b:Year>
-    <b:YearAccessed>2019</b:YearAccessed>
-    <b:MonthAccessed>09</b:MonthAccessed>
-    <b:DayAccessed>19</b:DayAccessed>
-    <b:URL>http://dados.gov.br/pagina/dados-abertos</b:URL>
-    <b:RefOrder>23</b:RefOrder>
-  </b:Source>
-  <b:Source>
-    <b:Tag>Min19</b:Tag>
-    <b:SourceType>InternetSite</b:SourceType>
-    <b:Guid>{6D80F028-506C-459B-A460-C8569FECD02A}</b:Guid>
-    <b:Author>
-      <b:Author>
-        <b:Corporate>Ministério da Educação</b:Corporate>
-      </b:Author>
-    </b:Author>
-    <b:Title>Institucional</b:Title>
-    <b:InternetSiteTitle>Portal MEC</b:InternetSiteTitle>
-    <b:Year>2019</b:Year>
-    <b:Month>Setembro</b:Month>
-    <b:Day>04</b:Day>
-    <b:URL>http://portal.mec.gov.br/institucional</b:URL>
-    <b:YearAccessed>2019</b:YearAccessed>
-    <b:MonthAccessed>09</b:MonthAccessed>
-    <b:DayAccessed>19</b:DayAccessed>
-    <b:RefOrder>24</b:RefOrder>
-  </b:Source>
-  <b:Source>
-    <b:Tag>INE19</b:Tag>
-    <b:SourceType>InternetSite</b:SourceType>
-    <b:Guid>{E05C3FF2-8C10-42DB-B11A-04D26EF6E41C}</b:Guid>
-    <b:Author>
-      <b:Author>
-        <b:Corporate>INEP</b:Corporate>
-      </b:Author>
-    </b:Author>
-    <b:Title>História</b:Title>
-    <b:InternetSiteTitle>INEP</b:InternetSiteTitle>
-    <b:Year>2019</b:Year>
-    <b:YearAccessed>2019</b:YearAccessed>
-    <b:MonthAccessed>09</b:MonthAccessed>
-    <b:DayAccessed>19</b:DayAccessed>
-    <b:URL>http://inep.gov.br/historia</b:URL>
-    <b:RefOrder>25</b:RefOrder>
-  </b:Source>
-</b:Sources>
-</file>
-
-<file path=customXml/itemProps1.xml><?xml version="1.0" encoding="utf-8"?>
-<ds:datastoreItem xmlns:ds="http://schemas.openxmlformats.org/officeDocument/2006/customXml" ds:itemID="{1922ECEB-2EEA-4AB4-A7D7-A896ABACA645}">
-  <ds:schemaRefs>
-    <ds:schemaRef ds:uri="http://schemas.openxmlformats.org/officeDocument/2006/bibliography"/>
-  </ds:schemaRefs>
-</ds:datastoreItem>
 </file>
</xml_diff>